<commit_message>
Add two more lines to storm.txt in storm branch
</commit_message>
<xml_diff>
--- a/Лаба 1.docx
+++ b/Лаба 1.docx
@@ -118,6 +118,7 @@
       <w:r>
         <w:rPr>
           <w:rFonts w:ascii="Times New Roman" w:hAnsi="Times New Roman" w:cs="Times New Roman"/>
+          <w:noProof/>
           <w:sz w:val="28"/>
           <w:szCs w:val="28"/>
         </w:rPr>
@@ -508,27 +509,7 @@
                 <w:szCs w:val="28"/>
                 <w:lang w:val="en-US"/>
               </w:rPr>
-              <w:t xml:space="preserve">+---[RSA </w:t>
-            </w:r>
-            <w:proofErr w:type="gramStart"/>
-            <w:r>
-              <w:rPr>
-                <w:rFonts w:ascii="Times New Roman" w:hAnsi="Times New Roman" w:cs="Times New Roman"/>
-                <w:sz w:val="28"/>
-                <w:szCs w:val="28"/>
-                <w:lang w:val="en-US"/>
-              </w:rPr>
-              <w:t>3072]----</w:t>
-            </w:r>
-            <w:proofErr w:type="gramEnd"/>
-            <w:r>
-              <w:rPr>
-                <w:rFonts w:ascii="Times New Roman" w:hAnsi="Times New Roman" w:cs="Times New Roman"/>
-                <w:sz w:val="28"/>
-                <w:szCs w:val="28"/>
-                <w:lang w:val="en-US"/>
-              </w:rPr>
-              <w:t>+</w:t>
+              <w:t>+---[RSA 3072]----+</w:t>
             </w:r>
           </w:p>
           <w:p>
@@ -604,164 +585,83 @@
                 <w:szCs w:val="28"/>
                 <w:lang w:val="en-US"/>
               </w:rPr>
-              <w:t>|        . +</w:t>
-            </w:r>
-            <w:proofErr w:type="gramStart"/>
-            <w:r>
-              <w:rPr>
-                <w:rFonts w:ascii="Times New Roman" w:hAnsi="Times New Roman" w:cs="Times New Roman"/>
-                <w:sz w:val="28"/>
-                <w:szCs w:val="28"/>
-                <w:lang w:val="en-US"/>
-              </w:rPr>
-              <w:t xml:space="preserve"> ..</w:t>
-            </w:r>
-            <w:proofErr w:type="gramEnd"/>
-            <w:r>
-              <w:rPr>
-                <w:rFonts w:ascii="Times New Roman" w:hAnsi="Times New Roman" w:cs="Times New Roman"/>
-                <w:sz w:val="28"/>
-                <w:szCs w:val="28"/>
-                <w:lang w:val="en-US"/>
-              </w:rPr>
-              <w:t>o*o|</w:t>
-            </w:r>
-          </w:p>
-          <w:p>
-            <w:pPr>
-              <w:rPr>
-                <w:rFonts w:ascii="Times New Roman" w:hAnsi="Times New Roman" w:cs="Times New Roman"/>
-                <w:sz w:val="28"/>
-                <w:szCs w:val="28"/>
-                <w:lang w:val="en-US"/>
-              </w:rPr>
-            </w:pPr>
-            <w:r>
-              <w:rPr>
-                <w:rFonts w:ascii="Times New Roman" w:hAnsi="Times New Roman" w:cs="Times New Roman"/>
-                <w:sz w:val="28"/>
-                <w:szCs w:val="28"/>
-                <w:lang w:val="en-US"/>
-              </w:rPr>
-              <w:t xml:space="preserve">|    .   S+ </w:t>
-            </w:r>
-            <w:proofErr w:type="gramStart"/>
-            <w:r>
-              <w:rPr>
-                <w:rFonts w:ascii="Times New Roman" w:hAnsi="Times New Roman" w:cs="Times New Roman"/>
-                <w:sz w:val="28"/>
-                <w:szCs w:val="28"/>
-                <w:lang w:val="en-US"/>
-              </w:rPr>
-              <w:t>+ .</w:t>
-            </w:r>
-            <w:proofErr w:type="gramEnd"/>
-            <w:r>
-              <w:rPr>
-                <w:rFonts w:ascii="Times New Roman" w:hAnsi="Times New Roman" w:cs="Times New Roman"/>
-                <w:sz w:val="28"/>
-                <w:szCs w:val="28"/>
-                <w:lang w:val="en-US"/>
-              </w:rPr>
-              <w:t>+ .|</w:t>
-            </w:r>
-          </w:p>
-          <w:p>
-            <w:pPr>
-              <w:rPr>
-                <w:rFonts w:ascii="Times New Roman" w:hAnsi="Times New Roman" w:cs="Times New Roman"/>
-                <w:sz w:val="28"/>
-                <w:szCs w:val="28"/>
-                <w:lang w:val="en-US"/>
-              </w:rPr>
-            </w:pPr>
-            <w:r>
-              <w:rPr>
-                <w:rFonts w:ascii="Times New Roman" w:hAnsi="Times New Roman" w:cs="Times New Roman"/>
-                <w:sz w:val="28"/>
-                <w:szCs w:val="28"/>
-                <w:lang w:val="en-US"/>
-              </w:rPr>
-              <w:t xml:space="preserve">|     * o. </w:t>
-            </w:r>
-            <w:proofErr w:type="gramStart"/>
-            <w:r>
-              <w:rPr>
-                <w:rFonts w:ascii="Times New Roman" w:hAnsi="Times New Roman" w:cs="Times New Roman"/>
-                <w:sz w:val="28"/>
-                <w:szCs w:val="28"/>
-                <w:lang w:val="en-US"/>
-              </w:rPr>
-              <w:t>o .</w:t>
-            </w:r>
-            <w:proofErr w:type="gramEnd"/>
-            <w:r>
-              <w:rPr>
-                <w:rFonts w:ascii="Times New Roman" w:hAnsi="Times New Roman" w:cs="Times New Roman"/>
-                <w:sz w:val="28"/>
-                <w:szCs w:val="28"/>
-                <w:lang w:val="en-US"/>
-              </w:rPr>
-              <w:t xml:space="preserve">  . |</w:t>
-            </w:r>
-          </w:p>
-          <w:p>
-            <w:pPr>
-              <w:rPr>
-                <w:rFonts w:ascii="Times New Roman" w:hAnsi="Times New Roman" w:cs="Times New Roman"/>
-                <w:sz w:val="28"/>
-                <w:szCs w:val="28"/>
-                <w:lang w:val="en-US"/>
-              </w:rPr>
-            </w:pPr>
-            <w:r>
-              <w:rPr>
-                <w:rFonts w:ascii="Times New Roman" w:hAnsi="Times New Roman" w:cs="Times New Roman"/>
-                <w:sz w:val="28"/>
-                <w:szCs w:val="28"/>
-                <w:lang w:val="en-US"/>
-              </w:rPr>
-              <w:t xml:space="preserve">|    = = =o </w:t>
-            </w:r>
-            <w:proofErr w:type="gramStart"/>
-            <w:r>
-              <w:rPr>
-                <w:rFonts w:ascii="Times New Roman" w:hAnsi="Times New Roman" w:cs="Times New Roman"/>
-                <w:sz w:val="28"/>
-                <w:szCs w:val="28"/>
-                <w:lang w:val="en-US"/>
-              </w:rPr>
-              <w:t>. . ..|</w:t>
-            </w:r>
-            <w:proofErr w:type="gramEnd"/>
-          </w:p>
-          <w:p>
-            <w:pPr>
-              <w:rPr>
-                <w:rFonts w:ascii="Times New Roman" w:hAnsi="Times New Roman" w:cs="Times New Roman"/>
-                <w:sz w:val="28"/>
-                <w:szCs w:val="28"/>
-                <w:lang w:val="en-US"/>
-              </w:rPr>
-            </w:pPr>
-            <w:r>
-              <w:rPr>
-                <w:rFonts w:ascii="Times New Roman" w:hAnsi="Times New Roman" w:cs="Times New Roman"/>
-                <w:sz w:val="28"/>
-                <w:szCs w:val="28"/>
-                <w:lang w:val="en-US"/>
-              </w:rPr>
-              <w:t xml:space="preserve">|     </w:t>
-            </w:r>
-            <w:proofErr w:type="gramStart"/>
-            <w:r>
-              <w:rPr>
-                <w:rFonts w:ascii="Times New Roman" w:hAnsi="Times New Roman" w:cs="Times New Roman"/>
-                <w:sz w:val="28"/>
-                <w:szCs w:val="28"/>
-                <w:lang w:val="en-US"/>
-              </w:rPr>
-              <w:t>*.</w:t>
+              <w:t>|        . + ..o*o|</w:t>
+            </w:r>
+          </w:p>
+          <w:p>
+            <w:pPr>
+              <w:rPr>
+                <w:rFonts w:ascii="Times New Roman" w:hAnsi="Times New Roman" w:cs="Times New Roman"/>
+                <w:sz w:val="28"/>
+                <w:szCs w:val="28"/>
+                <w:lang w:val="en-US"/>
+              </w:rPr>
+            </w:pPr>
+            <w:r>
+              <w:rPr>
+                <w:rFonts w:ascii="Times New Roman" w:hAnsi="Times New Roman" w:cs="Times New Roman"/>
+                <w:sz w:val="28"/>
+                <w:szCs w:val="28"/>
+                <w:lang w:val="en-US"/>
+              </w:rPr>
+              <w:t>|    .   S+ + .+ .|</w:t>
+            </w:r>
+          </w:p>
+          <w:p>
+            <w:pPr>
+              <w:rPr>
+                <w:rFonts w:ascii="Times New Roman" w:hAnsi="Times New Roman" w:cs="Times New Roman"/>
+                <w:sz w:val="28"/>
+                <w:szCs w:val="28"/>
+                <w:lang w:val="en-US"/>
+              </w:rPr>
+            </w:pPr>
+            <w:r>
+              <w:rPr>
+                <w:rFonts w:ascii="Times New Roman" w:hAnsi="Times New Roman" w:cs="Times New Roman"/>
+                <w:sz w:val="28"/>
+                <w:szCs w:val="28"/>
+                <w:lang w:val="en-US"/>
+              </w:rPr>
+              <w:t>|     * o. o .  . |</w:t>
+            </w:r>
+          </w:p>
+          <w:p>
+            <w:pPr>
+              <w:rPr>
+                <w:rFonts w:ascii="Times New Roman" w:hAnsi="Times New Roman" w:cs="Times New Roman"/>
+                <w:sz w:val="28"/>
+                <w:szCs w:val="28"/>
+                <w:lang w:val="en-US"/>
+              </w:rPr>
+            </w:pPr>
+            <w:r>
+              <w:rPr>
+                <w:rFonts w:ascii="Times New Roman" w:hAnsi="Times New Roman" w:cs="Times New Roman"/>
+                <w:sz w:val="28"/>
+                <w:szCs w:val="28"/>
+                <w:lang w:val="en-US"/>
+              </w:rPr>
+              <w:t>|    = = =o . . ..|</w:t>
+            </w:r>
+          </w:p>
+          <w:p>
+            <w:pPr>
+              <w:rPr>
+                <w:rFonts w:ascii="Times New Roman" w:hAnsi="Times New Roman" w:cs="Times New Roman"/>
+                <w:sz w:val="28"/>
+                <w:szCs w:val="28"/>
+                <w:lang w:val="en-US"/>
+              </w:rPr>
+            </w:pPr>
+            <w:r>
+              <w:rPr>
+                <w:rFonts w:ascii="Times New Roman" w:hAnsi="Times New Roman" w:cs="Times New Roman"/>
+                <w:sz w:val="28"/>
+                <w:szCs w:val="28"/>
+                <w:lang w:val="en-US"/>
+              </w:rPr>
+              <w:t>|     *.</w:t>
             </w:r>
             <w:proofErr w:type="spellStart"/>
             <w:r>
@@ -774,7 +674,6 @@
               <w:t>Oo</w:t>
             </w:r>
             <w:proofErr w:type="spellEnd"/>
-            <w:proofErr w:type="gramEnd"/>
             <w:r>
               <w:rPr>
                 <w:rFonts w:ascii="Times New Roman" w:hAnsi="Times New Roman" w:cs="Times New Roman"/>
@@ -840,27 +739,7 @@
                 <w:szCs w:val="28"/>
                 <w:lang w:val="en-US"/>
               </w:rPr>
-              <w:t>+----[SHA</w:t>
-            </w:r>
-            <w:proofErr w:type="gramStart"/>
-            <w:r>
-              <w:rPr>
-                <w:rFonts w:ascii="Times New Roman" w:hAnsi="Times New Roman" w:cs="Times New Roman"/>
-                <w:sz w:val="28"/>
-                <w:szCs w:val="28"/>
-                <w:lang w:val="en-US"/>
-              </w:rPr>
-              <w:t>256]-----</w:t>
-            </w:r>
-            <w:proofErr w:type="gramEnd"/>
-            <w:r>
-              <w:rPr>
-                <w:rFonts w:ascii="Times New Roman" w:hAnsi="Times New Roman" w:cs="Times New Roman"/>
-                <w:sz w:val="28"/>
-                <w:szCs w:val="28"/>
-                <w:lang w:val="en-US"/>
-              </w:rPr>
-              <w:t>+</w:t>
+              <w:t>+----[SHA256]-----+</w:t>
             </w:r>
           </w:p>
           <w:p>
@@ -1150,27 +1029,7 @@
                 <w:lang w:val="en-US"/>
               </w:rPr>
               <w:lastRenderedPageBreak/>
-              <w:t>SHA</w:t>
-            </w:r>
-            <w:proofErr w:type="gramStart"/>
-            <w:r>
-              <w:rPr>
-                <w:rFonts w:ascii="Times New Roman" w:hAnsi="Times New Roman" w:cs="Times New Roman"/>
-                <w:sz w:val="28"/>
-                <w:szCs w:val="28"/>
-                <w:lang w:val="en-US"/>
-              </w:rPr>
-              <w:t>256:DaXvR</w:t>
-            </w:r>
-            <w:proofErr w:type="gramEnd"/>
-            <w:r>
-              <w:rPr>
-                <w:rFonts w:ascii="Times New Roman" w:hAnsi="Times New Roman" w:cs="Times New Roman"/>
-                <w:sz w:val="28"/>
-                <w:szCs w:val="28"/>
-                <w:lang w:val="en-US"/>
-              </w:rPr>
-              <w:t>+DEV5ucXYcwH1ZMDJRhAP6ISdIesuQydBhYPBg kadra@LAPTOP-220I1R3V</w:t>
+              <w:t>SHA256:DaXvR+DEV5ucXYcwH1ZMDJRhAP6ISdIesuQydBhYPBg kadra@LAPTOP-220I1R3V</w:t>
             </w:r>
           </w:p>
           <w:p>
@@ -1228,87 +1087,45 @@
                 <w:szCs w:val="28"/>
                 <w:lang w:val="en-US"/>
               </w:rPr>
-              <w:t xml:space="preserve">+---[RSA </w:t>
-            </w:r>
-            <w:proofErr w:type="gramStart"/>
-            <w:r>
-              <w:rPr>
-                <w:rFonts w:ascii="Times New Roman" w:hAnsi="Times New Roman" w:cs="Times New Roman"/>
-                <w:sz w:val="28"/>
-                <w:szCs w:val="28"/>
-                <w:lang w:val="en-US"/>
-              </w:rPr>
-              <w:t>3072]----</w:t>
-            </w:r>
-            <w:proofErr w:type="gramEnd"/>
-            <w:r>
-              <w:rPr>
-                <w:rFonts w:ascii="Times New Roman" w:hAnsi="Times New Roman" w:cs="Times New Roman"/>
-                <w:sz w:val="28"/>
-                <w:szCs w:val="28"/>
-                <w:lang w:val="en-US"/>
-              </w:rPr>
-              <w:t>+</w:t>
-            </w:r>
-          </w:p>
-          <w:p>
-            <w:pPr>
-              <w:rPr>
-                <w:rFonts w:ascii="Times New Roman" w:hAnsi="Times New Roman" w:cs="Times New Roman"/>
-                <w:sz w:val="28"/>
-                <w:szCs w:val="28"/>
-                <w:lang w:val="en-US"/>
-              </w:rPr>
-            </w:pPr>
-            <w:proofErr w:type="gramStart"/>
-            <w:r>
-              <w:rPr>
-                <w:rFonts w:ascii="Times New Roman" w:hAnsi="Times New Roman" w:cs="Times New Roman"/>
-                <w:sz w:val="28"/>
-                <w:szCs w:val="28"/>
-                <w:lang w:val="en-US"/>
-              </w:rPr>
-              <w:t>|  E</w:t>
-            </w:r>
-            <w:proofErr w:type="gramEnd"/>
-            <w:r>
-              <w:rPr>
-                <w:rFonts w:ascii="Times New Roman" w:hAnsi="Times New Roman" w:cs="Times New Roman"/>
-                <w:sz w:val="28"/>
-                <w:szCs w:val="28"/>
-                <w:lang w:val="en-US"/>
-              </w:rPr>
-              <w:t>*o     o.++OX=|</w:t>
-            </w:r>
-          </w:p>
-          <w:p>
-            <w:pPr>
-              <w:rPr>
-                <w:rFonts w:ascii="Times New Roman" w:hAnsi="Times New Roman" w:cs="Times New Roman"/>
-                <w:sz w:val="28"/>
-                <w:szCs w:val="28"/>
-                <w:lang w:val="en-US"/>
-              </w:rPr>
-            </w:pPr>
-            <w:proofErr w:type="gramStart"/>
-            <w:r>
-              <w:rPr>
-                <w:rFonts w:ascii="Times New Roman" w:hAnsi="Times New Roman" w:cs="Times New Roman"/>
-                <w:sz w:val="28"/>
-                <w:szCs w:val="28"/>
-                <w:lang w:val="en-US"/>
-              </w:rPr>
-              <w:t>|  o</w:t>
-            </w:r>
-            <w:proofErr w:type="gramEnd"/>
-            <w:r>
-              <w:rPr>
-                <w:rFonts w:ascii="Times New Roman" w:hAnsi="Times New Roman" w:cs="Times New Roman"/>
-                <w:sz w:val="28"/>
-                <w:szCs w:val="28"/>
-                <w:lang w:val="en-US"/>
-              </w:rPr>
-              <w:t xml:space="preserve"> </w:t>
+              <w:t>+---[RSA 3072]----+</w:t>
+            </w:r>
+          </w:p>
+          <w:p>
+            <w:pPr>
+              <w:rPr>
+                <w:rFonts w:ascii="Times New Roman" w:hAnsi="Times New Roman" w:cs="Times New Roman"/>
+                <w:sz w:val="28"/>
+                <w:szCs w:val="28"/>
+                <w:lang w:val="en-US"/>
+              </w:rPr>
+            </w:pPr>
+            <w:r>
+              <w:rPr>
+                <w:rFonts w:ascii="Times New Roman" w:hAnsi="Times New Roman" w:cs="Times New Roman"/>
+                <w:sz w:val="28"/>
+                <w:szCs w:val="28"/>
+                <w:lang w:val="en-US"/>
+              </w:rPr>
+              <w:t>|  E*o     o.++OX=|</w:t>
+            </w:r>
+          </w:p>
+          <w:p>
+            <w:pPr>
+              <w:rPr>
+                <w:rFonts w:ascii="Times New Roman" w:hAnsi="Times New Roman" w:cs="Times New Roman"/>
+                <w:sz w:val="28"/>
+                <w:szCs w:val="28"/>
+                <w:lang w:val="en-US"/>
+              </w:rPr>
+            </w:pPr>
+            <w:r>
+              <w:rPr>
+                <w:rFonts w:ascii="Times New Roman" w:hAnsi="Times New Roman" w:cs="Times New Roman"/>
+                <w:sz w:val="28"/>
+                <w:szCs w:val="28"/>
+                <w:lang w:val="en-US"/>
+              </w:rPr>
+              <w:t xml:space="preserve">|  o </w:t>
             </w:r>
             <w:proofErr w:type="spellStart"/>
             <w:r>
@@ -1347,27 +1164,7 @@
                 <w:szCs w:val="28"/>
                 <w:lang w:val="en-US"/>
               </w:rPr>
-              <w:t xml:space="preserve">|    o.= * </w:t>
-            </w:r>
-            <w:proofErr w:type="gramStart"/>
-            <w:r>
-              <w:rPr>
-                <w:rFonts w:ascii="Times New Roman" w:hAnsi="Times New Roman" w:cs="Times New Roman"/>
-                <w:sz w:val="28"/>
-                <w:szCs w:val="28"/>
-                <w:lang w:val="en-US"/>
-              </w:rPr>
-              <w:t>= .</w:t>
-            </w:r>
-            <w:proofErr w:type="gramEnd"/>
-            <w:r>
-              <w:rPr>
-                <w:rFonts w:ascii="Times New Roman" w:hAnsi="Times New Roman" w:cs="Times New Roman"/>
-                <w:sz w:val="28"/>
-                <w:szCs w:val="28"/>
-                <w:lang w:val="en-US"/>
-              </w:rPr>
-              <w:t xml:space="preserve"> * .|</w:t>
+              <w:t>|    o.= * = . * .|</w:t>
             </w:r>
           </w:p>
           <w:p>
@@ -1444,27 +1241,7 @@
                 <w:szCs w:val="28"/>
                 <w:lang w:val="en-US"/>
               </w:rPr>
-              <w:t xml:space="preserve">|     o </w:t>
-            </w:r>
-            <w:proofErr w:type="gramStart"/>
-            <w:r>
-              <w:rPr>
-                <w:rFonts w:ascii="Times New Roman" w:hAnsi="Times New Roman" w:cs="Times New Roman"/>
-                <w:sz w:val="28"/>
-                <w:szCs w:val="28"/>
-                <w:lang w:val="en-US"/>
-              </w:rPr>
-              <w:t xml:space="preserve">  .</w:t>
-            </w:r>
-            <w:proofErr w:type="gramEnd"/>
-            <w:r>
-              <w:rPr>
-                <w:rFonts w:ascii="Times New Roman" w:hAnsi="Times New Roman" w:cs="Times New Roman"/>
-                <w:sz w:val="28"/>
-                <w:szCs w:val="28"/>
-                <w:lang w:val="en-US"/>
-              </w:rPr>
-              <w:t xml:space="preserve"> .     |</w:t>
+              <w:t>|     o   . .     |</w:t>
             </w:r>
           </w:p>
           <w:p>
@@ -1540,27 +1317,7 @@
                 <w:szCs w:val="28"/>
                 <w:lang w:val="en-US"/>
               </w:rPr>
-              <w:t>+----[SHA</w:t>
-            </w:r>
-            <w:proofErr w:type="gramStart"/>
-            <w:r>
-              <w:rPr>
-                <w:rFonts w:ascii="Times New Roman" w:hAnsi="Times New Roman" w:cs="Times New Roman"/>
-                <w:sz w:val="28"/>
-                <w:szCs w:val="28"/>
-                <w:lang w:val="en-US"/>
-              </w:rPr>
-              <w:t>256]-----</w:t>
-            </w:r>
-            <w:proofErr w:type="gramEnd"/>
-            <w:r>
-              <w:rPr>
-                <w:rFonts w:ascii="Times New Roman" w:hAnsi="Times New Roman" w:cs="Times New Roman"/>
-                <w:sz w:val="28"/>
-                <w:szCs w:val="28"/>
-                <w:lang w:val="en-US"/>
-              </w:rPr>
-              <w:t>+</w:t>
+              <w:t>+----[SHA256]-----+</w:t>
             </w:r>
           </w:p>
           <w:p>
@@ -1622,7 +1379,6 @@
         <w:t xml:space="preserve">2. Укажите свой user.name и </w:t>
       </w:r>
       <w:proofErr w:type="spellStart"/>
-      <w:proofErr w:type="gramStart"/>
       <w:r>
         <w:rPr>
           <w:rFonts w:ascii="Times New Roman" w:hAnsi="Times New Roman" w:cs="Times New Roman"/>
@@ -1632,7 +1388,6 @@
         <w:t>user.email</w:t>
       </w:r>
       <w:proofErr w:type="spellEnd"/>
-      <w:proofErr w:type="gramEnd"/>
       <w:r>
         <w:rPr>
           <w:rFonts w:ascii="Times New Roman" w:hAnsi="Times New Roman" w:cs="Times New Roman"/>
@@ -1671,6 +1426,7 @@
       <w:r>
         <w:rPr>
           <w:rFonts w:ascii="Times New Roman" w:hAnsi="Times New Roman" w:cs="Times New Roman"/>
+          <w:noProof/>
           <w:sz w:val="28"/>
           <w:szCs w:val="28"/>
         </w:rPr>
@@ -2044,6 +1800,7 @@
           <w:sz w:val="28"/>
           <w:szCs w:val="28"/>
         </w:rPr>
+        <w:lastRenderedPageBreak/>
         <w:t xml:space="preserve">8. Убедитесь, что на </w:t>
       </w:r>
       <w:proofErr w:type="spellStart"/>
@@ -2064,6 +1821,54 @@
         </w:rPr>
         <w:t xml:space="preserve"> есть файл song.txt с текстом песни.</w:t>
       </w:r>
+      <w:r>
+        <w:rPr>
+          <w:noProof/>
+        </w:rPr>
+        <w:t xml:space="preserve"> </w:t>
+      </w:r>
+      <w:r>
+        <w:rPr>
+          <w:rFonts w:ascii="Times New Roman" w:hAnsi="Times New Roman" w:cs="Times New Roman"/>
+          <w:sz w:val="28"/>
+          <w:szCs w:val="28"/>
+        </w:rPr>
+        <w:drawing>
+          <wp:inline distT="0" distB="0" distL="0" distR="0" wp14:anchorId="0144E270" wp14:editId="2336600A">
+            <wp:extent cx="5940425" cy="3637280"/>
+            <wp:effectExtent l="0" t="0" r="3175" b="1270"/>
+            <wp:docPr id="3" name="Рисунок 3"/>
+            <wp:cNvGraphicFramePr>
+              <a:graphicFrameLocks xmlns:a="http://schemas.openxmlformats.org/drawingml/2006/main" noChangeAspect="1"/>
+            </wp:cNvGraphicFramePr>
+            <a:graphic xmlns:a="http://schemas.openxmlformats.org/drawingml/2006/main">
+              <a:graphicData uri="http://schemas.openxmlformats.org/drawingml/2006/picture">
+                <pic:pic xmlns:pic="http://schemas.openxmlformats.org/drawingml/2006/picture">
+                  <pic:nvPicPr>
+                    <pic:cNvPr id="1" name=""/>
+                    <pic:cNvPicPr/>
+                  </pic:nvPicPr>
+                  <pic:blipFill>
+                    <a:blip r:embed="rId6"/>
+                    <a:stretch>
+                      <a:fillRect/>
+                    </a:stretch>
+                  </pic:blipFill>
+                  <pic:spPr>
+                    <a:xfrm>
+                      <a:off x="0" y="0"/>
+                      <a:ext cx="5940425" cy="3637280"/>
+                    </a:xfrm>
+                    <a:prstGeom prst="rect">
+                      <a:avLst/>
+                    </a:prstGeom>
+                  </pic:spPr>
+                </pic:pic>
+              </a:graphicData>
+            </a:graphic>
+          </wp:inline>
+        </w:drawing>
+      </w:r>
     </w:p>
     <w:p>
       <w:pPr>
@@ -2239,97 +2044,191 @@
           <w:sz w:val="28"/>
           <w:szCs w:val="28"/>
         </w:rPr>
+        <w:t xml:space="preserve">11. Выполните синхронизацию локального репозитория с </w:t>
+      </w:r>
+      <w:proofErr w:type="spellStart"/>
+      <w:r>
+        <w:rPr>
+          <w:rFonts w:ascii="Times New Roman" w:hAnsi="Times New Roman" w:cs="Times New Roman"/>
+          <w:sz w:val="28"/>
+          <w:szCs w:val="28"/>
+        </w:rPr>
+        <w:t>github’ом</w:t>
+      </w:r>
+      <w:proofErr w:type="spellEnd"/>
+      <w:r>
+        <w:rPr>
+          <w:rFonts w:ascii="Times New Roman" w:hAnsi="Times New Roman" w:cs="Times New Roman"/>
+          <w:sz w:val="28"/>
+          <w:szCs w:val="28"/>
+        </w:rPr>
+        <w:t xml:space="preserve"> (“накатите” актуальную версию мастера с </w:t>
+      </w:r>
+      <w:proofErr w:type="spellStart"/>
+      <w:r>
+        <w:rPr>
+          <w:rFonts w:ascii="Times New Roman" w:hAnsi="Times New Roman" w:cs="Times New Roman"/>
+          <w:sz w:val="28"/>
+          <w:szCs w:val="28"/>
+        </w:rPr>
+        <w:t>github’а</w:t>
+      </w:r>
+      <w:proofErr w:type="spellEnd"/>
+      <w:r>
+        <w:rPr>
+          <w:rFonts w:ascii="Times New Roman" w:hAnsi="Times New Roman" w:cs="Times New Roman"/>
+          <w:sz w:val="28"/>
+          <w:szCs w:val="28"/>
+        </w:rPr>
+        <w:t xml:space="preserve"> выполнив команду </w:t>
+      </w:r>
+      <w:proofErr w:type="spellStart"/>
+      <w:r>
+        <w:rPr>
+          <w:rFonts w:ascii="Times New Roman" w:hAnsi="Times New Roman" w:cs="Times New Roman"/>
+          <w:sz w:val="28"/>
+          <w:szCs w:val="28"/>
+        </w:rPr>
+        <w:t>pull</w:t>
+      </w:r>
+      <w:proofErr w:type="spellEnd"/>
+      <w:r>
+        <w:rPr>
+          <w:rFonts w:ascii="Times New Roman" w:hAnsi="Times New Roman" w:cs="Times New Roman"/>
+          <w:sz w:val="28"/>
+          <w:szCs w:val="28"/>
+        </w:rPr>
+        <w:t xml:space="preserve"> в локальном репозитории).</w:t>
+      </w:r>
+    </w:p>
+    <w:p>
+      <w:pPr>
+        <w:rPr>
+          <w:rFonts w:ascii="Times New Roman" w:hAnsi="Times New Roman" w:cs="Times New Roman"/>
+          <w:sz w:val="28"/>
+          <w:szCs w:val="28"/>
+        </w:rPr>
+      </w:pPr>
+      <w:r>
+        <w:rPr>
+          <w:rFonts w:ascii="Times New Roman" w:hAnsi="Times New Roman" w:cs="Times New Roman"/>
+          <w:sz w:val="28"/>
+          <w:szCs w:val="28"/>
+        </w:rPr>
+        <w:t xml:space="preserve">12. Убедитесь, что коммит, который вы создали на </w:t>
+      </w:r>
+      <w:proofErr w:type="spellStart"/>
+      <w:r>
+        <w:rPr>
+          <w:rFonts w:ascii="Times New Roman" w:hAnsi="Times New Roman" w:cs="Times New Roman"/>
+          <w:sz w:val="28"/>
+          <w:szCs w:val="28"/>
+        </w:rPr>
+        <w:t>github’е</w:t>
+      </w:r>
+      <w:proofErr w:type="spellEnd"/>
+      <w:r>
+        <w:rPr>
+          <w:rFonts w:ascii="Times New Roman" w:hAnsi="Times New Roman" w:cs="Times New Roman"/>
+          <w:sz w:val="28"/>
+          <w:szCs w:val="28"/>
+        </w:rPr>
+        <w:t>, подтянулся и у вас полный текст песни в файле song.txt.</w:t>
+      </w:r>
+      <w:r>
+        <w:rPr>
+          <w:noProof/>
+        </w:rPr>
+        <w:t xml:space="preserve"> </w:t>
+      </w:r>
+      <w:r>
+        <w:rPr>
+          <w:rFonts w:ascii="Times New Roman" w:hAnsi="Times New Roman" w:cs="Times New Roman"/>
+          <w:sz w:val="28"/>
+          <w:szCs w:val="28"/>
+        </w:rPr>
         <w:lastRenderedPageBreak/>
-        <w:t xml:space="preserve">11. Выполните синхронизацию локального репозитория с </w:t>
-      </w:r>
-      <w:proofErr w:type="spellStart"/>
-      <w:r>
-        <w:rPr>
-          <w:rFonts w:ascii="Times New Roman" w:hAnsi="Times New Roman" w:cs="Times New Roman"/>
-          <w:sz w:val="28"/>
-          <w:szCs w:val="28"/>
-        </w:rPr>
-        <w:t>github’ом</w:t>
-      </w:r>
-      <w:proofErr w:type="spellEnd"/>
-      <w:r>
-        <w:rPr>
-          <w:rFonts w:ascii="Times New Roman" w:hAnsi="Times New Roman" w:cs="Times New Roman"/>
-          <w:sz w:val="28"/>
-          <w:szCs w:val="28"/>
-        </w:rPr>
-        <w:t xml:space="preserve"> (“накатите” актуальную версию мастера с </w:t>
-      </w:r>
-      <w:proofErr w:type="spellStart"/>
-      <w:r>
-        <w:rPr>
-          <w:rFonts w:ascii="Times New Roman" w:hAnsi="Times New Roman" w:cs="Times New Roman"/>
-          <w:sz w:val="28"/>
-          <w:szCs w:val="28"/>
-        </w:rPr>
-        <w:t>github’а</w:t>
-      </w:r>
-      <w:proofErr w:type="spellEnd"/>
-      <w:r>
-        <w:rPr>
-          <w:rFonts w:ascii="Times New Roman" w:hAnsi="Times New Roman" w:cs="Times New Roman"/>
-          <w:sz w:val="28"/>
-          <w:szCs w:val="28"/>
-        </w:rPr>
-        <w:t xml:space="preserve"> выполнив команду </w:t>
-      </w:r>
-      <w:proofErr w:type="spellStart"/>
-      <w:r>
-        <w:rPr>
-          <w:rFonts w:ascii="Times New Roman" w:hAnsi="Times New Roman" w:cs="Times New Roman"/>
-          <w:sz w:val="28"/>
-          <w:szCs w:val="28"/>
-        </w:rPr>
-        <w:t>pull</w:t>
-      </w:r>
-      <w:proofErr w:type="spellEnd"/>
-      <w:r>
-        <w:rPr>
-          <w:rFonts w:ascii="Times New Roman" w:hAnsi="Times New Roman" w:cs="Times New Roman"/>
-          <w:sz w:val="28"/>
-          <w:szCs w:val="28"/>
-        </w:rPr>
-        <w:t xml:space="preserve"> в локальном репозитории).</w:t>
-      </w:r>
-    </w:p>
-    <w:p>
-      <w:pPr>
-        <w:rPr>
-          <w:rFonts w:ascii="Times New Roman" w:hAnsi="Times New Roman" w:cs="Times New Roman"/>
-          <w:sz w:val="28"/>
-          <w:szCs w:val="28"/>
-        </w:rPr>
-      </w:pPr>
-      <w:r>
-        <w:rPr>
-          <w:rFonts w:ascii="Times New Roman" w:hAnsi="Times New Roman" w:cs="Times New Roman"/>
-          <w:sz w:val="28"/>
-          <w:szCs w:val="28"/>
-        </w:rPr>
-        <w:t xml:space="preserve">12. Убедитесь, что коммит, который вы создали на </w:t>
-      </w:r>
-      <w:proofErr w:type="spellStart"/>
-      <w:r>
-        <w:rPr>
-          <w:rFonts w:ascii="Times New Roman" w:hAnsi="Times New Roman" w:cs="Times New Roman"/>
-          <w:sz w:val="28"/>
-          <w:szCs w:val="28"/>
-        </w:rPr>
-        <w:t>github’е</w:t>
-      </w:r>
-      <w:proofErr w:type="spellEnd"/>
-      <w:r>
-        <w:rPr>
-          <w:rFonts w:ascii="Times New Roman" w:hAnsi="Times New Roman" w:cs="Times New Roman"/>
-          <w:sz w:val="28"/>
-          <w:szCs w:val="28"/>
-        </w:rPr>
-        <w:t>, подтянулся и у вас полный текст песни в файле song.txt.</w:t>
+        <w:drawing>
+          <wp:inline distT="0" distB="0" distL="0" distR="0" wp14:anchorId="3ABA6FDF" wp14:editId="7DD2CFD1">
+            <wp:extent cx="5940425" cy="2572385"/>
+            <wp:effectExtent l="0" t="0" r="3175" b="0"/>
+            <wp:docPr id="4" name="Рисунок 4"/>
+            <wp:cNvGraphicFramePr>
+              <a:graphicFrameLocks xmlns:a="http://schemas.openxmlformats.org/drawingml/2006/main" noChangeAspect="1"/>
+            </wp:cNvGraphicFramePr>
+            <a:graphic xmlns:a="http://schemas.openxmlformats.org/drawingml/2006/main">
+              <a:graphicData uri="http://schemas.openxmlformats.org/drawingml/2006/picture">
+                <pic:pic xmlns:pic="http://schemas.openxmlformats.org/drawingml/2006/picture">
+                  <pic:nvPicPr>
+                    <pic:cNvPr id="1" name=""/>
+                    <pic:cNvPicPr/>
+                  </pic:nvPicPr>
+                  <pic:blipFill>
+                    <a:blip r:embed="rId7"/>
+                    <a:stretch>
+                      <a:fillRect/>
+                    </a:stretch>
+                  </pic:blipFill>
+                  <pic:spPr>
+                    <a:xfrm>
+                      <a:off x="0" y="0"/>
+                      <a:ext cx="5940425" cy="2572385"/>
+                    </a:xfrm>
+                    <a:prstGeom prst="rect">
+                      <a:avLst/>
+                    </a:prstGeom>
+                  </pic:spPr>
+                </pic:pic>
+              </a:graphicData>
+            </a:graphic>
+          </wp:inline>
+        </w:drawing>
+      </w:r>
+      <w:r>
+        <w:rPr>
+          <w:noProof/>
+        </w:rPr>
+        <w:t xml:space="preserve"> </w:t>
+      </w:r>
+      <w:r>
+        <w:rPr>
+          <w:noProof/>
+        </w:rPr>
+        <w:drawing>
+          <wp:inline distT="0" distB="0" distL="0" distR="0" wp14:anchorId="01AF6FA0" wp14:editId="425A0805">
+            <wp:extent cx="4519052" cy="1737511"/>
+            <wp:effectExtent l="0" t="0" r="0" b="0"/>
+            <wp:docPr id="5" name="Рисунок 5"/>
+            <wp:cNvGraphicFramePr>
+              <a:graphicFrameLocks xmlns:a="http://schemas.openxmlformats.org/drawingml/2006/main" noChangeAspect="1"/>
+            </wp:cNvGraphicFramePr>
+            <a:graphic xmlns:a="http://schemas.openxmlformats.org/drawingml/2006/main">
+              <a:graphicData uri="http://schemas.openxmlformats.org/drawingml/2006/picture">
+                <pic:pic xmlns:pic="http://schemas.openxmlformats.org/drawingml/2006/picture">
+                  <pic:nvPicPr>
+                    <pic:cNvPr id="1" name=""/>
+                    <pic:cNvPicPr/>
+                  </pic:nvPicPr>
+                  <pic:blipFill>
+                    <a:blip r:embed="rId8"/>
+                    <a:stretch>
+                      <a:fillRect/>
+                    </a:stretch>
+                  </pic:blipFill>
+                  <pic:spPr>
+                    <a:xfrm>
+                      <a:off x="0" y="0"/>
+                      <a:ext cx="4519052" cy="1737511"/>
+                    </a:xfrm>
+                    <a:prstGeom prst="rect">
+                      <a:avLst/>
+                    </a:prstGeom>
+                  </pic:spPr>
+                </pic:pic>
+              </a:graphicData>
+            </a:graphic>
+          </wp:inline>
+        </w:drawing>
       </w:r>
     </w:p>
     <w:p>
@@ -2426,16 +2325,7 @@
           <w:sz w:val="28"/>
           <w:szCs w:val="28"/>
         </w:rPr>
-        <w:t xml:space="preserve">1. Добавьте в проект </w:t>
-      </w:r>
-      <w:proofErr w:type="gramStart"/>
-      <w:r>
-        <w:rPr>
-          <w:rFonts w:ascii="Times New Roman" w:hAnsi="Times New Roman" w:cs="Times New Roman"/>
-          <w:sz w:val="28"/>
-          <w:szCs w:val="28"/>
-        </w:rPr>
-        <w:t>файл .</w:t>
+        <w:t>1. Добавьте в проект файл .</w:t>
       </w:r>
       <w:proofErr w:type="spellStart"/>
       <w:r>
@@ -2447,7 +2337,6 @@
         <w:t>gitignore</w:t>
       </w:r>
       <w:proofErr w:type="spellEnd"/>
-      <w:proofErr w:type="gramEnd"/>
       <w:r>
         <w:rPr>
           <w:rFonts w:ascii="Times New Roman" w:hAnsi="Times New Roman" w:cs="Times New Roman"/>
@@ -2543,6 +2432,57 @@
           <w:sz w:val="28"/>
           <w:szCs w:val="28"/>
         </w:rPr>
+        <w:drawing>
+          <wp:inline distT="0" distB="0" distL="0" distR="0" wp14:anchorId="1F38703C" wp14:editId="533668EA">
+            <wp:extent cx="3635055" cy="1493649"/>
+            <wp:effectExtent l="0" t="0" r="3810" b="0"/>
+            <wp:docPr id="6" name="Рисунок 6"/>
+            <wp:cNvGraphicFramePr>
+              <a:graphicFrameLocks xmlns:a="http://schemas.openxmlformats.org/drawingml/2006/main" noChangeAspect="1"/>
+            </wp:cNvGraphicFramePr>
+            <a:graphic xmlns:a="http://schemas.openxmlformats.org/drawingml/2006/main">
+              <a:graphicData uri="http://schemas.openxmlformats.org/drawingml/2006/picture">
+                <pic:pic xmlns:pic="http://schemas.openxmlformats.org/drawingml/2006/picture">
+                  <pic:nvPicPr>
+                    <pic:cNvPr id="1" name=""/>
+                    <pic:cNvPicPr/>
+                  </pic:nvPicPr>
+                  <pic:blipFill>
+                    <a:blip r:embed="rId9"/>
+                    <a:stretch>
+                      <a:fillRect/>
+                    </a:stretch>
+                  </pic:blipFill>
+                  <pic:spPr>
+                    <a:xfrm>
+                      <a:off x="0" y="0"/>
+                      <a:ext cx="3635055" cy="1493649"/>
+                    </a:xfrm>
+                    <a:prstGeom prst="rect">
+                      <a:avLst/>
+                    </a:prstGeom>
+                  </pic:spPr>
+                </pic:pic>
+              </a:graphicData>
+            </a:graphic>
+          </wp:inline>
+        </w:drawing>
+      </w:r>
+    </w:p>
+    <w:p>
+      <w:pPr>
+        <w:rPr>
+          <w:rFonts w:ascii="Times New Roman" w:hAnsi="Times New Roman" w:cs="Times New Roman"/>
+          <w:sz w:val="28"/>
+          <w:szCs w:val="28"/>
+        </w:rPr>
+      </w:pPr>
+      <w:r>
+        <w:rPr>
+          <w:rFonts w:ascii="Times New Roman" w:hAnsi="Times New Roman" w:cs="Times New Roman"/>
+          <w:sz w:val="28"/>
+          <w:szCs w:val="28"/>
+        </w:rPr>
         <w:t xml:space="preserve">2. Создайте ветку </w:t>
       </w:r>
       <w:proofErr w:type="spellStart"/>
@@ -2564,20 +2504,181 @@
         <w:t xml:space="preserve"> и добавьте в неё два коммита</w:t>
       </w:r>
     </w:p>
-    <w:p>
-      <w:pPr>
-        <w:rPr>
-          <w:rFonts w:ascii="Times New Roman" w:hAnsi="Times New Roman" w:cs="Times New Roman"/>
-          <w:sz w:val="28"/>
-          <w:szCs w:val="28"/>
-        </w:rPr>
-      </w:pPr>
-      <w:r>
-        <w:rPr>
-          <w:rFonts w:ascii="Times New Roman" w:hAnsi="Times New Roman" w:cs="Times New Roman"/>
-          <w:sz w:val="28"/>
-          <w:szCs w:val="28"/>
-        </w:rPr>
+    <w:tbl>
+      <w:tblPr>
+        <w:tblStyle w:val="a3"/>
+        <w:tblW w:w="0" w:type="auto"/>
+        <w:tblLook w:val="04A0" w:firstRow="1" w:lastRow="0" w:firstColumn="1" w:lastColumn="0" w:noHBand="0" w:noVBand="1"/>
+      </w:tblPr>
+      <w:tblGrid>
+        <w:gridCol w:w="9345"/>
+      </w:tblGrid>
+      <w:tr>
+        <w:tc>
+          <w:tcPr>
+            <w:tcW w:w="9345" w:type="dxa"/>
+          </w:tcPr>
+          <w:p>
+            <w:pPr>
+              <w:rPr>
+                <w:rFonts w:ascii="Times New Roman" w:hAnsi="Times New Roman" w:cs="Times New Roman"/>
+                <w:sz w:val="28"/>
+                <w:szCs w:val="28"/>
+                <w:lang w:val="en-US"/>
+              </w:rPr>
+            </w:pPr>
+            <w:r>
+              <w:rPr>
+                <w:rFonts w:ascii="Times New Roman" w:hAnsi="Times New Roman" w:cs="Times New Roman"/>
+                <w:sz w:val="28"/>
+                <w:szCs w:val="28"/>
+                <w:lang w:val="en-US"/>
+              </w:rPr>
+              <w:t>git checkout -b feature</w:t>
+            </w:r>
+          </w:p>
+          <w:p>
+            <w:pPr>
+              <w:rPr>
+                <w:rFonts w:ascii="Times New Roman" w:hAnsi="Times New Roman" w:cs="Times New Roman"/>
+                <w:sz w:val="28"/>
+                <w:szCs w:val="28"/>
+                <w:lang w:val="en-US"/>
+              </w:rPr>
+            </w:pPr>
+            <w:r>
+              <w:rPr>
+                <w:rFonts w:ascii="Times New Roman" w:hAnsi="Times New Roman" w:cs="Times New Roman"/>
+                <w:sz w:val="28"/>
+                <w:szCs w:val="28"/>
+                <w:lang w:val="en-US"/>
+              </w:rPr>
+              <w:t>echo "Commit 1 in feature branch" &gt; feature_file.txt</w:t>
+            </w:r>
+          </w:p>
+          <w:p>
+            <w:pPr>
+              <w:rPr>
+                <w:rFonts w:ascii="Times New Roman" w:hAnsi="Times New Roman" w:cs="Times New Roman"/>
+                <w:sz w:val="28"/>
+                <w:szCs w:val="28"/>
+                <w:lang w:val="en-US"/>
+              </w:rPr>
+            </w:pPr>
+            <w:r>
+              <w:rPr>
+                <w:rFonts w:ascii="Times New Roman" w:hAnsi="Times New Roman" w:cs="Times New Roman"/>
+                <w:sz w:val="28"/>
+                <w:szCs w:val="28"/>
+                <w:lang w:val="en-US"/>
+              </w:rPr>
+              <w:t>git add feature_file.txt</w:t>
+            </w:r>
+          </w:p>
+          <w:p>
+            <w:pPr>
+              <w:rPr>
+                <w:rFonts w:ascii="Times New Roman" w:hAnsi="Times New Roman" w:cs="Times New Roman"/>
+                <w:sz w:val="28"/>
+                <w:szCs w:val="28"/>
+                <w:lang w:val="en-US"/>
+              </w:rPr>
+            </w:pPr>
+            <w:r>
+              <w:rPr>
+                <w:rFonts w:ascii="Times New Roman" w:hAnsi="Times New Roman" w:cs="Times New Roman"/>
+                <w:sz w:val="28"/>
+                <w:szCs w:val="28"/>
+                <w:lang w:val="en-US"/>
+              </w:rPr>
+              <w:t>git commit -m "Add commit 1 to feature branch"</w:t>
+            </w:r>
+          </w:p>
+          <w:p>
+            <w:pPr>
+              <w:rPr>
+                <w:rFonts w:ascii="Times New Roman" w:hAnsi="Times New Roman" w:cs="Times New Roman"/>
+                <w:sz w:val="28"/>
+                <w:szCs w:val="28"/>
+                <w:lang w:val="en-US"/>
+              </w:rPr>
+            </w:pPr>
+            <w:r>
+              <w:rPr>
+                <w:rFonts w:ascii="Times New Roman" w:hAnsi="Times New Roman" w:cs="Times New Roman"/>
+                <w:sz w:val="28"/>
+                <w:szCs w:val="28"/>
+                <w:lang w:val="en-US"/>
+              </w:rPr>
+              <w:t>echo "Commit 2 in feature branch" &gt;&gt; feature_file.txt</w:t>
+            </w:r>
+          </w:p>
+          <w:p>
+            <w:pPr>
+              <w:rPr>
+                <w:rFonts w:ascii="Times New Roman" w:hAnsi="Times New Roman" w:cs="Times New Roman"/>
+                <w:sz w:val="28"/>
+                <w:szCs w:val="28"/>
+                <w:lang w:val="en-US"/>
+              </w:rPr>
+            </w:pPr>
+            <w:r>
+              <w:rPr>
+                <w:rFonts w:ascii="Times New Roman" w:hAnsi="Times New Roman" w:cs="Times New Roman"/>
+                <w:sz w:val="28"/>
+                <w:szCs w:val="28"/>
+                <w:lang w:val="en-US"/>
+              </w:rPr>
+              <w:t>git add feature_file.txt</w:t>
+            </w:r>
+          </w:p>
+          <w:p>
+            <w:pPr>
+              <w:rPr>
+                <w:rFonts w:ascii="Times New Roman" w:hAnsi="Times New Roman" w:cs="Times New Roman"/>
+                <w:sz w:val="28"/>
+                <w:szCs w:val="28"/>
+                <w:lang w:val="en-US"/>
+              </w:rPr>
+            </w:pPr>
+            <w:r>
+              <w:rPr>
+                <w:rFonts w:ascii="Times New Roman" w:hAnsi="Times New Roman" w:cs="Times New Roman"/>
+                <w:sz w:val="28"/>
+                <w:szCs w:val="28"/>
+                <w:lang w:val="en-US"/>
+              </w:rPr>
+              <w:t>git commit -m "Add commit 2 to feature branch"</w:t>
+            </w:r>
+          </w:p>
+        </w:tc>
+      </w:tr>
+    </w:tbl>
+    <w:p>
+      <w:pPr>
+        <w:rPr>
+          <w:rFonts w:ascii="Times New Roman" w:hAnsi="Times New Roman" w:cs="Times New Roman"/>
+          <w:sz w:val="28"/>
+          <w:szCs w:val="28"/>
+          <w:lang w:val="en-US"/>
+        </w:rPr>
+      </w:pPr>
+    </w:p>
+    <w:p>
+      <w:pPr>
+        <w:rPr>
+          <w:rFonts w:ascii="Times New Roman" w:hAnsi="Times New Roman" w:cs="Times New Roman"/>
+          <w:sz w:val="28"/>
+          <w:szCs w:val="28"/>
+        </w:rPr>
+      </w:pPr>
+      <w:r>
+        <w:rPr>
+          <w:rFonts w:ascii="Times New Roman" w:hAnsi="Times New Roman" w:cs="Times New Roman"/>
+          <w:sz w:val="28"/>
+          <w:szCs w:val="28"/>
+        </w:rPr>
+        <w:lastRenderedPageBreak/>
         <w:t xml:space="preserve">3. </w:t>
       </w:r>
       <w:proofErr w:type="spellStart"/>
@@ -2616,6 +2717,645 @@
         </w:rPr>
         <w:t xml:space="preserve"> в </w:t>
       </w:r>
+      <w:r>
+        <w:rPr>
+          <w:rFonts w:ascii="Times New Roman" w:hAnsi="Times New Roman" w:cs="Times New Roman"/>
+          <w:sz w:val="28"/>
+          <w:szCs w:val="28"/>
+          <w:lang w:val="en-US"/>
+        </w:rPr>
+        <w:t>main</w:t>
+      </w:r>
+    </w:p>
+    <w:tbl>
+      <w:tblPr>
+        <w:tblStyle w:val="a3"/>
+        <w:tblW w:w="0" w:type="auto"/>
+        <w:tblLook w:val="04A0" w:firstRow="1" w:lastRow="0" w:firstColumn="1" w:lastColumn="0" w:noHBand="0" w:noVBand="1"/>
+      </w:tblPr>
+      <w:tblGrid>
+        <w:gridCol w:w="9345"/>
+      </w:tblGrid>
+      <w:tr>
+        <w:tc>
+          <w:tcPr>
+            <w:tcW w:w="9345" w:type="dxa"/>
+          </w:tcPr>
+          <w:p>
+            <w:pPr>
+              <w:rPr>
+                <w:rFonts w:ascii="Times New Roman" w:hAnsi="Times New Roman" w:cs="Times New Roman"/>
+                <w:sz w:val="28"/>
+                <w:szCs w:val="28"/>
+                <w:lang w:val="en-US"/>
+              </w:rPr>
+            </w:pPr>
+            <w:r>
+              <w:rPr>
+                <w:rFonts w:ascii="Times New Roman" w:hAnsi="Times New Roman" w:cs="Times New Roman"/>
+                <w:sz w:val="28"/>
+                <w:szCs w:val="28"/>
+                <w:lang w:val="en-US"/>
+              </w:rPr>
+              <w:t xml:space="preserve">git checkout </w:t>
+            </w:r>
+            <w:r>
+              <w:rPr>
+                <w:rFonts w:ascii="Times New Roman" w:hAnsi="Times New Roman" w:cs="Times New Roman"/>
+                <w:sz w:val="28"/>
+                <w:szCs w:val="28"/>
+                <w:lang w:val="en-US"/>
+              </w:rPr>
+              <w:t>main</w:t>
+            </w:r>
+          </w:p>
+          <w:p>
+            <w:pPr>
+              <w:rPr>
+                <w:rFonts w:ascii="Times New Roman" w:hAnsi="Times New Roman" w:cs="Times New Roman"/>
+                <w:sz w:val="28"/>
+                <w:szCs w:val="28"/>
+                <w:lang w:val="en-US"/>
+              </w:rPr>
+            </w:pPr>
+            <w:r>
+              <w:rPr>
+                <w:rFonts w:ascii="Times New Roman" w:hAnsi="Times New Roman" w:cs="Times New Roman"/>
+                <w:sz w:val="28"/>
+                <w:szCs w:val="28"/>
+                <w:lang w:val="en-US"/>
+              </w:rPr>
+              <w:t>git merge feature</w:t>
+            </w:r>
+          </w:p>
+        </w:tc>
+      </w:tr>
+    </w:tbl>
+    <w:p>
+      <w:pPr>
+        <w:rPr>
+          <w:rFonts w:ascii="Times New Roman" w:hAnsi="Times New Roman" w:cs="Times New Roman"/>
+          <w:sz w:val="28"/>
+          <w:szCs w:val="28"/>
+          <w:lang w:val="en-US"/>
+        </w:rPr>
+      </w:pPr>
+    </w:p>
+    <w:p>
+      <w:pPr>
+        <w:rPr>
+          <w:rFonts w:ascii="Times New Roman" w:hAnsi="Times New Roman" w:cs="Times New Roman"/>
+          <w:sz w:val="28"/>
+          <w:szCs w:val="28"/>
+        </w:rPr>
+      </w:pPr>
+      <w:r>
+        <w:rPr>
+          <w:rFonts w:ascii="Times New Roman" w:hAnsi="Times New Roman" w:cs="Times New Roman"/>
+          <w:sz w:val="28"/>
+          <w:szCs w:val="28"/>
+        </w:rPr>
+        <w:t xml:space="preserve">4. Вернитесь в </w:t>
+      </w:r>
+      <w:proofErr w:type="spellStart"/>
+      <w:r>
+        <w:rPr>
+          <w:rFonts w:ascii="Times New Roman" w:hAnsi="Times New Roman" w:cs="Times New Roman"/>
+          <w:sz w:val="28"/>
+          <w:szCs w:val="28"/>
+        </w:rPr>
+        <w:t>feature</w:t>
+      </w:r>
+      <w:proofErr w:type="spellEnd"/>
+      <w:r>
+        <w:rPr>
+          <w:rFonts w:ascii="Times New Roman" w:hAnsi="Times New Roman" w:cs="Times New Roman"/>
+          <w:sz w:val="28"/>
+          <w:szCs w:val="28"/>
+        </w:rPr>
+        <w:t xml:space="preserve"> и создайте файл arrows.txt </w:t>
+      </w:r>
+      <w:proofErr w:type="spellStart"/>
+      <w:r>
+        <w:rPr>
+          <w:rFonts w:ascii="Times New Roman" w:hAnsi="Times New Roman" w:cs="Times New Roman"/>
+          <w:sz w:val="28"/>
+          <w:szCs w:val="28"/>
+        </w:rPr>
+        <w:t>cледующего</w:t>
+      </w:r>
+      <w:proofErr w:type="spellEnd"/>
+      <w:r>
+        <w:rPr>
+          <w:rFonts w:ascii="Times New Roman" w:hAnsi="Times New Roman" w:cs="Times New Roman"/>
+          <w:sz w:val="28"/>
+          <w:szCs w:val="28"/>
+        </w:rPr>
+        <w:t xml:space="preserve"> содержания:</w:t>
+      </w:r>
+    </w:p>
+    <w:p>
+      <w:pPr>
+        <w:rPr>
+          <w:rFonts w:ascii="Times New Roman" w:hAnsi="Times New Roman" w:cs="Times New Roman"/>
+          <w:sz w:val="28"/>
+          <w:szCs w:val="28"/>
+          <w:lang w:val="en-US"/>
+        </w:rPr>
+      </w:pPr>
+      <w:r>
+        <w:rPr>
+          <w:rFonts w:ascii="Times New Roman" w:hAnsi="Times New Roman" w:cs="Times New Roman"/>
+          <w:sz w:val="28"/>
+          <w:szCs w:val="28"/>
+          <w:lang w:val="en-US"/>
+        </w:rPr>
+        <w:t>The ship glides gently on the waves</w:t>
+      </w:r>
+    </w:p>
+    <w:p>
+      <w:pPr>
+        <w:rPr>
+          <w:rFonts w:ascii="Times New Roman" w:hAnsi="Times New Roman" w:cs="Times New Roman"/>
+          <w:sz w:val="28"/>
+          <w:szCs w:val="28"/>
+          <w:lang w:val="en-US"/>
+        </w:rPr>
+      </w:pPr>
+      <w:r>
+        <w:rPr>
+          <w:rFonts w:ascii="Times New Roman" w:hAnsi="Times New Roman" w:cs="Times New Roman"/>
+          <w:sz w:val="28"/>
+          <w:szCs w:val="28"/>
+          <w:lang w:val="en-US"/>
+        </w:rPr>
+        <w:t>As day turns into night</w:t>
+      </w:r>
+    </w:p>
+    <w:p>
+      <w:pPr>
+        <w:rPr>
+          <w:rFonts w:ascii="Times New Roman" w:hAnsi="Times New Roman" w:cs="Times New Roman"/>
+          <w:sz w:val="28"/>
+          <w:szCs w:val="28"/>
+          <w:lang w:val="en-US"/>
+        </w:rPr>
+      </w:pPr>
+      <w:r>
+        <w:rPr>
+          <w:rFonts w:ascii="Times New Roman" w:hAnsi="Times New Roman" w:cs="Times New Roman"/>
+          <w:sz w:val="28"/>
+          <w:szCs w:val="28"/>
+        </w:rPr>
+        <w:t>Выполните</w:t>
+      </w:r>
+      <w:r>
+        <w:rPr>
+          <w:rFonts w:ascii="Times New Roman" w:hAnsi="Times New Roman" w:cs="Times New Roman"/>
+          <w:sz w:val="28"/>
+          <w:szCs w:val="28"/>
+          <w:lang w:val="en-US"/>
+        </w:rPr>
+        <w:t xml:space="preserve"> </w:t>
+      </w:r>
+      <w:r>
+        <w:rPr>
+          <w:rFonts w:ascii="Times New Roman" w:hAnsi="Times New Roman" w:cs="Times New Roman"/>
+          <w:sz w:val="28"/>
+          <w:szCs w:val="28"/>
+        </w:rPr>
+        <w:t>коммит</w:t>
+      </w:r>
+      <w:r>
+        <w:rPr>
+          <w:rFonts w:ascii="Times New Roman" w:hAnsi="Times New Roman" w:cs="Times New Roman"/>
+          <w:sz w:val="28"/>
+          <w:szCs w:val="28"/>
+          <w:lang w:val="en-US"/>
+        </w:rPr>
+        <w:t>.</w:t>
+      </w:r>
+    </w:p>
+    <w:tbl>
+      <w:tblPr>
+        <w:tblStyle w:val="a3"/>
+        <w:tblW w:w="0" w:type="auto"/>
+        <w:tblLook w:val="04A0" w:firstRow="1" w:lastRow="0" w:firstColumn="1" w:lastColumn="0" w:noHBand="0" w:noVBand="1"/>
+      </w:tblPr>
+      <w:tblGrid>
+        <w:gridCol w:w="9345"/>
+      </w:tblGrid>
+      <w:tr>
+        <w:tc>
+          <w:tcPr>
+            <w:tcW w:w="9345" w:type="dxa"/>
+          </w:tcPr>
+          <w:p>
+            <w:pPr>
+              <w:rPr>
+                <w:rFonts w:ascii="Times New Roman" w:hAnsi="Times New Roman" w:cs="Times New Roman"/>
+                <w:sz w:val="28"/>
+                <w:szCs w:val="28"/>
+                <w:lang w:val="en-US"/>
+              </w:rPr>
+            </w:pPr>
+            <w:r>
+              <w:rPr>
+                <w:rFonts w:ascii="Times New Roman" w:hAnsi="Times New Roman" w:cs="Times New Roman"/>
+                <w:sz w:val="28"/>
+                <w:szCs w:val="28"/>
+                <w:lang w:val="en-US"/>
+              </w:rPr>
+              <w:t>git checkout feature</w:t>
+            </w:r>
+            <w:r>
+              <w:rPr>
+                <w:rFonts w:ascii="Times New Roman" w:hAnsi="Times New Roman" w:cs="Times New Roman"/>
+                <w:sz w:val="28"/>
+                <w:szCs w:val="28"/>
+                <w:lang w:val="en-US"/>
+              </w:rPr>
+              <w:br/>
+            </w:r>
+            <w:r>
+              <w:rPr>
+                <w:rFonts w:ascii="Times New Roman" w:hAnsi="Times New Roman" w:cs="Times New Roman"/>
+                <w:sz w:val="28"/>
+                <w:szCs w:val="28"/>
+                <w:lang w:val="en-US"/>
+              </w:rPr>
+              <w:t>echo "The ship glides gently on the waves" &gt; arrows.txt</w:t>
+            </w:r>
+          </w:p>
+          <w:p>
+            <w:pPr>
+              <w:rPr>
+                <w:rFonts w:ascii="Times New Roman" w:hAnsi="Times New Roman" w:cs="Times New Roman"/>
+                <w:sz w:val="28"/>
+                <w:szCs w:val="28"/>
+                <w:lang w:val="en-US"/>
+              </w:rPr>
+            </w:pPr>
+            <w:r>
+              <w:rPr>
+                <w:rFonts w:ascii="Times New Roman" w:hAnsi="Times New Roman" w:cs="Times New Roman"/>
+                <w:sz w:val="28"/>
+                <w:szCs w:val="28"/>
+                <w:lang w:val="en-US"/>
+              </w:rPr>
+              <w:t>echo "As day turns into night" &gt;&gt; arrows.txt</w:t>
+            </w:r>
+          </w:p>
+          <w:p>
+            <w:pPr>
+              <w:rPr>
+                <w:rFonts w:ascii="Times New Roman" w:hAnsi="Times New Roman" w:cs="Times New Roman"/>
+                <w:sz w:val="28"/>
+                <w:szCs w:val="28"/>
+                <w:lang w:val="en-US"/>
+              </w:rPr>
+            </w:pPr>
+            <w:r>
+              <w:rPr>
+                <w:rFonts w:ascii="Times New Roman" w:hAnsi="Times New Roman" w:cs="Times New Roman"/>
+                <w:sz w:val="28"/>
+                <w:szCs w:val="28"/>
+                <w:lang w:val="en-US"/>
+              </w:rPr>
+              <w:t>git add arrows.txt</w:t>
+            </w:r>
+          </w:p>
+          <w:p>
+            <w:pPr>
+              <w:rPr>
+                <w:rFonts w:ascii="Times New Roman" w:hAnsi="Times New Roman" w:cs="Times New Roman"/>
+                <w:sz w:val="28"/>
+                <w:szCs w:val="28"/>
+                <w:lang w:val="en-US"/>
+              </w:rPr>
+            </w:pPr>
+            <w:r>
+              <w:rPr>
+                <w:rFonts w:ascii="Times New Roman" w:hAnsi="Times New Roman" w:cs="Times New Roman"/>
+                <w:sz w:val="28"/>
+                <w:szCs w:val="28"/>
+                <w:lang w:val="en-US"/>
+              </w:rPr>
+              <w:t>git commit -m "Add arrows.txt in feature branch"</w:t>
+            </w:r>
+          </w:p>
+        </w:tc>
+      </w:tr>
+    </w:tbl>
+    <w:p>
+      <w:pPr>
+        <w:rPr>
+          <w:rFonts w:ascii="Times New Roman" w:hAnsi="Times New Roman" w:cs="Times New Roman"/>
+          <w:sz w:val="28"/>
+          <w:szCs w:val="28"/>
+          <w:lang w:val="en-US"/>
+        </w:rPr>
+      </w:pPr>
+    </w:p>
+    <w:p>
+      <w:pPr>
+        <w:rPr>
+          <w:rFonts w:ascii="Times New Roman" w:hAnsi="Times New Roman" w:cs="Times New Roman"/>
+          <w:sz w:val="28"/>
+          <w:szCs w:val="28"/>
+        </w:rPr>
+      </w:pPr>
+      <w:r>
+        <w:rPr>
+          <w:rFonts w:ascii="Times New Roman" w:hAnsi="Times New Roman" w:cs="Times New Roman"/>
+          <w:sz w:val="28"/>
+          <w:szCs w:val="28"/>
+        </w:rPr>
+        <w:t xml:space="preserve">5. Перейдите в </w:t>
+      </w:r>
+      <w:r>
+        <w:rPr>
+          <w:rFonts w:ascii="Times New Roman" w:hAnsi="Times New Roman" w:cs="Times New Roman"/>
+          <w:sz w:val="28"/>
+          <w:szCs w:val="28"/>
+          <w:lang w:val="en-US"/>
+        </w:rPr>
+        <w:t>main</w:t>
+      </w:r>
+      <w:r>
+        <w:rPr>
+          <w:rFonts w:ascii="Times New Roman" w:hAnsi="Times New Roman" w:cs="Times New Roman"/>
+          <w:sz w:val="28"/>
+          <w:szCs w:val="28"/>
+        </w:rPr>
+        <w:t>. Создайте там файл arrows.txt и добавьте следующий текст:</w:t>
+      </w:r>
+    </w:p>
+    <w:p>
+      <w:pPr>
+        <w:rPr>
+          <w:rFonts w:ascii="Times New Roman" w:hAnsi="Times New Roman" w:cs="Times New Roman"/>
+          <w:sz w:val="28"/>
+          <w:szCs w:val="28"/>
+          <w:lang w:val="en-US"/>
+        </w:rPr>
+      </w:pPr>
+      <w:r>
+        <w:rPr>
+          <w:rFonts w:ascii="Times New Roman" w:hAnsi="Times New Roman" w:cs="Times New Roman"/>
+          <w:sz w:val="28"/>
+          <w:szCs w:val="28"/>
+          <w:lang w:val="en-US"/>
+        </w:rPr>
+        <w:t>One thousand burning arrows</w:t>
+      </w:r>
+    </w:p>
+    <w:p>
+      <w:pPr>
+        <w:rPr>
+          <w:rFonts w:ascii="Times New Roman" w:hAnsi="Times New Roman" w:cs="Times New Roman"/>
+          <w:sz w:val="28"/>
+          <w:szCs w:val="28"/>
+          <w:lang w:val="en-US"/>
+        </w:rPr>
+      </w:pPr>
+      <w:r>
+        <w:rPr>
+          <w:rFonts w:ascii="Times New Roman" w:hAnsi="Times New Roman" w:cs="Times New Roman"/>
+          <w:sz w:val="28"/>
+          <w:szCs w:val="28"/>
+          <w:lang w:val="en-US"/>
+        </w:rPr>
+        <w:t>Fill the starlit sky</w:t>
+      </w:r>
+    </w:p>
+    <w:p>
+      <w:pPr>
+        <w:rPr>
+          <w:rFonts w:ascii="Times New Roman" w:hAnsi="Times New Roman" w:cs="Times New Roman"/>
+          <w:sz w:val="28"/>
+          <w:szCs w:val="28"/>
+        </w:rPr>
+      </w:pPr>
+      <w:r>
+        <w:rPr>
+          <w:rFonts w:ascii="Times New Roman" w:hAnsi="Times New Roman" w:cs="Times New Roman"/>
+          <w:sz w:val="28"/>
+          <w:szCs w:val="28"/>
+        </w:rPr>
+        <w:t>Выполните коммит.</w:t>
+      </w:r>
+    </w:p>
+    <w:p>
+      <w:pPr>
+        <w:rPr>
+          <w:rFonts w:ascii="Times New Roman" w:hAnsi="Times New Roman" w:cs="Times New Roman"/>
+          <w:sz w:val="28"/>
+          <w:szCs w:val="28"/>
+        </w:rPr>
+      </w:pPr>
+    </w:p>
+    <w:tbl>
+      <w:tblPr>
+        <w:tblStyle w:val="a3"/>
+        <w:tblW w:w="0" w:type="auto"/>
+        <w:tblLook w:val="04A0" w:firstRow="1" w:lastRow="0" w:firstColumn="1" w:lastColumn="0" w:noHBand="0" w:noVBand="1"/>
+      </w:tblPr>
+      <w:tblGrid>
+        <w:gridCol w:w="9345"/>
+      </w:tblGrid>
+      <w:tr>
+        <w:tc>
+          <w:tcPr>
+            <w:tcW w:w="9345" w:type="dxa"/>
+          </w:tcPr>
+          <w:p>
+            <w:pPr>
+              <w:rPr>
+                <w:rFonts w:ascii="Times New Roman" w:hAnsi="Times New Roman" w:cs="Times New Roman"/>
+                <w:sz w:val="28"/>
+                <w:szCs w:val="28"/>
+                <w:lang w:val="en-US"/>
+              </w:rPr>
+            </w:pPr>
+            <w:r>
+              <w:rPr>
+                <w:rFonts w:ascii="Times New Roman" w:hAnsi="Times New Roman" w:cs="Times New Roman"/>
+                <w:sz w:val="28"/>
+                <w:szCs w:val="28"/>
+                <w:lang w:val="en-US"/>
+              </w:rPr>
+              <w:t xml:space="preserve">git checkout </w:t>
+            </w:r>
+            <w:r>
+              <w:rPr>
+                <w:rFonts w:ascii="Times New Roman" w:hAnsi="Times New Roman" w:cs="Times New Roman"/>
+                <w:sz w:val="28"/>
+                <w:szCs w:val="28"/>
+                <w:lang w:val="en-US"/>
+              </w:rPr>
+              <w:t>main</w:t>
+            </w:r>
+          </w:p>
+          <w:p>
+            <w:pPr>
+              <w:rPr>
+                <w:rFonts w:ascii="Times New Roman" w:hAnsi="Times New Roman" w:cs="Times New Roman"/>
+                <w:sz w:val="28"/>
+                <w:szCs w:val="28"/>
+                <w:lang w:val="en-US"/>
+              </w:rPr>
+            </w:pPr>
+            <w:r>
+              <w:rPr>
+                <w:rFonts w:ascii="Times New Roman" w:hAnsi="Times New Roman" w:cs="Times New Roman"/>
+                <w:sz w:val="28"/>
+                <w:szCs w:val="28"/>
+                <w:lang w:val="en-US"/>
+              </w:rPr>
+              <w:t>echo "One thousand burning arrows" &gt; arrows.txt</w:t>
+            </w:r>
+          </w:p>
+          <w:p>
+            <w:pPr>
+              <w:rPr>
+                <w:rFonts w:ascii="Times New Roman" w:hAnsi="Times New Roman" w:cs="Times New Roman"/>
+                <w:sz w:val="28"/>
+                <w:szCs w:val="28"/>
+                <w:lang w:val="en-US"/>
+              </w:rPr>
+            </w:pPr>
+            <w:r>
+              <w:rPr>
+                <w:rFonts w:ascii="Times New Roman" w:hAnsi="Times New Roman" w:cs="Times New Roman"/>
+                <w:sz w:val="28"/>
+                <w:szCs w:val="28"/>
+                <w:lang w:val="en-US"/>
+              </w:rPr>
+              <w:t>echo "Fill the starlit sky" &gt;&gt; arrows.txt</w:t>
+            </w:r>
+          </w:p>
+          <w:p>
+            <w:pPr>
+              <w:rPr>
+                <w:rFonts w:ascii="Times New Roman" w:hAnsi="Times New Roman" w:cs="Times New Roman"/>
+                <w:sz w:val="28"/>
+                <w:szCs w:val="28"/>
+                <w:lang w:val="en-US"/>
+              </w:rPr>
+            </w:pPr>
+            <w:r>
+              <w:rPr>
+                <w:rFonts w:ascii="Times New Roman" w:hAnsi="Times New Roman" w:cs="Times New Roman"/>
+                <w:sz w:val="28"/>
+                <w:szCs w:val="28"/>
+                <w:lang w:val="en-US"/>
+              </w:rPr>
+              <w:t>git add arrows.txt</w:t>
+            </w:r>
+          </w:p>
+          <w:p>
+            <w:pPr>
+              <w:rPr>
+                <w:rFonts w:ascii="Times New Roman" w:hAnsi="Times New Roman" w:cs="Times New Roman"/>
+                <w:sz w:val="28"/>
+                <w:szCs w:val="28"/>
+                <w:lang w:val="en-US"/>
+              </w:rPr>
+            </w:pPr>
+            <w:r>
+              <w:rPr>
+                <w:rFonts w:ascii="Times New Roman" w:hAnsi="Times New Roman" w:cs="Times New Roman"/>
+                <w:sz w:val="28"/>
+                <w:szCs w:val="28"/>
+                <w:lang w:val="en-US"/>
+              </w:rPr>
+              <w:t xml:space="preserve">git commit -m "Add arrows.txt in </w:t>
+            </w:r>
+            <w:r>
+              <w:rPr>
+                <w:rFonts w:ascii="Times New Roman" w:hAnsi="Times New Roman" w:cs="Times New Roman"/>
+                <w:sz w:val="28"/>
+                <w:szCs w:val="28"/>
+                <w:lang w:val="en-US"/>
+              </w:rPr>
+              <w:t>main</w:t>
+            </w:r>
+            <w:r>
+              <w:rPr>
+                <w:rFonts w:ascii="Times New Roman" w:hAnsi="Times New Roman" w:cs="Times New Roman"/>
+                <w:sz w:val="28"/>
+                <w:szCs w:val="28"/>
+                <w:lang w:val="en-US"/>
+              </w:rPr>
+              <w:t xml:space="preserve"> branch"</w:t>
+            </w:r>
+          </w:p>
+        </w:tc>
+      </w:tr>
+    </w:tbl>
+    <w:p>
+      <w:pPr>
+        <w:rPr>
+          <w:rFonts w:ascii="Times New Roman" w:hAnsi="Times New Roman" w:cs="Times New Roman"/>
+          <w:sz w:val="28"/>
+          <w:szCs w:val="28"/>
+          <w:lang w:val="en-US"/>
+        </w:rPr>
+      </w:pPr>
+    </w:p>
+    <w:p>
+      <w:pPr>
+        <w:rPr>
+          <w:rFonts w:ascii="Times New Roman" w:hAnsi="Times New Roman" w:cs="Times New Roman"/>
+          <w:sz w:val="28"/>
+          <w:szCs w:val="28"/>
+        </w:rPr>
+      </w:pPr>
+      <w:r>
+        <w:rPr>
+          <w:rFonts w:ascii="Times New Roman" w:hAnsi="Times New Roman" w:cs="Times New Roman"/>
+          <w:sz w:val="28"/>
+          <w:szCs w:val="28"/>
+        </w:rPr>
+        <w:t xml:space="preserve">6. </w:t>
+      </w:r>
+      <w:proofErr w:type="spellStart"/>
+      <w:r>
+        <w:rPr>
+          <w:rFonts w:ascii="Times New Roman" w:hAnsi="Times New Roman" w:cs="Times New Roman"/>
+          <w:sz w:val="28"/>
+          <w:szCs w:val="28"/>
+        </w:rPr>
+        <w:t>Смержите</w:t>
+      </w:r>
+      <w:proofErr w:type="spellEnd"/>
+      <w:r>
+        <w:rPr>
+          <w:rFonts w:ascii="Times New Roman" w:hAnsi="Times New Roman" w:cs="Times New Roman"/>
+          <w:sz w:val="28"/>
+          <w:szCs w:val="28"/>
+        </w:rPr>
+        <w:t xml:space="preserve"> </w:t>
+      </w:r>
+      <w:proofErr w:type="spellStart"/>
+      <w:r>
+        <w:rPr>
+          <w:rFonts w:ascii="Times New Roman" w:hAnsi="Times New Roman" w:cs="Times New Roman"/>
+          <w:sz w:val="28"/>
+          <w:szCs w:val="28"/>
+        </w:rPr>
+        <w:t>feature</w:t>
+      </w:r>
+      <w:proofErr w:type="spellEnd"/>
+      <w:r>
+        <w:rPr>
+          <w:rFonts w:ascii="Times New Roman" w:hAnsi="Times New Roman" w:cs="Times New Roman"/>
+          <w:sz w:val="28"/>
+          <w:szCs w:val="28"/>
+        </w:rPr>
+        <w:t xml:space="preserve"> в </w:t>
+      </w:r>
       <w:proofErr w:type="spellStart"/>
       <w:r>
         <w:rPr>
@@ -2626,96 +3366,507 @@
         <w:t>master</w:t>
       </w:r>
       <w:proofErr w:type="spellEnd"/>
-    </w:p>
-    <w:p>
-      <w:pPr>
-        <w:rPr>
-          <w:rFonts w:ascii="Times New Roman" w:hAnsi="Times New Roman" w:cs="Times New Roman"/>
-          <w:sz w:val="28"/>
-          <w:szCs w:val="28"/>
-        </w:rPr>
-      </w:pPr>
-      <w:r>
-        <w:rPr>
-          <w:rFonts w:ascii="Times New Roman" w:hAnsi="Times New Roman" w:cs="Times New Roman"/>
-          <w:sz w:val="28"/>
-          <w:szCs w:val="28"/>
-        </w:rPr>
-        <w:t xml:space="preserve">4. Вернитесь в </w:t>
-      </w:r>
-      <w:proofErr w:type="spellStart"/>
-      <w:r>
-        <w:rPr>
-          <w:rFonts w:ascii="Times New Roman" w:hAnsi="Times New Roman" w:cs="Times New Roman"/>
-          <w:sz w:val="28"/>
-          <w:szCs w:val="28"/>
-        </w:rPr>
-        <w:t>feature</w:t>
-      </w:r>
-      <w:proofErr w:type="spellEnd"/>
-      <w:r>
-        <w:rPr>
-          <w:rFonts w:ascii="Times New Roman" w:hAnsi="Times New Roman" w:cs="Times New Roman"/>
-          <w:sz w:val="28"/>
-          <w:szCs w:val="28"/>
-        </w:rPr>
-        <w:t xml:space="preserve"> и создайте файл arrows.txt </w:t>
-      </w:r>
-      <w:proofErr w:type="spellStart"/>
-      <w:r>
-        <w:rPr>
-          <w:rFonts w:ascii="Times New Roman" w:hAnsi="Times New Roman" w:cs="Times New Roman"/>
-          <w:sz w:val="28"/>
-          <w:szCs w:val="28"/>
-        </w:rPr>
-        <w:t>cледующего</w:t>
-      </w:r>
-      <w:proofErr w:type="spellEnd"/>
-      <w:r>
-        <w:rPr>
-          <w:rFonts w:ascii="Times New Roman" w:hAnsi="Times New Roman" w:cs="Times New Roman"/>
-          <w:sz w:val="28"/>
-          <w:szCs w:val="28"/>
-        </w:rPr>
-        <w:t xml:space="preserve"> содержания:</w:t>
-      </w:r>
-    </w:p>
-    <w:p>
-      <w:pPr>
-        <w:rPr>
-          <w:rFonts w:ascii="Times New Roman" w:hAnsi="Times New Roman" w:cs="Times New Roman"/>
-          <w:sz w:val="28"/>
-          <w:szCs w:val="28"/>
-          <w:lang w:val="en-US"/>
-        </w:rPr>
-      </w:pPr>
-      <w:r>
-        <w:rPr>
-          <w:rFonts w:ascii="Times New Roman" w:hAnsi="Times New Roman" w:cs="Times New Roman"/>
-          <w:sz w:val="28"/>
-          <w:szCs w:val="28"/>
-          <w:lang w:val="en-US"/>
-        </w:rPr>
-        <w:t>The ship glides gently on the waves</w:t>
-      </w:r>
-    </w:p>
-    <w:p>
-      <w:pPr>
-        <w:rPr>
-          <w:rFonts w:ascii="Times New Roman" w:hAnsi="Times New Roman" w:cs="Times New Roman"/>
-          <w:sz w:val="28"/>
-          <w:szCs w:val="28"/>
-          <w:lang w:val="en-US"/>
-        </w:rPr>
-      </w:pPr>
-      <w:r>
-        <w:rPr>
-          <w:rFonts w:ascii="Times New Roman" w:hAnsi="Times New Roman" w:cs="Times New Roman"/>
-          <w:sz w:val="28"/>
-          <w:szCs w:val="28"/>
-          <w:lang w:val="en-US"/>
-        </w:rPr>
-        <w:t>As day turns into night</w:t>
+      <w:r>
+        <w:rPr>
+          <w:rFonts w:ascii="Times New Roman" w:hAnsi="Times New Roman" w:cs="Times New Roman"/>
+          <w:sz w:val="28"/>
+          <w:szCs w:val="28"/>
+        </w:rPr>
+        <w:t xml:space="preserve"> решив конфликт: сохраните все 4 строки в файле arrows.txt в порядке их добавления в пунктах 4 и 5.</w:t>
+      </w:r>
+    </w:p>
+    <w:p>
+      <w:pPr>
+        <w:rPr>
+          <w:rFonts w:ascii="Times New Roman" w:hAnsi="Times New Roman" w:cs="Times New Roman"/>
+          <w:sz w:val="28"/>
+          <w:szCs w:val="28"/>
+        </w:rPr>
+      </w:pPr>
+      <w:r>
+        <w:rPr>
+          <w:rFonts w:ascii="Times New Roman" w:hAnsi="Times New Roman" w:cs="Times New Roman"/>
+          <w:sz w:val="28"/>
+          <w:szCs w:val="28"/>
+        </w:rPr>
+        <w:lastRenderedPageBreak/>
+        <w:drawing>
+          <wp:inline distT="0" distB="0" distL="0" distR="0" wp14:anchorId="02F6AFB6" wp14:editId="4CBF86F9">
+            <wp:extent cx="3802710" cy="2171888"/>
+            <wp:effectExtent l="0" t="0" r="7620" b="0"/>
+            <wp:docPr id="7" name="Рисунок 7"/>
+            <wp:cNvGraphicFramePr>
+              <a:graphicFrameLocks xmlns:a="http://schemas.openxmlformats.org/drawingml/2006/main" noChangeAspect="1"/>
+            </wp:cNvGraphicFramePr>
+            <a:graphic xmlns:a="http://schemas.openxmlformats.org/drawingml/2006/main">
+              <a:graphicData uri="http://schemas.openxmlformats.org/drawingml/2006/picture">
+                <pic:pic xmlns:pic="http://schemas.openxmlformats.org/drawingml/2006/picture">
+                  <pic:nvPicPr>
+                    <pic:cNvPr id="1" name=""/>
+                    <pic:cNvPicPr/>
+                  </pic:nvPicPr>
+                  <pic:blipFill>
+                    <a:blip r:embed="rId10"/>
+                    <a:stretch>
+                      <a:fillRect/>
+                    </a:stretch>
+                  </pic:blipFill>
+                  <pic:spPr>
+                    <a:xfrm>
+                      <a:off x="0" y="0"/>
+                      <a:ext cx="3802710" cy="2171888"/>
+                    </a:xfrm>
+                    <a:prstGeom prst="rect">
+                      <a:avLst/>
+                    </a:prstGeom>
+                  </pic:spPr>
+                </pic:pic>
+              </a:graphicData>
+            </a:graphic>
+          </wp:inline>
+        </w:drawing>
+      </w:r>
+      <w:r>
+        <w:rPr>
+          <w:noProof/>
+        </w:rPr>
+        <w:t xml:space="preserve"> </w:t>
+      </w:r>
+      <w:r>
+        <w:rPr>
+          <w:rFonts w:ascii="Times New Roman" w:hAnsi="Times New Roman" w:cs="Times New Roman"/>
+          <w:sz w:val="28"/>
+          <w:szCs w:val="28"/>
+        </w:rPr>
+        <w:drawing>
+          <wp:inline distT="0" distB="0" distL="0" distR="0" wp14:anchorId="28561C86" wp14:editId="0A910DDC">
+            <wp:extent cx="2888230" cy="2209992"/>
+            <wp:effectExtent l="0" t="0" r="7620" b="0"/>
+            <wp:docPr id="8" name="Рисунок 8"/>
+            <wp:cNvGraphicFramePr>
+              <a:graphicFrameLocks xmlns:a="http://schemas.openxmlformats.org/drawingml/2006/main" noChangeAspect="1"/>
+            </wp:cNvGraphicFramePr>
+            <a:graphic xmlns:a="http://schemas.openxmlformats.org/drawingml/2006/main">
+              <a:graphicData uri="http://schemas.openxmlformats.org/drawingml/2006/picture">
+                <pic:pic xmlns:pic="http://schemas.openxmlformats.org/drawingml/2006/picture">
+                  <pic:nvPicPr>
+                    <pic:cNvPr id="1" name=""/>
+                    <pic:cNvPicPr/>
+                  </pic:nvPicPr>
+                  <pic:blipFill>
+                    <a:blip r:embed="rId11"/>
+                    <a:stretch>
+                      <a:fillRect/>
+                    </a:stretch>
+                  </pic:blipFill>
+                  <pic:spPr>
+                    <a:xfrm>
+                      <a:off x="0" y="0"/>
+                      <a:ext cx="2888230" cy="2209992"/>
+                    </a:xfrm>
+                    <a:prstGeom prst="rect">
+                      <a:avLst/>
+                    </a:prstGeom>
+                  </pic:spPr>
+                </pic:pic>
+              </a:graphicData>
+            </a:graphic>
+          </wp:inline>
+        </w:drawing>
+      </w:r>
+      <w:r>
+        <w:rPr>
+          <w:noProof/>
+        </w:rPr>
+        <w:t xml:space="preserve"> </w:t>
+      </w:r>
+      <w:r>
+        <w:rPr>
+          <w:noProof/>
+        </w:rPr>
+        <w:drawing>
+          <wp:inline distT="0" distB="0" distL="0" distR="0" wp14:anchorId="5BB0153E" wp14:editId="7C97EB51">
+            <wp:extent cx="5940425" cy="3303270"/>
+            <wp:effectExtent l="0" t="0" r="3175" b="0"/>
+            <wp:docPr id="9" name="Рисунок 9"/>
+            <wp:cNvGraphicFramePr>
+              <a:graphicFrameLocks xmlns:a="http://schemas.openxmlformats.org/drawingml/2006/main" noChangeAspect="1"/>
+            </wp:cNvGraphicFramePr>
+            <a:graphic xmlns:a="http://schemas.openxmlformats.org/drawingml/2006/main">
+              <a:graphicData uri="http://schemas.openxmlformats.org/drawingml/2006/picture">
+                <pic:pic xmlns:pic="http://schemas.openxmlformats.org/drawingml/2006/picture">
+                  <pic:nvPicPr>
+                    <pic:cNvPr id="1" name=""/>
+                    <pic:cNvPicPr/>
+                  </pic:nvPicPr>
+                  <pic:blipFill>
+                    <a:blip r:embed="rId12"/>
+                    <a:stretch>
+                      <a:fillRect/>
+                    </a:stretch>
+                  </pic:blipFill>
+                  <pic:spPr>
+                    <a:xfrm>
+                      <a:off x="0" y="0"/>
+                      <a:ext cx="5940425" cy="3303270"/>
+                    </a:xfrm>
+                    <a:prstGeom prst="rect">
+                      <a:avLst/>
+                    </a:prstGeom>
+                  </pic:spPr>
+                </pic:pic>
+              </a:graphicData>
+            </a:graphic>
+          </wp:inline>
+        </w:drawing>
+      </w:r>
+    </w:p>
+    <w:tbl>
+      <w:tblPr>
+        <w:tblStyle w:val="a3"/>
+        <w:tblW w:w="0" w:type="auto"/>
+        <w:tblLook w:val="04A0" w:firstRow="1" w:lastRow="0" w:firstColumn="1" w:lastColumn="0" w:noHBand="0" w:noVBand="1"/>
+      </w:tblPr>
+      <w:tblGrid>
+        <w:gridCol w:w="9345"/>
+      </w:tblGrid>
+      <w:tr>
+        <w:tc>
+          <w:tcPr>
+            <w:tcW w:w="9345" w:type="dxa"/>
+          </w:tcPr>
+          <w:p>
+            <w:pPr>
+              <w:rPr>
+                <w:rFonts w:ascii="Times New Roman" w:hAnsi="Times New Roman" w:cs="Times New Roman"/>
+                <w:sz w:val="28"/>
+                <w:szCs w:val="28"/>
+                <w:lang w:val="en-US"/>
+              </w:rPr>
+            </w:pPr>
+          </w:p>
+        </w:tc>
+      </w:tr>
+    </w:tbl>
+    <w:p>
+      <w:pPr>
+        <w:rPr>
+          <w:rFonts w:ascii="Times New Roman" w:hAnsi="Times New Roman" w:cs="Times New Roman"/>
+          <w:sz w:val="28"/>
+          <w:szCs w:val="28"/>
+        </w:rPr>
+      </w:pPr>
+    </w:p>
+    <w:p>
+      <w:pPr>
+        <w:rPr>
+          <w:rFonts w:ascii="Times New Roman" w:hAnsi="Times New Roman" w:cs="Times New Roman"/>
+          <w:sz w:val="28"/>
+          <w:szCs w:val="28"/>
+        </w:rPr>
+      </w:pPr>
+      <w:proofErr w:type="spellStart"/>
+      <w:r>
+        <w:rPr>
+          <w:rFonts w:ascii="Times New Roman" w:hAnsi="Times New Roman" w:cs="Times New Roman"/>
+          <w:sz w:val="28"/>
+          <w:szCs w:val="28"/>
+        </w:rPr>
+        <w:t>Hurt</w:t>
+      </w:r>
+      <w:proofErr w:type="spellEnd"/>
+      <w:r>
+        <w:rPr>
+          <w:rFonts w:ascii="Times New Roman" w:hAnsi="Times New Roman" w:cs="Times New Roman"/>
+          <w:sz w:val="28"/>
+          <w:szCs w:val="28"/>
+        </w:rPr>
+        <w:t xml:space="preserve"> Me </w:t>
+      </w:r>
+      <w:proofErr w:type="spellStart"/>
+      <w:r>
+        <w:rPr>
+          <w:rFonts w:ascii="Times New Roman" w:hAnsi="Times New Roman" w:cs="Times New Roman"/>
+          <w:sz w:val="28"/>
+          <w:szCs w:val="28"/>
+        </w:rPr>
+        <w:t>Plenty</w:t>
+      </w:r>
+      <w:proofErr w:type="spellEnd"/>
+    </w:p>
+    <w:p>
+      <w:pPr>
+        <w:rPr>
+          <w:rFonts w:ascii="Times New Roman" w:hAnsi="Times New Roman" w:cs="Times New Roman"/>
+          <w:sz w:val="28"/>
+          <w:szCs w:val="28"/>
+        </w:rPr>
+      </w:pPr>
+      <w:r>
+        <w:rPr>
+          <w:rFonts w:ascii="Times New Roman" w:hAnsi="Times New Roman" w:cs="Times New Roman"/>
+          <w:sz w:val="28"/>
+          <w:szCs w:val="28"/>
+        </w:rPr>
+        <w:t>Данное задание выполняется после предыдущего (</w:t>
+      </w:r>
+      <w:proofErr w:type="spellStart"/>
+      <w:r>
+        <w:rPr>
+          <w:rFonts w:ascii="Times New Roman" w:hAnsi="Times New Roman" w:cs="Times New Roman"/>
+          <w:sz w:val="28"/>
+          <w:szCs w:val="28"/>
+        </w:rPr>
+        <w:t>Bring</w:t>
+      </w:r>
+      <w:proofErr w:type="spellEnd"/>
+      <w:r>
+        <w:rPr>
+          <w:rFonts w:ascii="Times New Roman" w:hAnsi="Times New Roman" w:cs="Times New Roman"/>
+          <w:sz w:val="28"/>
+          <w:szCs w:val="28"/>
+        </w:rPr>
+        <w:t xml:space="preserve"> It On).</w:t>
+      </w:r>
+    </w:p>
+    <w:p>
+      <w:pPr>
+        <w:rPr>
+          <w:rFonts w:ascii="Times New Roman" w:hAnsi="Times New Roman" w:cs="Times New Roman"/>
+          <w:sz w:val="28"/>
+          <w:szCs w:val="28"/>
+        </w:rPr>
+      </w:pPr>
+      <w:r>
+        <w:rPr>
+          <w:rFonts w:ascii="Times New Roman" w:hAnsi="Times New Roman" w:cs="Times New Roman"/>
+          <w:sz w:val="28"/>
+          <w:szCs w:val="28"/>
+        </w:rPr>
+        <w:t xml:space="preserve">1. Создайте ветку </w:t>
+      </w:r>
+      <w:proofErr w:type="spellStart"/>
+      <w:r>
+        <w:rPr>
+          <w:rFonts w:ascii="Times New Roman" w:hAnsi="Times New Roman" w:cs="Times New Roman"/>
+          <w:sz w:val="28"/>
+          <w:szCs w:val="28"/>
+        </w:rPr>
+        <w:t>storm</w:t>
+      </w:r>
+      <w:proofErr w:type="spellEnd"/>
+      <w:r>
+        <w:rPr>
+          <w:rFonts w:ascii="Times New Roman" w:hAnsi="Times New Roman" w:cs="Times New Roman"/>
+          <w:sz w:val="28"/>
+          <w:szCs w:val="28"/>
+        </w:rPr>
+        <w:t xml:space="preserve"> и добавьте коммит в файл storm.txt:</w:t>
+      </w:r>
+    </w:p>
+    <w:p>
+      <w:pPr>
+        <w:rPr>
+          <w:rFonts w:ascii="Times New Roman" w:hAnsi="Times New Roman" w:cs="Times New Roman"/>
+          <w:sz w:val="28"/>
+          <w:szCs w:val="28"/>
+          <w:lang w:val="en-US"/>
+        </w:rPr>
+      </w:pPr>
+      <w:r>
+        <w:rPr>
+          <w:rFonts w:ascii="Times New Roman" w:hAnsi="Times New Roman" w:cs="Times New Roman"/>
+          <w:sz w:val="28"/>
+          <w:szCs w:val="28"/>
+          <w:lang w:val="en-US"/>
+        </w:rPr>
+        <w:lastRenderedPageBreak/>
+        <w:t>Twenty ships with Norsemen braves</w:t>
+      </w:r>
+    </w:p>
+    <w:p>
+      <w:pPr>
+        <w:rPr>
+          <w:rFonts w:ascii="Times New Roman" w:hAnsi="Times New Roman" w:cs="Times New Roman"/>
+          <w:sz w:val="28"/>
+          <w:szCs w:val="28"/>
+          <w:lang w:val="en-US"/>
+        </w:rPr>
+      </w:pPr>
+      <w:r>
+        <w:rPr>
+          <w:rFonts w:ascii="Times New Roman" w:hAnsi="Times New Roman" w:cs="Times New Roman"/>
+          <w:sz w:val="28"/>
+          <w:szCs w:val="28"/>
+          <w:lang w:val="en-US"/>
+        </w:rPr>
+        <w:t>Riding the northern wind</w:t>
+      </w:r>
+    </w:p>
+    <w:p>
+      <w:pPr>
+        <w:rPr>
+          <w:rFonts w:ascii="Times New Roman" w:hAnsi="Times New Roman" w:cs="Times New Roman"/>
+          <w:sz w:val="28"/>
+          <w:szCs w:val="28"/>
+        </w:rPr>
+      </w:pPr>
+      <w:r>
+        <w:rPr>
+          <w:rFonts w:ascii="Times New Roman" w:hAnsi="Times New Roman" w:cs="Times New Roman"/>
+          <w:sz w:val="28"/>
+          <w:szCs w:val="28"/>
+        </w:rPr>
+        <w:t>2. Добавьте еще 2 строки в storm.txt и сделайте еще один коммит:</w:t>
+      </w:r>
+    </w:p>
+    <w:p>
+      <w:pPr>
+        <w:rPr>
+          <w:rFonts w:ascii="Times New Roman" w:hAnsi="Times New Roman" w:cs="Times New Roman"/>
+          <w:sz w:val="28"/>
+          <w:szCs w:val="28"/>
+          <w:lang w:val="en-US"/>
+        </w:rPr>
+      </w:pPr>
+      <w:r>
+        <w:rPr>
+          <w:rFonts w:ascii="Times New Roman" w:hAnsi="Times New Roman" w:cs="Times New Roman"/>
+          <w:sz w:val="28"/>
+          <w:szCs w:val="28"/>
+          <w:lang w:val="en-US"/>
+        </w:rPr>
+        <w:t>They left their shores at early dawn</w:t>
+      </w:r>
+    </w:p>
+    <w:p>
+      <w:pPr>
+        <w:rPr>
+          <w:rFonts w:ascii="Times New Roman" w:hAnsi="Times New Roman" w:cs="Times New Roman"/>
+          <w:sz w:val="28"/>
+          <w:szCs w:val="28"/>
+          <w:lang w:val="en-US"/>
+        </w:rPr>
+      </w:pPr>
+      <w:r>
+        <w:rPr>
+          <w:rFonts w:ascii="Times New Roman" w:hAnsi="Times New Roman" w:cs="Times New Roman"/>
+          <w:sz w:val="28"/>
+          <w:szCs w:val="28"/>
+          <w:lang w:val="en-US"/>
+        </w:rPr>
+        <w:t>As a red sun was rising in the east</w:t>
+      </w:r>
+    </w:p>
+    <w:p>
+      <w:pPr>
+        <w:rPr>
+          <w:rFonts w:ascii="Times New Roman" w:hAnsi="Times New Roman" w:cs="Times New Roman"/>
+          <w:sz w:val="28"/>
+          <w:szCs w:val="28"/>
+        </w:rPr>
+      </w:pPr>
+      <w:r>
+        <w:rPr>
+          <w:rFonts w:ascii="Times New Roman" w:hAnsi="Times New Roman" w:cs="Times New Roman"/>
+          <w:sz w:val="28"/>
+          <w:szCs w:val="28"/>
+        </w:rPr>
+        <w:t xml:space="preserve">3. Вернитесь в </w:t>
+      </w:r>
+      <w:proofErr w:type="spellStart"/>
+      <w:r>
+        <w:rPr>
+          <w:rFonts w:ascii="Times New Roman" w:hAnsi="Times New Roman" w:cs="Times New Roman"/>
+          <w:sz w:val="28"/>
+          <w:szCs w:val="28"/>
+        </w:rPr>
+        <w:t>master</w:t>
+      </w:r>
+      <w:proofErr w:type="spellEnd"/>
+      <w:r>
+        <w:rPr>
+          <w:rFonts w:ascii="Times New Roman" w:hAnsi="Times New Roman" w:cs="Times New Roman"/>
+          <w:sz w:val="28"/>
+          <w:szCs w:val="28"/>
+        </w:rPr>
+        <w:t xml:space="preserve"> и создайте файл pursuit.txt с текстом ниже:</w:t>
+      </w:r>
+    </w:p>
+    <w:p>
+      <w:pPr>
+        <w:rPr>
+          <w:rFonts w:ascii="Times New Roman" w:hAnsi="Times New Roman" w:cs="Times New Roman"/>
+          <w:sz w:val="28"/>
+          <w:szCs w:val="28"/>
+          <w:lang w:val="en-US"/>
+        </w:rPr>
+      </w:pPr>
+      <w:r>
+        <w:rPr>
+          <w:rFonts w:ascii="Times New Roman" w:hAnsi="Times New Roman" w:cs="Times New Roman"/>
+          <w:sz w:val="28"/>
+          <w:szCs w:val="28"/>
+          <w:lang w:val="en-US"/>
+        </w:rPr>
+        <w:t>The warming sun returns again</w:t>
+      </w:r>
+    </w:p>
+    <w:p>
+      <w:pPr>
+        <w:rPr>
+          <w:rFonts w:ascii="Times New Roman" w:hAnsi="Times New Roman" w:cs="Times New Roman"/>
+          <w:sz w:val="28"/>
+          <w:szCs w:val="28"/>
+          <w:lang w:val="en-US"/>
+        </w:rPr>
+      </w:pPr>
+      <w:r>
+        <w:rPr>
+          <w:rFonts w:ascii="Times New Roman" w:hAnsi="Times New Roman" w:cs="Times New Roman"/>
+          <w:sz w:val="28"/>
+          <w:szCs w:val="28"/>
+          <w:lang w:val="en-US"/>
+        </w:rPr>
+        <w:t>And melts away the snow</w:t>
+      </w:r>
+    </w:p>
+    <w:p>
+      <w:pPr>
+        <w:rPr>
+          <w:rFonts w:ascii="Times New Roman" w:hAnsi="Times New Roman" w:cs="Times New Roman"/>
+          <w:sz w:val="28"/>
+          <w:szCs w:val="28"/>
+          <w:lang w:val="en-US"/>
+        </w:rPr>
+      </w:pPr>
+      <w:r>
+        <w:rPr>
+          <w:rFonts w:ascii="Times New Roman" w:hAnsi="Times New Roman" w:cs="Times New Roman"/>
+          <w:sz w:val="28"/>
+          <w:szCs w:val="28"/>
+          <w:lang w:val="en-US"/>
+        </w:rPr>
+        <w:t>The sea is freed from icy chains</w:t>
+      </w:r>
+    </w:p>
+    <w:p>
+      <w:pPr>
+        <w:rPr>
+          <w:rFonts w:ascii="Times New Roman" w:hAnsi="Times New Roman" w:cs="Times New Roman"/>
+          <w:sz w:val="28"/>
+          <w:szCs w:val="28"/>
+          <w:lang w:val="en-US"/>
+        </w:rPr>
+      </w:pPr>
+      <w:r>
+        <w:rPr>
+          <w:rFonts w:ascii="Times New Roman" w:hAnsi="Times New Roman" w:cs="Times New Roman"/>
+          <w:sz w:val="28"/>
+          <w:szCs w:val="28"/>
+          <w:lang w:val="en-US"/>
+        </w:rPr>
+        <w:t>Winter is letting go</w:t>
       </w:r>
     </w:p>
     <w:p>
@@ -2776,106 +3927,496 @@
           <w:sz w:val="28"/>
           <w:szCs w:val="28"/>
         </w:rPr>
-        <w:t xml:space="preserve">5. Перейдите в </w:t>
-      </w:r>
-      <w:proofErr w:type="spellStart"/>
-      <w:r>
-        <w:rPr>
-          <w:rFonts w:ascii="Times New Roman" w:hAnsi="Times New Roman" w:cs="Times New Roman"/>
-          <w:sz w:val="28"/>
-          <w:szCs w:val="28"/>
-        </w:rPr>
-        <w:t>master</w:t>
-      </w:r>
-      <w:proofErr w:type="spellEnd"/>
-      <w:r>
-        <w:rPr>
-          <w:rFonts w:ascii="Times New Roman" w:hAnsi="Times New Roman" w:cs="Times New Roman"/>
-          <w:sz w:val="28"/>
-          <w:szCs w:val="28"/>
-        </w:rPr>
-        <w:t>. Создайте там файл arrows.txt и добавьте следующий текст:</w:t>
-      </w:r>
-    </w:p>
-    <w:p>
-      <w:pPr>
-        <w:rPr>
-          <w:rFonts w:ascii="Times New Roman" w:hAnsi="Times New Roman" w:cs="Times New Roman"/>
-          <w:sz w:val="28"/>
-          <w:szCs w:val="28"/>
-          <w:lang w:val="en-US"/>
-        </w:rPr>
-      </w:pPr>
-      <w:r>
-        <w:rPr>
-          <w:rFonts w:ascii="Times New Roman" w:hAnsi="Times New Roman" w:cs="Times New Roman"/>
-          <w:sz w:val="28"/>
-          <w:szCs w:val="28"/>
-          <w:lang w:val="en-US"/>
-        </w:rPr>
-        <w:t>One thousand burning arrows</w:t>
-      </w:r>
-    </w:p>
-    <w:p>
-      <w:pPr>
-        <w:rPr>
-          <w:rFonts w:ascii="Times New Roman" w:hAnsi="Times New Roman" w:cs="Times New Roman"/>
-          <w:sz w:val="28"/>
-          <w:szCs w:val="28"/>
-          <w:lang w:val="en-US"/>
-        </w:rPr>
-      </w:pPr>
-      <w:r>
-        <w:rPr>
-          <w:rFonts w:ascii="Times New Roman" w:hAnsi="Times New Roman" w:cs="Times New Roman"/>
-          <w:sz w:val="28"/>
-          <w:szCs w:val="28"/>
-          <w:lang w:val="en-US"/>
-        </w:rPr>
-        <w:t>Fill the starlit sky</w:t>
-      </w:r>
-    </w:p>
-    <w:p>
-      <w:pPr>
-        <w:rPr>
-          <w:rFonts w:ascii="Times New Roman" w:hAnsi="Times New Roman" w:cs="Times New Roman"/>
-          <w:sz w:val="28"/>
-          <w:szCs w:val="28"/>
-        </w:rPr>
-      </w:pPr>
-      <w:r>
-        <w:rPr>
-          <w:rFonts w:ascii="Times New Roman" w:hAnsi="Times New Roman" w:cs="Times New Roman"/>
-          <w:sz w:val="28"/>
-          <w:szCs w:val="28"/>
-        </w:rPr>
-        <w:t>Выполните коммит.</w:t>
-      </w:r>
-    </w:p>
-    <w:p>
-      <w:pPr>
-        <w:rPr>
-          <w:rFonts w:ascii="Times New Roman" w:hAnsi="Times New Roman" w:cs="Times New Roman"/>
-          <w:sz w:val="28"/>
-          <w:szCs w:val="28"/>
-        </w:rPr>
-      </w:pPr>
-      <w:r>
-        <w:rPr>
-          <w:rFonts w:ascii="Times New Roman" w:hAnsi="Times New Roman" w:cs="Times New Roman"/>
-          <w:sz w:val="28"/>
-          <w:szCs w:val="28"/>
-        </w:rPr>
-        <w:t xml:space="preserve">6. </w:t>
-      </w:r>
-      <w:proofErr w:type="spellStart"/>
-      <w:r>
-        <w:rPr>
-          <w:rFonts w:ascii="Times New Roman" w:hAnsi="Times New Roman" w:cs="Times New Roman"/>
-          <w:sz w:val="28"/>
-          <w:szCs w:val="28"/>
-        </w:rPr>
-        <w:t>Смержите</w:t>
+        <w:t xml:space="preserve">4. Отметьте коммит тегом session1 и перейдите в ветку </w:t>
+      </w:r>
+      <w:proofErr w:type="spellStart"/>
+      <w:r>
+        <w:rPr>
+          <w:rFonts w:ascii="Times New Roman" w:hAnsi="Times New Roman" w:cs="Times New Roman"/>
+          <w:sz w:val="28"/>
+          <w:szCs w:val="28"/>
+        </w:rPr>
+        <w:t>storm</w:t>
+      </w:r>
+      <w:proofErr w:type="spellEnd"/>
+    </w:p>
+    <w:p>
+      <w:pPr>
+        <w:rPr>
+          <w:rFonts w:ascii="Times New Roman" w:hAnsi="Times New Roman" w:cs="Times New Roman"/>
+          <w:sz w:val="28"/>
+          <w:szCs w:val="28"/>
+        </w:rPr>
+      </w:pPr>
+      <w:r>
+        <w:rPr>
+          <w:rFonts w:ascii="Times New Roman" w:hAnsi="Times New Roman" w:cs="Times New Roman"/>
+          <w:sz w:val="28"/>
+          <w:szCs w:val="28"/>
+        </w:rPr>
+        <w:t xml:space="preserve">5. Сделайте </w:t>
+      </w:r>
+      <w:proofErr w:type="spellStart"/>
+      <w:r>
+        <w:rPr>
+          <w:rFonts w:ascii="Times New Roman" w:hAnsi="Times New Roman" w:cs="Times New Roman"/>
+          <w:sz w:val="28"/>
+          <w:szCs w:val="28"/>
+        </w:rPr>
+        <w:t>rebase</w:t>
+      </w:r>
+      <w:proofErr w:type="spellEnd"/>
+      <w:r>
+        <w:rPr>
+          <w:rFonts w:ascii="Times New Roman" w:hAnsi="Times New Roman" w:cs="Times New Roman"/>
+          <w:sz w:val="28"/>
+          <w:szCs w:val="28"/>
+        </w:rPr>
+        <w:t xml:space="preserve"> ветки </w:t>
+      </w:r>
+      <w:proofErr w:type="spellStart"/>
+      <w:r>
+        <w:rPr>
+          <w:rFonts w:ascii="Times New Roman" w:hAnsi="Times New Roman" w:cs="Times New Roman"/>
+          <w:sz w:val="28"/>
+          <w:szCs w:val="28"/>
+        </w:rPr>
+        <w:t>storm</w:t>
+      </w:r>
+      <w:proofErr w:type="spellEnd"/>
+      <w:r>
+        <w:rPr>
+          <w:rFonts w:ascii="Times New Roman" w:hAnsi="Times New Roman" w:cs="Times New Roman"/>
+          <w:sz w:val="28"/>
+          <w:szCs w:val="28"/>
+        </w:rPr>
+        <w:t xml:space="preserve"> так чтобы она содержала последний коммит из мастера.</w:t>
+      </w:r>
+    </w:p>
+    <w:p>
+      <w:pPr>
+        <w:rPr>
+          <w:rFonts w:ascii="Times New Roman" w:hAnsi="Times New Roman" w:cs="Times New Roman"/>
+          <w:sz w:val="28"/>
+          <w:szCs w:val="28"/>
+        </w:rPr>
+      </w:pPr>
+      <w:proofErr w:type="spellStart"/>
+      <w:r>
+        <w:rPr>
+          <w:rFonts w:ascii="Times New Roman" w:hAnsi="Times New Roman" w:cs="Times New Roman"/>
+          <w:sz w:val="28"/>
+          <w:szCs w:val="28"/>
+        </w:rPr>
+        <w:t>Hardcore</w:t>
+      </w:r>
+      <w:proofErr w:type="spellEnd"/>
+    </w:p>
+    <w:p>
+      <w:pPr>
+        <w:rPr>
+          <w:rFonts w:ascii="Times New Roman" w:hAnsi="Times New Roman" w:cs="Times New Roman"/>
+          <w:sz w:val="28"/>
+          <w:szCs w:val="28"/>
+        </w:rPr>
+      </w:pPr>
+      <w:r>
+        <w:rPr>
+          <w:rFonts w:ascii="Times New Roman" w:hAnsi="Times New Roman" w:cs="Times New Roman"/>
+          <w:sz w:val="28"/>
+          <w:szCs w:val="28"/>
+        </w:rPr>
+        <w:t>Данное задание выполняется сразу после предыдущего (</w:t>
+      </w:r>
+      <w:proofErr w:type="spellStart"/>
+      <w:r>
+        <w:rPr>
+          <w:rFonts w:ascii="Times New Roman" w:hAnsi="Times New Roman" w:cs="Times New Roman"/>
+          <w:sz w:val="28"/>
+          <w:szCs w:val="28"/>
+        </w:rPr>
+        <w:t>Hurt</w:t>
+      </w:r>
+      <w:proofErr w:type="spellEnd"/>
+      <w:r>
+        <w:rPr>
+          <w:rFonts w:ascii="Times New Roman" w:hAnsi="Times New Roman" w:cs="Times New Roman"/>
+          <w:sz w:val="28"/>
+          <w:szCs w:val="28"/>
+        </w:rPr>
+        <w:t xml:space="preserve"> Me </w:t>
+      </w:r>
+      <w:proofErr w:type="spellStart"/>
+      <w:r>
+        <w:rPr>
+          <w:rFonts w:ascii="Times New Roman" w:hAnsi="Times New Roman" w:cs="Times New Roman"/>
+          <w:sz w:val="28"/>
+          <w:szCs w:val="28"/>
+        </w:rPr>
+        <w:t>Plenty</w:t>
+      </w:r>
+      <w:proofErr w:type="spellEnd"/>
+      <w:r>
+        <w:rPr>
+          <w:rFonts w:ascii="Times New Roman" w:hAnsi="Times New Roman" w:cs="Times New Roman"/>
+          <w:sz w:val="28"/>
+          <w:szCs w:val="28"/>
+        </w:rPr>
+        <w:t>).</w:t>
+      </w:r>
+    </w:p>
+    <w:p>
+      <w:pPr>
+        <w:rPr>
+          <w:rFonts w:ascii="Times New Roman" w:hAnsi="Times New Roman" w:cs="Times New Roman"/>
+          <w:sz w:val="28"/>
+          <w:szCs w:val="28"/>
+        </w:rPr>
+      </w:pPr>
+      <w:r>
+        <w:rPr>
+          <w:rFonts w:ascii="Times New Roman" w:hAnsi="Times New Roman" w:cs="Times New Roman"/>
+          <w:sz w:val="28"/>
+          <w:szCs w:val="28"/>
+        </w:rPr>
+        <w:t xml:space="preserve">1. Сделайте </w:t>
+      </w:r>
+      <w:proofErr w:type="spellStart"/>
+      <w:r>
+        <w:rPr>
+          <w:rFonts w:ascii="Times New Roman" w:hAnsi="Times New Roman" w:cs="Times New Roman"/>
+          <w:sz w:val="28"/>
+          <w:szCs w:val="28"/>
+        </w:rPr>
+        <w:t>push</w:t>
+      </w:r>
+      <w:proofErr w:type="spellEnd"/>
+      <w:r>
+        <w:rPr>
+          <w:rFonts w:ascii="Times New Roman" w:hAnsi="Times New Roman" w:cs="Times New Roman"/>
+          <w:sz w:val="28"/>
+          <w:szCs w:val="28"/>
+        </w:rPr>
+        <w:t xml:space="preserve"> вашего репозитория и убедитесь, что все коммиты есть на </w:t>
+      </w:r>
+      <w:proofErr w:type="spellStart"/>
+      <w:r>
+        <w:rPr>
+          <w:rFonts w:ascii="Times New Roman" w:hAnsi="Times New Roman" w:cs="Times New Roman"/>
+          <w:sz w:val="28"/>
+          <w:szCs w:val="28"/>
+        </w:rPr>
+        <w:t>github</w:t>
+      </w:r>
+      <w:proofErr w:type="spellEnd"/>
+      <w:r>
+        <w:rPr>
+          <w:rFonts w:ascii="Times New Roman" w:hAnsi="Times New Roman" w:cs="Times New Roman"/>
+          <w:sz w:val="28"/>
+          <w:szCs w:val="28"/>
+        </w:rPr>
+        <w:t>.</w:t>
+      </w:r>
+    </w:p>
+    <w:p>
+      <w:pPr>
+        <w:rPr>
+          <w:rFonts w:ascii="Times New Roman" w:hAnsi="Times New Roman" w:cs="Times New Roman"/>
+          <w:sz w:val="28"/>
+          <w:szCs w:val="28"/>
+        </w:rPr>
+      </w:pPr>
+      <w:r>
+        <w:rPr>
+          <w:rFonts w:ascii="Times New Roman" w:hAnsi="Times New Roman" w:cs="Times New Roman"/>
+          <w:sz w:val="28"/>
+          <w:szCs w:val="28"/>
+        </w:rPr>
+        <w:t xml:space="preserve">2. Сделайте новый репозиторий на </w:t>
+      </w:r>
+      <w:proofErr w:type="spellStart"/>
+      <w:r>
+        <w:rPr>
+          <w:rFonts w:ascii="Times New Roman" w:hAnsi="Times New Roman" w:cs="Times New Roman"/>
+          <w:sz w:val="28"/>
+          <w:szCs w:val="28"/>
+        </w:rPr>
+        <w:t>github</w:t>
+      </w:r>
+      <w:proofErr w:type="spellEnd"/>
+      <w:r>
+        <w:rPr>
+          <w:rFonts w:ascii="Times New Roman" w:hAnsi="Times New Roman" w:cs="Times New Roman"/>
+          <w:sz w:val="28"/>
+          <w:szCs w:val="28"/>
+        </w:rPr>
+        <w:t>.</w:t>
+      </w:r>
+    </w:p>
+    <w:p>
+      <w:pPr>
+        <w:rPr>
+          <w:rFonts w:ascii="Times New Roman" w:hAnsi="Times New Roman" w:cs="Times New Roman"/>
+          <w:sz w:val="28"/>
+          <w:szCs w:val="28"/>
+        </w:rPr>
+      </w:pPr>
+      <w:r>
+        <w:rPr>
+          <w:rFonts w:ascii="Times New Roman" w:hAnsi="Times New Roman" w:cs="Times New Roman"/>
+          <w:sz w:val="28"/>
+          <w:szCs w:val="28"/>
+        </w:rPr>
+        <w:t xml:space="preserve">3. Смените </w:t>
+      </w:r>
+      <w:proofErr w:type="spellStart"/>
+      <w:r>
+        <w:rPr>
+          <w:rFonts w:ascii="Times New Roman" w:hAnsi="Times New Roman" w:cs="Times New Roman"/>
+          <w:sz w:val="28"/>
+          <w:szCs w:val="28"/>
+        </w:rPr>
+        <w:t>remote</w:t>
+      </w:r>
+      <w:proofErr w:type="spellEnd"/>
+      <w:r>
+        <w:rPr>
+          <w:rFonts w:ascii="Times New Roman" w:hAnsi="Times New Roman" w:cs="Times New Roman"/>
+          <w:sz w:val="28"/>
+          <w:szCs w:val="28"/>
+        </w:rPr>
+        <w:t xml:space="preserve"> в локальном репозитории так, чтобы </w:t>
+      </w:r>
+      <w:proofErr w:type="spellStart"/>
+      <w:r>
+        <w:rPr>
+          <w:rFonts w:ascii="Times New Roman" w:hAnsi="Times New Roman" w:cs="Times New Roman"/>
+          <w:sz w:val="28"/>
+          <w:szCs w:val="28"/>
+        </w:rPr>
+        <w:t>fetch</w:t>
+      </w:r>
+      <w:proofErr w:type="spellEnd"/>
+      <w:r>
+        <w:rPr>
+          <w:rFonts w:ascii="Times New Roman" w:hAnsi="Times New Roman" w:cs="Times New Roman"/>
+          <w:sz w:val="28"/>
+          <w:szCs w:val="28"/>
+        </w:rPr>
+        <w:t xml:space="preserve"> и </w:t>
+      </w:r>
+      <w:proofErr w:type="spellStart"/>
+      <w:r>
+        <w:rPr>
+          <w:rFonts w:ascii="Times New Roman" w:hAnsi="Times New Roman" w:cs="Times New Roman"/>
+          <w:sz w:val="28"/>
+          <w:szCs w:val="28"/>
+        </w:rPr>
+        <w:t>push</w:t>
+      </w:r>
+      <w:proofErr w:type="spellEnd"/>
+      <w:r>
+        <w:rPr>
+          <w:rFonts w:ascii="Times New Roman" w:hAnsi="Times New Roman" w:cs="Times New Roman"/>
+          <w:sz w:val="28"/>
+          <w:szCs w:val="28"/>
+        </w:rPr>
+        <w:t xml:space="preserve"> шел на новый репозиторий который был создан в предыдущем шаге.</w:t>
+      </w:r>
+    </w:p>
+    <w:p>
+      <w:pPr>
+        <w:rPr>
+          <w:rFonts w:ascii="Times New Roman" w:hAnsi="Times New Roman" w:cs="Times New Roman"/>
+          <w:sz w:val="28"/>
+          <w:szCs w:val="28"/>
+        </w:rPr>
+      </w:pPr>
+      <w:r>
+        <w:rPr>
+          <w:rFonts w:ascii="Times New Roman" w:hAnsi="Times New Roman" w:cs="Times New Roman"/>
+          <w:sz w:val="28"/>
+          <w:szCs w:val="28"/>
+        </w:rPr>
+        <w:t xml:space="preserve">4. Сделайте </w:t>
+      </w:r>
+      <w:proofErr w:type="spellStart"/>
+      <w:r>
+        <w:rPr>
+          <w:rFonts w:ascii="Times New Roman" w:hAnsi="Times New Roman" w:cs="Times New Roman"/>
+          <w:sz w:val="28"/>
+          <w:szCs w:val="28"/>
+        </w:rPr>
+        <w:t>push</w:t>
+      </w:r>
+      <w:proofErr w:type="spellEnd"/>
+      <w:r>
+        <w:rPr>
+          <w:rFonts w:ascii="Times New Roman" w:hAnsi="Times New Roman" w:cs="Times New Roman"/>
+          <w:sz w:val="28"/>
+          <w:szCs w:val="28"/>
+        </w:rPr>
+        <w:t xml:space="preserve"> и убедитесь, что второй репозиторий на </w:t>
+      </w:r>
+      <w:proofErr w:type="spellStart"/>
+      <w:r>
+        <w:rPr>
+          <w:rFonts w:ascii="Times New Roman" w:hAnsi="Times New Roman" w:cs="Times New Roman"/>
+          <w:sz w:val="28"/>
+          <w:szCs w:val="28"/>
+        </w:rPr>
+        <w:t>гитхабе</w:t>
+      </w:r>
+      <w:proofErr w:type="spellEnd"/>
+      <w:r>
+        <w:rPr>
+          <w:rFonts w:ascii="Times New Roman" w:hAnsi="Times New Roman" w:cs="Times New Roman"/>
+          <w:sz w:val="28"/>
+          <w:szCs w:val="28"/>
+        </w:rPr>
+        <w:t xml:space="preserve"> выглядит так же, как и первый.</w:t>
+      </w:r>
+    </w:p>
+    <w:p>
+      <w:pPr>
+        <w:rPr>
+          <w:rFonts w:ascii="Times New Roman" w:hAnsi="Times New Roman" w:cs="Times New Roman"/>
+          <w:sz w:val="28"/>
+          <w:szCs w:val="28"/>
+        </w:rPr>
+      </w:pPr>
+      <w:r>
+        <w:rPr>
+          <w:rFonts w:ascii="Times New Roman" w:hAnsi="Times New Roman" w:cs="Times New Roman"/>
+          <w:sz w:val="28"/>
+          <w:szCs w:val="28"/>
+        </w:rPr>
+        <w:t xml:space="preserve">5. Верните настройки </w:t>
+      </w:r>
+      <w:proofErr w:type="spellStart"/>
+      <w:r>
+        <w:rPr>
+          <w:rFonts w:ascii="Times New Roman" w:hAnsi="Times New Roman" w:cs="Times New Roman"/>
+          <w:sz w:val="28"/>
+          <w:szCs w:val="28"/>
+        </w:rPr>
+        <w:t>remote</w:t>
+      </w:r>
+      <w:proofErr w:type="spellEnd"/>
+      <w:r>
+        <w:rPr>
+          <w:rFonts w:ascii="Times New Roman" w:hAnsi="Times New Roman" w:cs="Times New Roman"/>
+          <w:sz w:val="28"/>
+          <w:szCs w:val="28"/>
+        </w:rPr>
+        <w:t xml:space="preserve"> в исходное состояние: пул и </w:t>
+      </w:r>
+      <w:proofErr w:type="spellStart"/>
+      <w:r>
+        <w:rPr>
+          <w:rFonts w:ascii="Times New Roman" w:hAnsi="Times New Roman" w:cs="Times New Roman"/>
+          <w:sz w:val="28"/>
+          <w:szCs w:val="28"/>
+        </w:rPr>
+        <w:t>пуш</w:t>
+      </w:r>
+      <w:proofErr w:type="spellEnd"/>
+      <w:r>
+        <w:rPr>
+          <w:rFonts w:ascii="Times New Roman" w:hAnsi="Times New Roman" w:cs="Times New Roman"/>
+          <w:sz w:val="28"/>
+          <w:szCs w:val="28"/>
+        </w:rPr>
+        <w:t xml:space="preserve"> первого локального репозитория ведет в один удаленный репозиторий на </w:t>
+      </w:r>
+      <w:proofErr w:type="spellStart"/>
+      <w:r>
+        <w:rPr>
+          <w:rFonts w:ascii="Times New Roman" w:hAnsi="Times New Roman" w:cs="Times New Roman"/>
+          <w:sz w:val="28"/>
+          <w:szCs w:val="28"/>
+        </w:rPr>
+        <w:t>гитхабе</w:t>
+      </w:r>
+      <w:proofErr w:type="spellEnd"/>
+      <w:r>
+        <w:rPr>
+          <w:rFonts w:ascii="Times New Roman" w:hAnsi="Times New Roman" w:cs="Times New Roman"/>
+          <w:sz w:val="28"/>
+          <w:szCs w:val="28"/>
+        </w:rPr>
+        <w:t>.</w:t>
+      </w:r>
+    </w:p>
+    <w:p>
+      <w:pPr>
+        <w:rPr>
+          <w:rFonts w:ascii="Times New Roman" w:hAnsi="Times New Roman" w:cs="Times New Roman"/>
+          <w:sz w:val="28"/>
+          <w:szCs w:val="28"/>
+        </w:rPr>
+      </w:pPr>
+      <w:proofErr w:type="spellStart"/>
+      <w:r>
+        <w:rPr>
+          <w:rFonts w:ascii="Times New Roman" w:hAnsi="Times New Roman" w:cs="Times New Roman"/>
+          <w:sz w:val="28"/>
+          <w:szCs w:val="28"/>
+        </w:rPr>
+        <w:t>Nightmare</w:t>
+      </w:r>
+      <w:proofErr w:type="spellEnd"/>
+      <w:r>
+        <w:rPr>
+          <w:rFonts w:ascii="Times New Roman" w:hAnsi="Times New Roman" w:cs="Times New Roman"/>
+          <w:sz w:val="28"/>
+          <w:szCs w:val="28"/>
+        </w:rPr>
+        <w:t>!</w:t>
+      </w:r>
+    </w:p>
+    <w:p>
+      <w:pPr>
+        <w:rPr>
+          <w:rFonts w:ascii="Times New Roman" w:hAnsi="Times New Roman" w:cs="Times New Roman"/>
+          <w:sz w:val="28"/>
+          <w:szCs w:val="28"/>
+        </w:rPr>
+      </w:pPr>
+      <w:r>
+        <w:rPr>
+          <w:rFonts w:ascii="Times New Roman" w:hAnsi="Times New Roman" w:cs="Times New Roman"/>
+          <w:sz w:val="28"/>
+          <w:szCs w:val="28"/>
+        </w:rPr>
+        <w:t xml:space="preserve">Чтобы выполнить это задание, вам нужно будет повторить все 4 предыдущих используя только командную строку MINGW64 (в которой работает гит). Вы не можете использовать файловый менеджеры, текстовые редакторы с графическим интерфейсом, </w:t>
+      </w:r>
+      <w:proofErr w:type="spellStart"/>
+      <w:r>
+        <w:rPr>
+          <w:rFonts w:ascii="Times New Roman" w:hAnsi="Times New Roman" w:cs="Times New Roman"/>
+          <w:sz w:val="28"/>
+          <w:szCs w:val="28"/>
+        </w:rPr>
+        <w:t>gitk</w:t>
+      </w:r>
+      <w:proofErr w:type="spellEnd"/>
+      <w:r>
+        <w:rPr>
+          <w:rFonts w:ascii="Times New Roman" w:hAnsi="Times New Roman" w:cs="Times New Roman"/>
+          <w:sz w:val="28"/>
+          <w:szCs w:val="28"/>
+        </w:rPr>
+        <w:t xml:space="preserve"> / </w:t>
+      </w:r>
+      <w:proofErr w:type="spellStart"/>
+      <w:r>
+        <w:rPr>
+          <w:rFonts w:ascii="Times New Roman" w:hAnsi="Times New Roman" w:cs="Times New Roman"/>
+          <w:sz w:val="28"/>
+          <w:szCs w:val="28"/>
+        </w:rPr>
+        <w:t>git</w:t>
       </w:r>
       <w:proofErr w:type="spellEnd"/>
       <w:r>
@@ -2893,234 +4434,34 @@
           <w:sz w:val="28"/>
           <w:szCs w:val="28"/>
         </w:rPr>
-        <w:t>feature</w:t>
-      </w:r>
-      <w:proofErr w:type="spellEnd"/>
-      <w:r>
-        <w:rPr>
-          <w:rFonts w:ascii="Times New Roman" w:hAnsi="Times New Roman" w:cs="Times New Roman"/>
-          <w:sz w:val="28"/>
-          <w:szCs w:val="28"/>
-        </w:rPr>
-        <w:t xml:space="preserve"> в </w:t>
-      </w:r>
-      <w:proofErr w:type="spellStart"/>
-      <w:r>
-        <w:rPr>
-          <w:rFonts w:ascii="Times New Roman" w:hAnsi="Times New Roman" w:cs="Times New Roman"/>
-          <w:sz w:val="28"/>
-          <w:szCs w:val="28"/>
-        </w:rPr>
-        <w:t>master</w:t>
-      </w:r>
-      <w:proofErr w:type="spellEnd"/>
-      <w:r>
-        <w:rPr>
-          <w:rFonts w:ascii="Times New Roman" w:hAnsi="Times New Roman" w:cs="Times New Roman"/>
-          <w:sz w:val="28"/>
-          <w:szCs w:val="28"/>
-        </w:rPr>
-        <w:t xml:space="preserve"> решив конфликт: сохраните все 4 строки в файле arrows.txt в порядке их добавления в пунктах 4 и 5.</w:t>
-      </w:r>
-    </w:p>
-    <w:p>
-      <w:pPr>
-        <w:rPr>
-          <w:rFonts w:ascii="Times New Roman" w:hAnsi="Times New Roman" w:cs="Times New Roman"/>
-          <w:sz w:val="28"/>
-          <w:szCs w:val="28"/>
-        </w:rPr>
-      </w:pPr>
-      <w:proofErr w:type="spellStart"/>
-      <w:r>
-        <w:rPr>
-          <w:rFonts w:ascii="Times New Roman" w:hAnsi="Times New Roman" w:cs="Times New Roman"/>
-          <w:sz w:val="28"/>
-          <w:szCs w:val="28"/>
-        </w:rPr>
-        <w:t>Hurt</w:t>
-      </w:r>
-      <w:proofErr w:type="spellEnd"/>
-      <w:r>
-        <w:rPr>
-          <w:rFonts w:ascii="Times New Roman" w:hAnsi="Times New Roman" w:cs="Times New Roman"/>
-          <w:sz w:val="28"/>
-          <w:szCs w:val="28"/>
-        </w:rPr>
-        <w:t xml:space="preserve"> Me </w:t>
-      </w:r>
-      <w:proofErr w:type="spellStart"/>
-      <w:r>
-        <w:rPr>
-          <w:rFonts w:ascii="Times New Roman" w:hAnsi="Times New Roman" w:cs="Times New Roman"/>
-          <w:sz w:val="28"/>
-          <w:szCs w:val="28"/>
-        </w:rPr>
-        <w:t>Plenty</w:t>
-      </w:r>
-      <w:proofErr w:type="spellEnd"/>
-    </w:p>
-    <w:p>
-      <w:pPr>
-        <w:rPr>
-          <w:rFonts w:ascii="Times New Roman" w:hAnsi="Times New Roman" w:cs="Times New Roman"/>
-          <w:sz w:val="28"/>
-          <w:szCs w:val="28"/>
-        </w:rPr>
-      </w:pPr>
-      <w:r>
-        <w:rPr>
-          <w:rFonts w:ascii="Times New Roman" w:hAnsi="Times New Roman" w:cs="Times New Roman"/>
-          <w:sz w:val="28"/>
-          <w:szCs w:val="28"/>
-        </w:rPr>
-        <w:t>Данное задание выполняется после предыдущего (</w:t>
-      </w:r>
-      <w:proofErr w:type="spellStart"/>
-      <w:r>
-        <w:rPr>
-          <w:rFonts w:ascii="Times New Roman" w:hAnsi="Times New Roman" w:cs="Times New Roman"/>
-          <w:sz w:val="28"/>
-          <w:szCs w:val="28"/>
-        </w:rPr>
-        <w:t>Bring</w:t>
-      </w:r>
-      <w:proofErr w:type="spellEnd"/>
-      <w:r>
-        <w:rPr>
-          <w:rFonts w:ascii="Times New Roman" w:hAnsi="Times New Roman" w:cs="Times New Roman"/>
-          <w:sz w:val="28"/>
-          <w:szCs w:val="28"/>
-        </w:rPr>
-        <w:t xml:space="preserve"> It On).</w:t>
-      </w:r>
-    </w:p>
-    <w:p>
-      <w:pPr>
-        <w:rPr>
-          <w:rFonts w:ascii="Times New Roman" w:hAnsi="Times New Roman" w:cs="Times New Roman"/>
-          <w:sz w:val="28"/>
-          <w:szCs w:val="28"/>
-        </w:rPr>
-      </w:pPr>
-      <w:r>
-        <w:rPr>
-          <w:rFonts w:ascii="Times New Roman" w:hAnsi="Times New Roman" w:cs="Times New Roman"/>
-          <w:sz w:val="28"/>
-          <w:szCs w:val="28"/>
-        </w:rPr>
-        <w:t xml:space="preserve">1. Создайте ветку </w:t>
-      </w:r>
-      <w:proofErr w:type="spellStart"/>
-      <w:r>
-        <w:rPr>
-          <w:rFonts w:ascii="Times New Roman" w:hAnsi="Times New Roman" w:cs="Times New Roman"/>
-          <w:sz w:val="28"/>
-          <w:szCs w:val="28"/>
-        </w:rPr>
-        <w:t>storm</w:t>
-      </w:r>
-      <w:proofErr w:type="spellEnd"/>
-      <w:r>
-        <w:rPr>
-          <w:rFonts w:ascii="Times New Roman" w:hAnsi="Times New Roman" w:cs="Times New Roman"/>
-          <w:sz w:val="28"/>
-          <w:szCs w:val="28"/>
-        </w:rPr>
-        <w:t xml:space="preserve"> и добавьте коммит в файл storm.txt:</w:t>
-      </w:r>
-    </w:p>
-    <w:p>
-      <w:pPr>
-        <w:rPr>
-          <w:rFonts w:ascii="Times New Roman" w:hAnsi="Times New Roman" w:cs="Times New Roman"/>
-          <w:sz w:val="28"/>
-          <w:szCs w:val="28"/>
-          <w:lang w:val="en-US"/>
-        </w:rPr>
-      </w:pPr>
-      <w:r>
-        <w:rPr>
-          <w:rFonts w:ascii="Times New Roman" w:hAnsi="Times New Roman" w:cs="Times New Roman"/>
-          <w:sz w:val="28"/>
-          <w:szCs w:val="28"/>
-          <w:lang w:val="en-US"/>
-        </w:rPr>
-        <w:t>Twenty ships with Norsemen braves</w:t>
-      </w:r>
-    </w:p>
-    <w:p>
-      <w:pPr>
-        <w:rPr>
-          <w:rFonts w:ascii="Times New Roman" w:hAnsi="Times New Roman" w:cs="Times New Roman"/>
-          <w:sz w:val="28"/>
-          <w:szCs w:val="28"/>
-          <w:lang w:val="en-US"/>
-        </w:rPr>
-      </w:pPr>
-      <w:r>
-        <w:rPr>
-          <w:rFonts w:ascii="Times New Roman" w:hAnsi="Times New Roman" w:cs="Times New Roman"/>
-          <w:sz w:val="28"/>
-          <w:szCs w:val="28"/>
-          <w:lang w:val="en-US"/>
-        </w:rPr>
-        <w:t>Riding the northern wind</w:t>
-      </w:r>
-    </w:p>
-    <w:p>
-      <w:pPr>
-        <w:rPr>
-          <w:rFonts w:ascii="Times New Roman" w:hAnsi="Times New Roman" w:cs="Times New Roman"/>
-          <w:sz w:val="28"/>
-          <w:szCs w:val="28"/>
-        </w:rPr>
-      </w:pPr>
-      <w:r>
-        <w:rPr>
-          <w:rFonts w:ascii="Times New Roman" w:hAnsi="Times New Roman" w:cs="Times New Roman"/>
-          <w:sz w:val="28"/>
-          <w:szCs w:val="28"/>
-        </w:rPr>
-        <w:t>2. Добавьте еще 2 строки в storm.txt и сделайте еще один коммит:</w:t>
-      </w:r>
-    </w:p>
-    <w:p>
-      <w:pPr>
-        <w:rPr>
-          <w:rFonts w:ascii="Times New Roman" w:hAnsi="Times New Roman" w:cs="Times New Roman"/>
-          <w:sz w:val="28"/>
-          <w:szCs w:val="28"/>
-          <w:lang w:val="en-US"/>
-        </w:rPr>
-      </w:pPr>
-      <w:r>
-        <w:rPr>
-          <w:rFonts w:ascii="Times New Roman" w:hAnsi="Times New Roman" w:cs="Times New Roman"/>
-          <w:sz w:val="28"/>
-          <w:szCs w:val="28"/>
-          <w:lang w:val="en-US"/>
-        </w:rPr>
-        <w:t>They left their shores at early dawn</w:t>
-      </w:r>
-    </w:p>
-    <w:p>
-      <w:pPr>
-        <w:rPr>
-          <w:rFonts w:ascii="Times New Roman" w:hAnsi="Times New Roman" w:cs="Times New Roman"/>
-          <w:sz w:val="28"/>
-          <w:szCs w:val="28"/>
-          <w:lang w:val="en-US"/>
-        </w:rPr>
-      </w:pPr>
-      <w:r>
-        <w:rPr>
-          <w:rFonts w:ascii="Times New Roman" w:hAnsi="Times New Roman" w:cs="Times New Roman"/>
-          <w:sz w:val="28"/>
-          <w:szCs w:val="28"/>
-          <w:lang w:val="en-US"/>
-        </w:rPr>
-        <w:t>As a red sun was rising in the east</w:t>
+        <w:t>gui</w:t>
+      </w:r>
+      <w:proofErr w:type="spellEnd"/>
+      <w:r>
+        <w:rPr>
+          <w:rFonts w:ascii="Times New Roman" w:hAnsi="Times New Roman" w:cs="Times New Roman"/>
+          <w:sz w:val="28"/>
+          <w:szCs w:val="28"/>
+        </w:rPr>
+        <w:t xml:space="preserve">. Вам разрешается использовать браузер только для операций с </w:t>
+      </w:r>
+      <w:proofErr w:type="spellStart"/>
+      <w:r>
+        <w:rPr>
+          <w:rFonts w:ascii="Times New Roman" w:hAnsi="Times New Roman" w:cs="Times New Roman"/>
+          <w:sz w:val="28"/>
+          <w:szCs w:val="28"/>
+        </w:rPr>
+        <w:t>github</w:t>
+      </w:r>
+      <w:proofErr w:type="spellEnd"/>
+      <w:r>
+        <w:rPr>
+          <w:rFonts w:ascii="Times New Roman" w:hAnsi="Times New Roman" w:cs="Times New Roman"/>
+          <w:sz w:val="28"/>
+          <w:szCs w:val="28"/>
+        </w:rPr>
+        <w:t>. Все остальное только через консоль. Это самая сложная задача в этом курсе.</w:t>
       </w:r>
     </w:p>
     <w:p>
@@ -3138,741 +4479,7 @@
           <w:szCs w:val="28"/>
         </w:rPr>
         <w:lastRenderedPageBreak/>
-        <w:t xml:space="preserve">3. Вернитесь в </w:t>
-      </w:r>
-      <w:proofErr w:type="spellStart"/>
-      <w:r>
-        <w:rPr>
-          <w:rFonts w:ascii="Times New Roman" w:hAnsi="Times New Roman" w:cs="Times New Roman"/>
-          <w:sz w:val="28"/>
-          <w:szCs w:val="28"/>
-        </w:rPr>
-        <w:t>master</w:t>
-      </w:r>
-      <w:proofErr w:type="spellEnd"/>
-      <w:r>
-        <w:rPr>
-          <w:rFonts w:ascii="Times New Roman" w:hAnsi="Times New Roman" w:cs="Times New Roman"/>
-          <w:sz w:val="28"/>
-          <w:szCs w:val="28"/>
-        </w:rPr>
-        <w:t xml:space="preserve"> и создайте файл pursuit.txt с текстом ниже:</w:t>
-      </w:r>
-    </w:p>
-    <w:p>
-      <w:pPr>
-        <w:rPr>
-          <w:rFonts w:ascii="Times New Roman" w:hAnsi="Times New Roman" w:cs="Times New Roman"/>
-          <w:sz w:val="28"/>
-          <w:szCs w:val="28"/>
-          <w:lang w:val="en-US"/>
-        </w:rPr>
-      </w:pPr>
-      <w:r>
-        <w:rPr>
-          <w:rFonts w:ascii="Times New Roman" w:hAnsi="Times New Roman" w:cs="Times New Roman"/>
-          <w:sz w:val="28"/>
-          <w:szCs w:val="28"/>
-          <w:lang w:val="en-US"/>
-        </w:rPr>
-        <w:t>The warming sun returns again</w:t>
-      </w:r>
-    </w:p>
-    <w:p>
-      <w:pPr>
-        <w:rPr>
-          <w:rFonts w:ascii="Times New Roman" w:hAnsi="Times New Roman" w:cs="Times New Roman"/>
-          <w:sz w:val="28"/>
-          <w:szCs w:val="28"/>
-          <w:lang w:val="en-US"/>
-        </w:rPr>
-      </w:pPr>
-      <w:r>
-        <w:rPr>
-          <w:rFonts w:ascii="Times New Roman" w:hAnsi="Times New Roman" w:cs="Times New Roman"/>
-          <w:sz w:val="28"/>
-          <w:szCs w:val="28"/>
-          <w:lang w:val="en-US"/>
-        </w:rPr>
-        <w:t>And melts away the snow</w:t>
-      </w:r>
-    </w:p>
-    <w:p>
-      <w:pPr>
-        <w:rPr>
-          <w:rFonts w:ascii="Times New Roman" w:hAnsi="Times New Roman" w:cs="Times New Roman"/>
-          <w:sz w:val="28"/>
-          <w:szCs w:val="28"/>
-          <w:lang w:val="en-US"/>
-        </w:rPr>
-      </w:pPr>
-      <w:r>
-        <w:rPr>
-          <w:rFonts w:ascii="Times New Roman" w:hAnsi="Times New Roman" w:cs="Times New Roman"/>
-          <w:sz w:val="28"/>
-          <w:szCs w:val="28"/>
-          <w:lang w:val="en-US"/>
-        </w:rPr>
-        <w:t>The sea is freed from icy chains</w:t>
-      </w:r>
-    </w:p>
-    <w:p>
-      <w:pPr>
-        <w:rPr>
-          <w:rFonts w:ascii="Times New Roman" w:hAnsi="Times New Roman" w:cs="Times New Roman"/>
-          <w:sz w:val="28"/>
-          <w:szCs w:val="28"/>
-          <w:lang w:val="en-US"/>
-        </w:rPr>
-      </w:pPr>
-      <w:r>
-        <w:rPr>
-          <w:rFonts w:ascii="Times New Roman" w:hAnsi="Times New Roman" w:cs="Times New Roman"/>
-          <w:sz w:val="28"/>
-          <w:szCs w:val="28"/>
-          <w:lang w:val="en-US"/>
-        </w:rPr>
-        <w:t>Winter is letting go</w:t>
-      </w:r>
-    </w:p>
-    <w:p>
-      <w:pPr>
-        <w:rPr>
-          <w:rFonts w:ascii="Times New Roman" w:hAnsi="Times New Roman" w:cs="Times New Roman"/>
-          <w:sz w:val="28"/>
-          <w:szCs w:val="28"/>
-          <w:lang w:val="en-US"/>
-        </w:rPr>
-      </w:pPr>
-      <w:r>
-        <w:rPr>
-          <w:rFonts w:ascii="Times New Roman" w:hAnsi="Times New Roman" w:cs="Times New Roman"/>
-          <w:sz w:val="28"/>
-          <w:szCs w:val="28"/>
-        </w:rPr>
-        <w:t>Выполните</w:t>
-      </w:r>
-      <w:r>
-        <w:rPr>
-          <w:rFonts w:ascii="Times New Roman" w:hAnsi="Times New Roman" w:cs="Times New Roman"/>
-          <w:sz w:val="28"/>
-          <w:szCs w:val="28"/>
-          <w:lang w:val="en-US"/>
-        </w:rPr>
-        <w:t xml:space="preserve"> </w:t>
-      </w:r>
-      <w:r>
-        <w:rPr>
-          <w:rFonts w:ascii="Times New Roman" w:hAnsi="Times New Roman" w:cs="Times New Roman"/>
-          <w:sz w:val="28"/>
-          <w:szCs w:val="28"/>
-        </w:rPr>
-        <w:t>коммит</w:t>
-      </w:r>
-      <w:r>
-        <w:rPr>
-          <w:rFonts w:ascii="Times New Roman" w:hAnsi="Times New Roman" w:cs="Times New Roman"/>
-          <w:sz w:val="28"/>
-          <w:szCs w:val="28"/>
-          <w:lang w:val="en-US"/>
-        </w:rPr>
-        <w:t>.</w:t>
-      </w:r>
-    </w:p>
-    <w:p>
-      <w:pPr>
-        <w:rPr>
-          <w:rFonts w:ascii="Times New Roman" w:hAnsi="Times New Roman" w:cs="Times New Roman"/>
-          <w:sz w:val="28"/>
-          <w:szCs w:val="28"/>
-        </w:rPr>
-      </w:pPr>
-      <w:r>
-        <w:rPr>
-          <w:rFonts w:ascii="Times New Roman" w:hAnsi="Times New Roman" w:cs="Times New Roman"/>
-          <w:sz w:val="28"/>
-          <w:szCs w:val="28"/>
-        </w:rPr>
-        <w:t xml:space="preserve">4. Отметьте коммит тегом session1 и перейдите в ветку </w:t>
-      </w:r>
-      <w:proofErr w:type="spellStart"/>
-      <w:r>
-        <w:rPr>
-          <w:rFonts w:ascii="Times New Roman" w:hAnsi="Times New Roman" w:cs="Times New Roman"/>
-          <w:sz w:val="28"/>
-          <w:szCs w:val="28"/>
-        </w:rPr>
-        <w:t>storm</w:t>
-      </w:r>
-      <w:proofErr w:type="spellEnd"/>
-    </w:p>
-    <w:p>
-      <w:pPr>
-        <w:rPr>
-          <w:rFonts w:ascii="Times New Roman" w:hAnsi="Times New Roman" w:cs="Times New Roman"/>
-          <w:sz w:val="28"/>
-          <w:szCs w:val="28"/>
-        </w:rPr>
-      </w:pPr>
-      <w:r>
-        <w:rPr>
-          <w:rFonts w:ascii="Times New Roman" w:hAnsi="Times New Roman" w:cs="Times New Roman"/>
-          <w:sz w:val="28"/>
-          <w:szCs w:val="28"/>
-        </w:rPr>
-        <w:t xml:space="preserve">5. Сделайте </w:t>
-      </w:r>
-      <w:proofErr w:type="spellStart"/>
-      <w:r>
-        <w:rPr>
-          <w:rFonts w:ascii="Times New Roman" w:hAnsi="Times New Roman" w:cs="Times New Roman"/>
-          <w:sz w:val="28"/>
-          <w:szCs w:val="28"/>
-        </w:rPr>
-        <w:t>rebase</w:t>
-      </w:r>
-      <w:proofErr w:type="spellEnd"/>
-      <w:r>
-        <w:rPr>
-          <w:rFonts w:ascii="Times New Roman" w:hAnsi="Times New Roman" w:cs="Times New Roman"/>
-          <w:sz w:val="28"/>
-          <w:szCs w:val="28"/>
-        </w:rPr>
-        <w:t xml:space="preserve"> ветки </w:t>
-      </w:r>
-      <w:proofErr w:type="spellStart"/>
-      <w:r>
-        <w:rPr>
-          <w:rFonts w:ascii="Times New Roman" w:hAnsi="Times New Roman" w:cs="Times New Roman"/>
-          <w:sz w:val="28"/>
-          <w:szCs w:val="28"/>
-        </w:rPr>
-        <w:t>storm</w:t>
-      </w:r>
-      <w:proofErr w:type="spellEnd"/>
-      <w:r>
-        <w:rPr>
-          <w:rFonts w:ascii="Times New Roman" w:hAnsi="Times New Roman" w:cs="Times New Roman"/>
-          <w:sz w:val="28"/>
-          <w:szCs w:val="28"/>
-        </w:rPr>
-        <w:t xml:space="preserve"> так чтобы она содержала последний коммит из мастера.</w:t>
-      </w:r>
-    </w:p>
-    <w:p>
-      <w:pPr>
-        <w:rPr>
-          <w:rFonts w:ascii="Times New Roman" w:hAnsi="Times New Roman" w:cs="Times New Roman"/>
-          <w:sz w:val="28"/>
-          <w:szCs w:val="28"/>
-        </w:rPr>
-      </w:pPr>
-      <w:proofErr w:type="spellStart"/>
-      <w:r>
-        <w:rPr>
-          <w:rFonts w:ascii="Times New Roman" w:hAnsi="Times New Roman" w:cs="Times New Roman"/>
-          <w:sz w:val="28"/>
-          <w:szCs w:val="28"/>
-        </w:rPr>
-        <w:t>Hardcore</w:t>
-      </w:r>
-      <w:proofErr w:type="spellEnd"/>
-    </w:p>
-    <w:p>
-      <w:pPr>
-        <w:rPr>
-          <w:rFonts w:ascii="Times New Roman" w:hAnsi="Times New Roman" w:cs="Times New Roman"/>
-          <w:sz w:val="28"/>
-          <w:szCs w:val="28"/>
-        </w:rPr>
-      </w:pPr>
-      <w:r>
-        <w:rPr>
-          <w:rFonts w:ascii="Times New Roman" w:hAnsi="Times New Roman" w:cs="Times New Roman"/>
-          <w:sz w:val="28"/>
-          <w:szCs w:val="28"/>
-        </w:rPr>
-        <w:t>Данное задание выполняется сразу после предыдущего (</w:t>
-      </w:r>
-      <w:proofErr w:type="spellStart"/>
-      <w:r>
-        <w:rPr>
-          <w:rFonts w:ascii="Times New Roman" w:hAnsi="Times New Roman" w:cs="Times New Roman"/>
-          <w:sz w:val="28"/>
-          <w:szCs w:val="28"/>
-        </w:rPr>
-        <w:t>Hurt</w:t>
-      </w:r>
-      <w:proofErr w:type="spellEnd"/>
-      <w:r>
-        <w:rPr>
-          <w:rFonts w:ascii="Times New Roman" w:hAnsi="Times New Roman" w:cs="Times New Roman"/>
-          <w:sz w:val="28"/>
-          <w:szCs w:val="28"/>
-        </w:rPr>
-        <w:t xml:space="preserve"> Me </w:t>
-      </w:r>
-      <w:proofErr w:type="spellStart"/>
-      <w:r>
-        <w:rPr>
-          <w:rFonts w:ascii="Times New Roman" w:hAnsi="Times New Roman" w:cs="Times New Roman"/>
-          <w:sz w:val="28"/>
-          <w:szCs w:val="28"/>
-        </w:rPr>
-        <w:t>Plenty</w:t>
-      </w:r>
-      <w:proofErr w:type="spellEnd"/>
-      <w:r>
-        <w:rPr>
-          <w:rFonts w:ascii="Times New Roman" w:hAnsi="Times New Roman" w:cs="Times New Roman"/>
-          <w:sz w:val="28"/>
-          <w:szCs w:val="28"/>
-        </w:rPr>
-        <w:t>).</w:t>
-      </w:r>
-    </w:p>
-    <w:p>
-      <w:pPr>
-        <w:rPr>
-          <w:rFonts w:ascii="Times New Roman" w:hAnsi="Times New Roman" w:cs="Times New Roman"/>
-          <w:sz w:val="28"/>
-          <w:szCs w:val="28"/>
-        </w:rPr>
-      </w:pPr>
-      <w:r>
-        <w:rPr>
-          <w:rFonts w:ascii="Times New Roman" w:hAnsi="Times New Roman" w:cs="Times New Roman"/>
-          <w:sz w:val="28"/>
-          <w:szCs w:val="28"/>
-        </w:rPr>
-        <w:t xml:space="preserve">1. Сделайте </w:t>
-      </w:r>
-      <w:proofErr w:type="spellStart"/>
-      <w:r>
-        <w:rPr>
-          <w:rFonts w:ascii="Times New Roman" w:hAnsi="Times New Roman" w:cs="Times New Roman"/>
-          <w:sz w:val="28"/>
-          <w:szCs w:val="28"/>
-        </w:rPr>
-        <w:t>push</w:t>
-      </w:r>
-      <w:proofErr w:type="spellEnd"/>
-      <w:r>
-        <w:rPr>
-          <w:rFonts w:ascii="Times New Roman" w:hAnsi="Times New Roman" w:cs="Times New Roman"/>
-          <w:sz w:val="28"/>
-          <w:szCs w:val="28"/>
-        </w:rPr>
-        <w:t xml:space="preserve"> вашего репозитория и убедитесь, что все коммиты есть на </w:t>
-      </w:r>
-      <w:proofErr w:type="spellStart"/>
-      <w:r>
-        <w:rPr>
-          <w:rFonts w:ascii="Times New Roman" w:hAnsi="Times New Roman" w:cs="Times New Roman"/>
-          <w:sz w:val="28"/>
-          <w:szCs w:val="28"/>
-        </w:rPr>
-        <w:t>github</w:t>
-      </w:r>
-      <w:proofErr w:type="spellEnd"/>
-      <w:r>
-        <w:rPr>
-          <w:rFonts w:ascii="Times New Roman" w:hAnsi="Times New Roman" w:cs="Times New Roman"/>
-          <w:sz w:val="28"/>
-          <w:szCs w:val="28"/>
-        </w:rPr>
-        <w:t>.</w:t>
-      </w:r>
-    </w:p>
-    <w:p>
-      <w:pPr>
-        <w:rPr>
-          <w:rFonts w:ascii="Times New Roman" w:hAnsi="Times New Roman" w:cs="Times New Roman"/>
-          <w:sz w:val="28"/>
-          <w:szCs w:val="28"/>
-        </w:rPr>
-      </w:pPr>
-      <w:r>
-        <w:rPr>
-          <w:rFonts w:ascii="Times New Roman" w:hAnsi="Times New Roman" w:cs="Times New Roman"/>
-          <w:sz w:val="28"/>
-          <w:szCs w:val="28"/>
-        </w:rPr>
-        <w:t xml:space="preserve">2. Сделайте новый репозиторий на </w:t>
-      </w:r>
-      <w:proofErr w:type="spellStart"/>
-      <w:r>
-        <w:rPr>
-          <w:rFonts w:ascii="Times New Roman" w:hAnsi="Times New Roman" w:cs="Times New Roman"/>
-          <w:sz w:val="28"/>
-          <w:szCs w:val="28"/>
-        </w:rPr>
-        <w:t>github</w:t>
-      </w:r>
-      <w:proofErr w:type="spellEnd"/>
-      <w:r>
-        <w:rPr>
-          <w:rFonts w:ascii="Times New Roman" w:hAnsi="Times New Roman" w:cs="Times New Roman"/>
-          <w:sz w:val="28"/>
-          <w:szCs w:val="28"/>
-        </w:rPr>
-        <w:t>.</w:t>
-      </w:r>
-    </w:p>
-    <w:p>
-      <w:pPr>
-        <w:rPr>
-          <w:rFonts w:ascii="Times New Roman" w:hAnsi="Times New Roman" w:cs="Times New Roman"/>
-          <w:sz w:val="28"/>
-          <w:szCs w:val="28"/>
-        </w:rPr>
-      </w:pPr>
-      <w:r>
-        <w:rPr>
-          <w:rFonts w:ascii="Times New Roman" w:hAnsi="Times New Roman" w:cs="Times New Roman"/>
-          <w:sz w:val="28"/>
-          <w:szCs w:val="28"/>
-        </w:rPr>
-        <w:t xml:space="preserve">3. Смените </w:t>
-      </w:r>
-      <w:proofErr w:type="spellStart"/>
-      <w:r>
-        <w:rPr>
-          <w:rFonts w:ascii="Times New Roman" w:hAnsi="Times New Roman" w:cs="Times New Roman"/>
-          <w:sz w:val="28"/>
-          <w:szCs w:val="28"/>
-        </w:rPr>
-        <w:t>remote</w:t>
-      </w:r>
-      <w:proofErr w:type="spellEnd"/>
-      <w:r>
-        <w:rPr>
-          <w:rFonts w:ascii="Times New Roman" w:hAnsi="Times New Roman" w:cs="Times New Roman"/>
-          <w:sz w:val="28"/>
-          <w:szCs w:val="28"/>
-        </w:rPr>
-        <w:t xml:space="preserve"> в локальном репозитории так, чтобы </w:t>
-      </w:r>
-      <w:proofErr w:type="spellStart"/>
-      <w:r>
-        <w:rPr>
-          <w:rFonts w:ascii="Times New Roman" w:hAnsi="Times New Roman" w:cs="Times New Roman"/>
-          <w:sz w:val="28"/>
-          <w:szCs w:val="28"/>
-        </w:rPr>
-        <w:t>fetch</w:t>
-      </w:r>
-      <w:proofErr w:type="spellEnd"/>
-      <w:r>
-        <w:rPr>
-          <w:rFonts w:ascii="Times New Roman" w:hAnsi="Times New Roman" w:cs="Times New Roman"/>
-          <w:sz w:val="28"/>
-          <w:szCs w:val="28"/>
-        </w:rPr>
-        <w:t xml:space="preserve"> и </w:t>
-      </w:r>
-      <w:proofErr w:type="spellStart"/>
-      <w:r>
-        <w:rPr>
-          <w:rFonts w:ascii="Times New Roman" w:hAnsi="Times New Roman" w:cs="Times New Roman"/>
-          <w:sz w:val="28"/>
-          <w:szCs w:val="28"/>
-        </w:rPr>
-        <w:t>push</w:t>
-      </w:r>
-      <w:proofErr w:type="spellEnd"/>
-      <w:r>
-        <w:rPr>
-          <w:rFonts w:ascii="Times New Roman" w:hAnsi="Times New Roman" w:cs="Times New Roman"/>
-          <w:sz w:val="28"/>
-          <w:szCs w:val="28"/>
-        </w:rPr>
-        <w:t xml:space="preserve"> шел </w:t>
-      </w:r>
-      <w:proofErr w:type="gramStart"/>
-      <w:r>
-        <w:rPr>
-          <w:rFonts w:ascii="Times New Roman" w:hAnsi="Times New Roman" w:cs="Times New Roman"/>
-          <w:sz w:val="28"/>
-          <w:szCs w:val="28"/>
-        </w:rPr>
-        <w:t>на новый репозиторий</w:t>
-      </w:r>
-      <w:proofErr w:type="gramEnd"/>
-      <w:r>
-        <w:rPr>
-          <w:rFonts w:ascii="Times New Roman" w:hAnsi="Times New Roman" w:cs="Times New Roman"/>
-          <w:sz w:val="28"/>
-          <w:szCs w:val="28"/>
-        </w:rPr>
-        <w:t xml:space="preserve"> который был создан в предыдущем шаге.</w:t>
-      </w:r>
-    </w:p>
-    <w:p>
-      <w:pPr>
-        <w:rPr>
-          <w:rFonts w:ascii="Times New Roman" w:hAnsi="Times New Roman" w:cs="Times New Roman"/>
-          <w:sz w:val="28"/>
-          <w:szCs w:val="28"/>
-        </w:rPr>
-      </w:pPr>
-      <w:r>
-        <w:rPr>
-          <w:rFonts w:ascii="Times New Roman" w:hAnsi="Times New Roman" w:cs="Times New Roman"/>
-          <w:sz w:val="28"/>
-          <w:szCs w:val="28"/>
-        </w:rPr>
-        <w:t xml:space="preserve">4. Сделайте </w:t>
-      </w:r>
-      <w:proofErr w:type="spellStart"/>
-      <w:r>
-        <w:rPr>
-          <w:rFonts w:ascii="Times New Roman" w:hAnsi="Times New Roman" w:cs="Times New Roman"/>
-          <w:sz w:val="28"/>
-          <w:szCs w:val="28"/>
-        </w:rPr>
-        <w:t>push</w:t>
-      </w:r>
-      <w:proofErr w:type="spellEnd"/>
-      <w:r>
-        <w:rPr>
-          <w:rFonts w:ascii="Times New Roman" w:hAnsi="Times New Roman" w:cs="Times New Roman"/>
-          <w:sz w:val="28"/>
-          <w:szCs w:val="28"/>
-        </w:rPr>
-        <w:t xml:space="preserve"> и убедитесь, что второй репозиторий на </w:t>
-      </w:r>
-      <w:proofErr w:type="spellStart"/>
-      <w:r>
-        <w:rPr>
-          <w:rFonts w:ascii="Times New Roman" w:hAnsi="Times New Roman" w:cs="Times New Roman"/>
-          <w:sz w:val="28"/>
-          <w:szCs w:val="28"/>
-        </w:rPr>
-        <w:t>гитхабе</w:t>
-      </w:r>
-      <w:proofErr w:type="spellEnd"/>
-      <w:r>
-        <w:rPr>
-          <w:rFonts w:ascii="Times New Roman" w:hAnsi="Times New Roman" w:cs="Times New Roman"/>
-          <w:sz w:val="28"/>
-          <w:szCs w:val="28"/>
-        </w:rPr>
-        <w:t xml:space="preserve"> выглядит так же, как и первый.</w:t>
-      </w:r>
-    </w:p>
-    <w:p>
-      <w:pPr>
-        <w:rPr>
-          <w:rFonts w:ascii="Times New Roman" w:hAnsi="Times New Roman" w:cs="Times New Roman"/>
-          <w:sz w:val="28"/>
-          <w:szCs w:val="28"/>
-        </w:rPr>
-      </w:pPr>
-      <w:r>
-        <w:rPr>
-          <w:rFonts w:ascii="Times New Roman" w:hAnsi="Times New Roman" w:cs="Times New Roman"/>
-          <w:sz w:val="28"/>
-          <w:szCs w:val="28"/>
-        </w:rPr>
-        <w:t xml:space="preserve">5. Верните настройки </w:t>
-      </w:r>
-      <w:proofErr w:type="spellStart"/>
-      <w:r>
-        <w:rPr>
-          <w:rFonts w:ascii="Times New Roman" w:hAnsi="Times New Roman" w:cs="Times New Roman"/>
-          <w:sz w:val="28"/>
-          <w:szCs w:val="28"/>
-        </w:rPr>
-        <w:t>remote</w:t>
-      </w:r>
-      <w:proofErr w:type="spellEnd"/>
-      <w:r>
-        <w:rPr>
-          <w:rFonts w:ascii="Times New Roman" w:hAnsi="Times New Roman" w:cs="Times New Roman"/>
-          <w:sz w:val="28"/>
-          <w:szCs w:val="28"/>
-        </w:rPr>
-        <w:t xml:space="preserve"> в исходное состояние: пул и </w:t>
-      </w:r>
-      <w:proofErr w:type="spellStart"/>
-      <w:r>
-        <w:rPr>
-          <w:rFonts w:ascii="Times New Roman" w:hAnsi="Times New Roman" w:cs="Times New Roman"/>
-          <w:sz w:val="28"/>
-          <w:szCs w:val="28"/>
-        </w:rPr>
-        <w:t>пуш</w:t>
-      </w:r>
-      <w:proofErr w:type="spellEnd"/>
-      <w:r>
-        <w:rPr>
-          <w:rFonts w:ascii="Times New Roman" w:hAnsi="Times New Roman" w:cs="Times New Roman"/>
-          <w:sz w:val="28"/>
-          <w:szCs w:val="28"/>
-        </w:rPr>
-        <w:t xml:space="preserve"> первого локального репозитория ведет в один удаленный репозиторий на </w:t>
-      </w:r>
-      <w:proofErr w:type="spellStart"/>
-      <w:r>
-        <w:rPr>
-          <w:rFonts w:ascii="Times New Roman" w:hAnsi="Times New Roman" w:cs="Times New Roman"/>
-          <w:sz w:val="28"/>
-          <w:szCs w:val="28"/>
-        </w:rPr>
-        <w:t>гитхабе</w:t>
-      </w:r>
-      <w:proofErr w:type="spellEnd"/>
-      <w:r>
-        <w:rPr>
-          <w:rFonts w:ascii="Times New Roman" w:hAnsi="Times New Roman" w:cs="Times New Roman"/>
-          <w:sz w:val="28"/>
-          <w:szCs w:val="28"/>
-        </w:rPr>
-        <w:t>.</w:t>
-      </w:r>
-    </w:p>
-    <w:p>
-      <w:pPr>
-        <w:rPr>
-          <w:rFonts w:ascii="Times New Roman" w:hAnsi="Times New Roman" w:cs="Times New Roman"/>
-          <w:sz w:val="28"/>
-          <w:szCs w:val="28"/>
-        </w:rPr>
-      </w:pPr>
-      <w:proofErr w:type="spellStart"/>
-      <w:r>
-        <w:rPr>
-          <w:rFonts w:ascii="Times New Roman" w:hAnsi="Times New Roman" w:cs="Times New Roman"/>
-          <w:sz w:val="28"/>
-          <w:szCs w:val="28"/>
-        </w:rPr>
-        <w:t>Nightmare</w:t>
-      </w:r>
-      <w:proofErr w:type="spellEnd"/>
-      <w:r>
-        <w:rPr>
-          <w:rFonts w:ascii="Times New Roman" w:hAnsi="Times New Roman" w:cs="Times New Roman"/>
-          <w:sz w:val="28"/>
-          <w:szCs w:val="28"/>
-        </w:rPr>
-        <w:t>!</w:t>
-      </w:r>
-    </w:p>
-    <w:p>
-      <w:pPr>
-        <w:rPr>
-          <w:rFonts w:ascii="Times New Roman" w:hAnsi="Times New Roman" w:cs="Times New Roman"/>
-          <w:sz w:val="28"/>
-          <w:szCs w:val="28"/>
-        </w:rPr>
-      </w:pPr>
-      <w:r>
-        <w:rPr>
-          <w:rFonts w:ascii="Times New Roman" w:hAnsi="Times New Roman" w:cs="Times New Roman"/>
-          <w:sz w:val="28"/>
-          <w:szCs w:val="28"/>
-        </w:rPr>
-        <w:t xml:space="preserve">Чтобы выполнить это задание, вам нужно будет повторить все 4 предыдущих используя только командную строку MINGW64 (в которой работает гит). Вы не можете использовать файловый менеджеры, текстовые редакторы с графическим интерфейсом, </w:t>
-      </w:r>
-      <w:proofErr w:type="spellStart"/>
-      <w:r>
-        <w:rPr>
-          <w:rFonts w:ascii="Times New Roman" w:hAnsi="Times New Roman" w:cs="Times New Roman"/>
-          <w:sz w:val="28"/>
-          <w:szCs w:val="28"/>
-        </w:rPr>
-        <w:t>gitk</w:t>
-      </w:r>
-      <w:proofErr w:type="spellEnd"/>
-      <w:r>
-        <w:rPr>
-          <w:rFonts w:ascii="Times New Roman" w:hAnsi="Times New Roman" w:cs="Times New Roman"/>
-          <w:sz w:val="28"/>
-          <w:szCs w:val="28"/>
-        </w:rPr>
-        <w:t xml:space="preserve"> / </w:t>
-      </w:r>
-      <w:proofErr w:type="spellStart"/>
-      <w:r>
-        <w:rPr>
-          <w:rFonts w:ascii="Times New Roman" w:hAnsi="Times New Roman" w:cs="Times New Roman"/>
-          <w:sz w:val="28"/>
-          <w:szCs w:val="28"/>
-        </w:rPr>
-        <w:t>git</w:t>
-      </w:r>
-      <w:proofErr w:type="spellEnd"/>
-      <w:r>
-        <w:rPr>
-          <w:rFonts w:ascii="Times New Roman" w:hAnsi="Times New Roman" w:cs="Times New Roman"/>
-          <w:sz w:val="28"/>
-          <w:szCs w:val="28"/>
-        </w:rPr>
-        <w:t xml:space="preserve"> </w:t>
-      </w:r>
-      <w:proofErr w:type="spellStart"/>
-      <w:r>
-        <w:rPr>
-          <w:rFonts w:ascii="Times New Roman" w:hAnsi="Times New Roman" w:cs="Times New Roman"/>
-          <w:sz w:val="28"/>
-          <w:szCs w:val="28"/>
-        </w:rPr>
-        <w:t>gui</w:t>
-      </w:r>
-      <w:proofErr w:type="spellEnd"/>
-      <w:r>
-        <w:rPr>
-          <w:rFonts w:ascii="Times New Roman" w:hAnsi="Times New Roman" w:cs="Times New Roman"/>
-          <w:sz w:val="28"/>
-          <w:szCs w:val="28"/>
-        </w:rPr>
-        <w:t xml:space="preserve">. Вам разрешается использовать браузер только для операций с </w:t>
-      </w:r>
-      <w:proofErr w:type="spellStart"/>
-      <w:r>
-        <w:rPr>
-          <w:rFonts w:ascii="Times New Roman" w:hAnsi="Times New Roman" w:cs="Times New Roman"/>
-          <w:sz w:val="28"/>
-          <w:szCs w:val="28"/>
-        </w:rPr>
-        <w:t>github</w:t>
-      </w:r>
-      <w:proofErr w:type="spellEnd"/>
-      <w:r>
-        <w:rPr>
-          <w:rFonts w:ascii="Times New Roman" w:hAnsi="Times New Roman" w:cs="Times New Roman"/>
-          <w:sz w:val="28"/>
-          <w:szCs w:val="28"/>
-        </w:rPr>
-        <w:t>. Все остальное только через консоль. Это самая сложная задача в этом курсе.</w:t>
-      </w:r>
-    </w:p>
-    <w:p>
-      <w:pPr>
-        <w:rPr>
-          <w:rFonts w:ascii="Times New Roman" w:hAnsi="Times New Roman" w:cs="Times New Roman"/>
-          <w:sz w:val="28"/>
-          <w:szCs w:val="28"/>
-        </w:rPr>
-      </w:pPr>
-      <w:proofErr w:type="gramStart"/>
-      <w:r>
-        <w:rPr>
-          <w:rFonts w:ascii="Times New Roman" w:hAnsi="Times New Roman" w:cs="Times New Roman"/>
-          <w:sz w:val="28"/>
-          <w:szCs w:val="28"/>
-        </w:rPr>
-        <w:t>Команды</w:t>
-      </w:r>
-      <w:proofErr w:type="gramEnd"/>
-      <w:r>
-        <w:rPr>
-          <w:rFonts w:ascii="Times New Roman" w:hAnsi="Times New Roman" w:cs="Times New Roman"/>
-          <w:sz w:val="28"/>
-          <w:szCs w:val="28"/>
-        </w:rPr>
-        <w:t xml:space="preserve"> которые могу вам пригодиться:</w:t>
+        <w:t>Команды которые могу вам пригодиться:</w:t>
       </w:r>
     </w:p>
     <w:p>
@@ -4406,6 +5013,17 @@
       </w:tblBorders>
     </w:tblPr>
   </w:style>
+  <w:style w:type="paragraph" w:styleId="a4">
+    <w:name w:val="List Paragraph"/>
+    <w:basedOn w:val="a"/>
+    <w:uiPriority w:val="34"/>
+    <w:qFormat/>
+    <w:rsid w:val="00F059E0"/>
+    <w:pPr>
+      <w:ind w:left="720"/>
+      <w:contextualSpacing/>
+    </w:pPr>
+  </w:style>
 </w:styles>
 </file>
 

</xml_diff>

<commit_message>
Add pursuit.txt to main branch
</commit_message>
<xml_diff>
--- a/Лаба 1.docx
+++ b/Лаба 1.docx
@@ -118,6 +118,7 @@
       <w:r>
         <w:rPr>
           <w:rFonts w:ascii="Times New Roman" w:hAnsi="Times New Roman" w:cs="Times New Roman"/>
+          <w:noProof/>
           <w:sz w:val="28"/>
           <w:szCs w:val="28"/>
         </w:rPr>
@@ -1671,6 +1672,7 @@
       <w:r>
         <w:rPr>
           <w:rFonts w:ascii="Times New Roman" w:hAnsi="Times New Roman" w:cs="Times New Roman"/>
+          <w:noProof/>
           <w:sz w:val="28"/>
           <w:szCs w:val="28"/>
         </w:rPr>
@@ -2044,6 +2046,7 @@
           <w:sz w:val="28"/>
           <w:szCs w:val="28"/>
         </w:rPr>
+        <w:lastRenderedPageBreak/>
         <w:t xml:space="preserve">8. Убедитесь, что на </w:t>
       </w:r>
       <w:proofErr w:type="spellStart"/>
@@ -2064,6 +2067,54 @@
         </w:rPr>
         <w:t xml:space="preserve"> есть файл song.txt с текстом песни.</w:t>
       </w:r>
+      <w:r>
+        <w:rPr>
+          <w:noProof/>
+        </w:rPr>
+        <w:t xml:space="preserve"> </w:t>
+      </w:r>
+      <w:r>
+        <w:rPr>
+          <w:rFonts w:ascii="Times New Roman" w:hAnsi="Times New Roman" w:cs="Times New Roman"/>
+          <w:sz w:val="28"/>
+          <w:szCs w:val="28"/>
+        </w:rPr>
+        <w:drawing>
+          <wp:inline distT="0" distB="0" distL="0" distR="0" wp14:anchorId="0144E270" wp14:editId="2336600A">
+            <wp:extent cx="5940425" cy="3637280"/>
+            <wp:effectExtent l="0" t="0" r="3175" b="1270"/>
+            <wp:docPr id="3" name="Рисунок 3"/>
+            <wp:cNvGraphicFramePr>
+              <a:graphicFrameLocks xmlns:a="http://schemas.openxmlformats.org/drawingml/2006/main" noChangeAspect="1"/>
+            </wp:cNvGraphicFramePr>
+            <a:graphic xmlns:a="http://schemas.openxmlformats.org/drawingml/2006/main">
+              <a:graphicData uri="http://schemas.openxmlformats.org/drawingml/2006/picture">
+                <pic:pic xmlns:pic="http://schemas.openxmlformats.org/drawingml/2006/picture">
+                  <pic:nvPicPr>
+                    <pic:cNvPr id="1" name=""/>
+                    <pic:cNvPicPr/>
+                  </pic:nvPicPr>
+                  <pic:blipFill>
+                    <a:blip r:embed="rId6"/>
+                    <a:stretch>
+                      <a:fillRect/>
+                    </a:stretch>
+                  </pic:blipFill>
+                  <pic:spPr>
+                    <a:xfrm>
+                      <a:off x="0" y="0"/>
+                      <a:ext cx="5940425" cy="3637280"/>
+                    </a:xfrm>
+                    <a:prstGeom prst="rect">
+                      <a:avLst/>
+                    </a:prstGeom>
+                  </pic:spPr>
+                </pic:pic>
+              </a:graphicData>
+            </a:graphic>
+          </wp:inline>
+        </w:drawing>
+      </w:r>
     </w:p>
     <w:p>
       <w:pPr>
@@ -2239,97 +2290,191 @@
           <w:sz w:val="28"/>
           <w:szCs w:val="28"/>
         </w:rPr>
+        <w:t xml:space="preserve">11. Выполните синхронизацию локального репозитория с </w:t>
+      </w:r>
+      <w:proofErr w:type="spellStart"/>
+      <w:r>
+        <w:rPr>
+          <w:rFonts w:ascii="Times New Roman" w:hAnsi="Times New Roman" w:cs="Times New Roman"/>
+          <w:sz w:val="28"/>
+          <w:szCs w:val="28"/>
+        </w:rPr>
+        <w:t>github’ом</w:t>
+      </w:r>
+      <w:proofErr w:type="spellEnd"/>
+      <w:r>
+        <w:rPr>
+          <w:rFonts w:ascii="Times New Roman" w:hAnsi="Times New Roman" w:cs="Times New Roman"/>
+          <w:sz w:val="28"/>
+          <w:szCs w:val="28"/>
+        </w:rPr>
+        <w:t xml:space="preserve"> (“накатите” актуальную версию мастера с </w:t>
+      </w:r>
+      <w:proofErr w:type="spellStart"/>
+      <w:r>
+        <w:rPr>
+          <w:rFonts w:ascii="Times New Roman" w:hAnsi="Times New Roman" w:cs="Times New Roman"/>
+          <w:sz w:val="28"/>
+          <w:szCs w:val="28"/>
+        </w:rPr>
+        <w:t>github’а</w:t>
+      </w:r>
+      <w:proofErr w:type="spellEnd"/>
+      <w:r>
+        <w:rPr>
+          <w:rFonts w:ascii="Times New Roman" w:hAnsi="Times New Roman" w:cs="Times New Roman"/>
+          <w:sz w:val="28"/>
+          <w:szCs w:val="28"/>
+        </w:rPr>
+        <w:t xml:space="preserve"> выполнив команду </w:t>
+      </w:r>
+      <w:proofErr w:type="spellStart"/>
+      <w:r>
+        <w:rPr>
+          <w:rFonts w:ascii="Times New Roman" w:hAnsi="Times New Roman" w:cs="Times New Roman"/>
+          <w:sz w:val="28"/>
+          <w:szCs w:val="28"/>
+        </w:rPr>
+        <w:t>pull</w:t>
+      </w:r>
+      <w:proofErr w:type="spellEnd"/>
+      <w:r>
+        <w:rPr>
+          <w:rFonts w:ascii="Times New Roman" w:hAnsi="Times New Roman" w:cs="Times New Roman"/>
+          <w:sz w:val="28"/>
+          <w:szCs w:val="28"/>
+        </w:rPr>
+        <w:t xml:space="preserve"> в локальном репозитории).</w:t>
+      </w:r>
+    </w:p>
+    <w:p>
+      <w:pPr>
+        <w:rPr>
+          <w:rFonts w:ascii="Times New Roman" w:hAnsi="Times New Roman" w:cs="Times New Roman"/>
+          <w:sz w:val="28"/>
+          <w:szCs w:val="28"/>
+        </w:rPr>
+      </w:pPr>
+      <w:r>
+        <w:rPr>
+          <w:rFonts w:ascii="Times New Roman" w:hAnsi="Times New Roman" w:cs="Times New Roman"/>
+          <w:sz w:val="28"/>
+          <w:szCs w:val="28"/>
+        </w:rPr>
+        <w:t xml:space="preserve">12. Убедитесь, что коммит, который вы создали на </w:t>
+      </w:r>
+      <w:proofErr w:type="spellStart"/>
+      <w:r>
+        <w:rPr>
+          <w:rFonts w:ascii="Times New Roman" w:hAnsi="Times New Roman" w:cs="Times New Roman"/>
+          <w:sz w:val="28"/>
+          <w:szCs w:val="28"/>
+        </w:rPr>
+        <w:t>github’е</w:t>
+      </w:r>
+      <w:proofErr w:type="spellEnd"/>
+      <w:r>
+        <w:rPr>
+          <w:rFonts w:ascii="Times New Roman" w:hAnsi="Times New Roman" w:cs="Times New Roman"/>
+          <w:sz w:val="28"/>
+          <w:szCs w:val="28"/>
+        </w:rPr>
+        <w:t>, подтянулся и у вас полный текст песни в файле song.txt.</w:t>
+      </w:r>
+      <w:r>
+        <w:rPr>
+          <w:noProof/>
+        </w:rPr>
+        <w:t xml:space="preserve"> </w:t>
+      </w:r>
+      <w:r>
+        <w:rPr>
+          <w:rFonts w:ascii="Times New Roman" w:hAnsi="Times New Roman" w:cs="Times New Roman"/>
+          <w:sz w:val="28"/>
+          <w:szCs w:val="28"/>
+        </w:rPr>
         <w:lastRenderedPageBreak/>
-        <w:t xml:space="preserve">11. Выполните синхронизацию локального репозитория с </w:t>
-      </w:r>
-      <w:proofErr w:type="spellStart"/>
-      <w:r>
-        <w:rPr>
-          <w:rFonts w:ascii="Times New Roman" w:hAnsi="Times New Roman" w:cs="Times New Roman"/>
-          <w:sz w:val="28"/>
-          <w:szCs w:val="28"/>
-        </w:rPr>
-        <w:t>github’ом</w:t>
-      </w:r>
-      <w:proofErr w:type="spellEnd"/>
-      <w:r>
-        <w:rPr>
-          <w:rFonts w:ascii="Times New Roman" w:hAnsi="Times New Roman" w:cs="Times New Roman"/>
-          <w:sz w:val="28"/>
-          <w:szCs w:val="28"/>
-        </w:rPr>
-        <w:t xml:space="preserve"> (“накатите” актуальную версию мастера с </w:t>
-      </w:r>
-      <w:proofErr w:type="spellStart"/>
-      <w:r>
-        <w:rPr>
-          <w:rFonts w:ascii="Times New Roman" w:hAnsi="Times New Roman" w:cs="Times New Roman"/>
-          <w:sz w:val="28"/>
-          <w:szCs w:val="28"/>
-        </w:rPr>
-        <w:t>github’а</w:t>
-      </w:r>
-      <w:proofErr w:type="spellEnd"/>
-      <w:r>
-        <w:rPr>
-          <w:rFonts w:ascii="Times New Roman" w:hAnsi="Times New Roman" w:cs="Times New Roman"/>
-          <w:sz w:val="28"/>
-          <w:szCs w:val="28"/>
-        </w:rPr>
-        <w:t xml:space="preserve"> выполнив команду </w:t>
-      </w:r>
-      <w:proofErr w:type="spellStart"/>
-      <w:r>
-        <w:rPr>
-          <w:rFonts w:ascii="Times New Roman" w:hAnsi="Times New Roman" w:cs="Times New Roman"/>
-          <w:sz w:val="28"/>
-          <w:szCs w:val="28"/>
-        </w:rPr>
-        <w:t>pull</w:t>
-      </w:r>
-      <w:proofErr w:type="spellEnd"/>
-      <w:r>
-        <w:rPr>
-          <w:rFonts w:ascii="Times New Roman" w:hAnsi="Times New Roman" w:cs="Times New Roman"/>
-          <w:sz w:val="28"/>
-          <w:szCs w:val="28"/>
-        </w:rPr>
-        <w:t xml:space="preserve"> в локальном репозитории).</w:t>
-      </w:r>
-    </w:p>
-    <w:p>
-      <w:pPr>
-        <w:rPr>
-          <w:rFonts w:ascii="Times New Roman" w:hAnsi="Times New Roman" w:cs="Times New Roman"/>
-          <w:sz w:val="28"/>
-          <w:szCs w:val="28"/>
-        </w:rPr>
-      </w:pPr>
-      <w:r>
-        <w:rPr>
-          <w:rFonts w:ascii="Times New Roman" w:hAnsi="Times New Roman" w:cs="Times New Roman"/>
-          <w:sz w:val="28"/>
-          <w:szCs w:val="28"/>
-        </w:rPr>
-        <w:t xml:space="preserve">12. Убедитесь, что коммит, который вы создали на </w:t>
-      </w:r>
-      <w:proofErr w:type="spellStart"/>
-      <w:r>
-        <w:rPr>
-          <w:rFonts w:ascii="Times New Roman" w:hAnsi="Times New Roman" w:cs="Times New Roman"/>
-          <w:sz w:val="28"/>
-          <w:szCs w:val="28"/>
-        </w:rPr>
-        <w:t>github’е</w:t>
-      </w:r>
-      <w:proofErr w:type="spellEnd"/>
-      <w:r>
-        <w:rPr>
-          <w:rFonts w:ascii="Times New Roman" w:hAnsi="Times New Roman" w:cs="Times New Roman"/>
-          <w:sz w:val="28"/>
-          <w:szCs w:val="28"/>
-        </w:rPr>
-        <w:t>, подтянулся и у вас полный текст песни в файле song.txt.</w:t>
+        <w:drawing>
+          <wp:inline distT="0" distB="0" distL="0" distR="0" wp14:anchorId="3ABA6FDF" wp14:editId="7DD2CFD1">
+            <wp:extent cx="5940425" cy="2572385"/>
+            <wp:effectExtent l="0" t="0" r="3175" b="0"/>
+            <wp:docPr id="4" name="Рисунок 4"/>
+            <wp:cNvGraphicFramePr>
+              <a:graphicFrameLocks xmlns:a="http://schemas.openxmlformats.org/drawingml/2006/main" noChangeAspect="1"/>
+            </wp:cNvGraphicFramePr>
+            <a:graphic xmlns:a="http://schemas.openxmlformats.org/drawingml/2006/main">
+              <a:graphicData uri="http://schemas.openxmlformats.org/drawingml/2006/picture">
+                <pic:pic xmlns:pic="http://schemas.openxmlformats.org/drawingml/2006/picture">
+                  <pic:nvPicPr>
+                    <pic:cNvPr id="1" name=""/>
+                    <pic:cNvPicPr/>
+                  </pic:nvPicPr>
+                  <pic:blipFill>
+                    <a:blip r:embed="rId7"/>
+                    <a:stretch>
+                      <a:fillRect/>
+                    </a:stretch>
+                  </pic:blipFill>
+                  <pic:spPr>
+                    <a:xfrm>
+                      <a:off x="0" y="0"/>
+                      <a:ext cx="5940425" cy="2572385"/>
+                    </a:xfrm>
+                    <a:prstGeom prst="rect">
+                      <a:avLst/>
+                    </a:prstGeom>
+                  </pic:spPr>
+                </pic:pic>
+              </a:graphicData>
+            </a:graphic>
+          </wp:inline>
+        </w:drawing>
+      </w:r>
+      <w:r>
+        <w:rPr>
+          <w:noProof/>
+        </w:rPr>
+        <w:t xml:space="preserve"> </w:t>
+      </w:r>
+      <w:r>
+        <w:rPr>
+          <w:noProof/>
+        </w:rPr>
+        <w:drawing>
+          <wp:inline distT="0" distB="0" distL="0" distR="0" wp14:anchorId="01AF6FA0" wp14:editId="425A0805">
+            <wp:extent cx="4519052" cy="1737511"/>
+            <wp:effectExtent l="0" t="0" r="0" b="0"/>
+            <wp:docPr id="5" name="Рисунок 5"/>
+            <wp:cNvGraphicFramePr>
+              <a:graphicFrameLocks xmlns:a="http://schemas.openxmlformats.org/drawingml/2006/main" noChangeAspect="1"/>
+            </wp:cNvGraphicFramePr>
+            <a:graphic xmlns:a="http://schemas.openxmlformats.org/drawingml/2006/main">
+              <a:graphicData uri="http://schemas.openxmlformats.org/drawingml/2006/picture">
+                <pic:pic xmlns:pic="http://schemas.openxmlformats.org/drawingml/2006/picture">
+                  <pic:nvPicPr>
+                    <pic:cNvPr id="1" name=""/>
+                    <pic:cNvPicPr/>
+                  </pic:nvPicPr>
+                  <pic:blipFill>
+                    <a:blip r:embed="rId8"/>
+                    <a:stretch>
+                      <a:fillRect/>
+                    </a:stretch>
+                  </pic:blipFill>
+                  <pic:spPr>
+                    <a:xfrm>
+                      <a:off x="0" y="0"/>
+                      <a:ext cx="4519052" cy="1737511"/>
+                    </a:xfrm>
+                    <a:prstGeom prst="rect">
+                      <a:avLst/>
+                    </a:prstGeom>
+                  </pic:spPr>
+                </pic:pic>
+              </a:graphicData>
+            </a:graphic>
+          </wp:inline>
+        </w:drawing>
       </w:r>
     </w:p>
     <w:p>
@@ -2543,6 +2688,57 @@
           <w:sz w:val="28"/>
           <w:szCs w:val="28"/>
         </w:rPr>
+        <w:drawing>
+          <wp:inline distT="0" distB="0" distL="0" distR="0" wp14:anchorId="1F38703C" wp14:editId="533668EA">
+            <wp:extent cx="3635055" cy="1493649"/>
+            <wp:effectExtent l="0" t="0" r="3810" b="0"/>
+            <wp:docPr id="6" name="Рисунок 6"/>
+            <wp:cNvGraphicFramePr>
+              <a:graphicFrameLocks xmlns:a="http://schemas.openxmlformats.org/drawingml/2006/main" noChangeAspect="1"/>
+            </wp:cNvGraphicFramePr>
+            <a:graphic xmlns:a="http://schemas.openxmlformats.org/drawingml/2006/main">
+              <a:graphicData uri="http://schemas.openxmlformats.org/drawingml/2006/picture">
+                <pic:pic xmlns:pic="http://schemas.openxmlformats.org/drawingml/2006/picture">
+                  <pic:nvPicPr>
+                    <pic:cNvPr id="1" name=""/>
+                    <pic:cNvPicPr/>
+                  </pic:nvPicPr>
+                  <pic:blipFill>
+                    <a:blip r:embed="rId9"/>
+                    <a:stretch>
+                      <a:fillRect/>
+                    </a:stretch>
+                  </pic:blipFill>
+                  <pic:spPr>
+                    <a:xfrm>
+                      <a:off x="0" y="0"/>
+                      <a:ext cx="3635055" cy="1493649"/>
+                    </a:xfrm>
+                    <a:prstGeom prst="rect">
+                      <a:avLst/>
+                    </a:prstGeom>
+                  </pic:spPr>
+                </pic:pic>
+              </a:graphicData>
+            </a:graphic>
+          </wp:inline>
+        </w:drawing>
+      </w:r>
+    </w:p>
+    <w:p>
+      <w:pPr>
+        <w:rPr>
+          <w:rFonts w:ascii="Times New Roman" w:hAnsi="Times New Roman" w:cs="Times New Roman"/>
+          <w:sz w:val="28"/>
+          <w:szCs w:val="28"/>
+        </w:rPr>
+      </w:pPr>
+      <w:r>
+        <w:rPr>
+          <w:rFonts w:ascii="Times New Roman" w:hAnsi="Times New Roman" w:cs="Times New Roman"/>
+          <w:sz w:val="28"/>
+          <w:szCs w:val="28"/>
+        </w:rPr>
         <w:t xml:space="preserve">2. Создайте ветку </w:t>
       </w:r>
       <w:proofErr w:type="spellStart"/>
@@ -2564,20 +2760,181 @@
         <w:t xml:space="preserve"> и добавьте в неё два коммита</w:t>
       </w:r>
     </w:p>
-    <w:p>
-      <w:pPr>
-        <w:rPr>
-          <w:rFonts w:ascii="Times New Roman" w:hAnsi="Times New Roman" w:cs="Times New Roman"/>
-          <w:sz w:val="28"/>
-          <w:szCs w:val="28"/>
-        </w:rPr>
-      </w:pPr>
-      <w:r>
-        <w:rPr>
-          <w:rFonts w:ascii="Times New Roman" w:hAnsi="Times New Roman" w:cs="Times New Roman"/>
-          <w:sz w:val="28"/>
-          <w:szCs w:val="28"/>
-        </w:rPr>
+    <w:tbl>
+      <w:tblPr>
+        <w:tblStyle w:val="a3"/>
+        <w:tblW w:w="0" w:type="auto"/>
+        <w:tblLook w:val="04A0" w:firstRow="1" w:lastRow="0" w:firstColumn="1" w:lastColumn="0" w:noHBand="0" w:noVBand="1"/>
+      </w:tblPr>
+      <w:tblGrid>
+        <w:gridCol w:w="9345"/>
+      </w:tblGrid>
+      <w:tr>
+        <w:tc>
+          <w:tcPr>
+            <w:tcW w:w="9345" w:type="dxa"/>
+          </w:tcPr>
+          <w:p>
+            <w:pPr>
+              <w:rPr>
+                <w:rFonts w:ascii="Times New Roman" w:hAnsi="Times New Roman" w:cs="Times New Roman"/>
+                <w:sz w:val="28"/>
+                <w:szCs w:val="28"/>
+                <w:lang w:val="en-US"/>
+              </w:rPr>
+            </w:pPr>
+            <w:r>
+              <w:rPr>
+                <w:rFonts w:ascii="Times New Roman" w:hAnsi="Times New Roman" w:cs="Times New Roman"/>
+                <w:sz w:val="28"/>
+                <w:szCs w:val="28"/>
+                <w:lang w:val="en-US"/>
+              </w:rPr>
+              <w:t>git checkout -b feature</w:t>
+            </w:r>
+          </w:p>
+          <w:p>
+            <w:pPr>
+              <w:rPr>
+                <w:rFonts w:ascii="Times New Roman" w:hAnsi="Times New Roman" w:cs="Times New Roman"/>
+                <w:sz w:val="28"/>
+                <w:szCs w:val="28"/>
+                <w:lang w:val="en-US"/>
+              </w:rPr>
+            </w:pPr>
+            <w:r>
+              <w:rPr>
+                <w:rFonts w:ascii="Times New Roman" w:hAnsi="Times New Roman" w:cs="Times New Roman"/>
+                <w:sz w:val="28"/>
+                <w:szCs w:val="28"/>
+                <w:lang w:val="en-US"/>
+              </w:rPr>
+              <w:t>echo "Commit 1 in feature branch" &gt; feature_file.txt</w:t>
+            </w:r>
+          </w:p>
+          <w:p>
+            <w:pPr>
+              <w:rPr>
+                <w:rFonts w:ascii="Times New Roman" w:hAnsi="Times New Roman" w:cs="Times New Roman"/>
+                <w:sz w:val="28"/>
+                <w:szCs w:val="28"/>
+                <w:lang w:val="en-US"/>
+              </w:rPr>
+            </w:pPr>
+            <w:r>
+              <w:rPr>
+                <w:rFonts w:ascii="Times New Roman" w:hAnsi="Times New Roman" w:cs="Times New Roman"/>
+                <w:sz w:val="28"/>
+                <w:szCs w:val="28"/>
+                <w:lang w:val="en-US"/>
+              </w:rPr>
+              <w:t>git add feature_file.txt</w:t>
+            </w:r>
+          </w:p>
+          <w:p>
+            <w:pPr>
+              <w:rPr>
+                <w:rFonts w:ascii="Times New Roman" w:hAnsi="Times New Roman" w:cs="Times New Roman"/>
+                <w:sz w:val="28"/>
+                <w:szCs w:val="28"/>
+                <w:lang w:val="en-US"/>
+              </w:rPr>
+            </w:pPr>
+            <w:r>
+              <w:rPr>
+                <w:rFonts w:ascii="Times New Roman" w:hAnsi="Times New Roman" w:cs="Times New Roman"/>
+                <w:sz w:val="28"/>
+                <w:szCs w:val="28"/>
+                <w:lang w:val="en-US"/>
+              </w:rPr>
+              <w:t>git commit -m "Add commit 1 to feature branch"</w:t>
+            </w:r>
+          </w:p>
+          <w:p>
+            <w:pPr>
+              <w:rPr>
+                <w:rFonts w:ascii="Times New Roman" w:hAnsi="Times New Roman" w:cs="Times New Roman"/>
+                <w:sz w:val="28"/>
+                <w:szCs w:val="28"/>
+                <w:lang w:val="en-US"/>
+              </w:rPr>
+            </w:pPr>
+            <w:r>
+              <w:rPr>
+                <w:rFonts w:ascii="Times New Roman" w:hAnsi="Times New Roman" w:cs="Times New Roman"/>
+                <w:sz w:val="28"/>
+                <w:szCs w:val="28"/>
+                <w:lang w:val="en-US"/>
+              </w:rPr>
+              <w:t>echo "Commit 2 in feature branch" &gt;&gt; feature_file.txt</w:t>
+            </w:r>
+          </w:p>
+          <w:p>
+            <w:pPr>
+              <w:rPr>
+                <w:rFonts w:ascii="Times New Roman" w:hAnsi="Times New Roman" w:cs="Times New Roman"/>
+                <w:sz w:val="28"/>
+                <w:szCs w:val="28"/>
+                <w:lang w:val="en-US"/>
+              </w:rPr>
+            </w:pPr>
+            <w:r>
+              <w:rPr>
+                <w:rFonts w:ascii="Times New Roman" w:hAnsi="Times New Roman" w:cs="Times New Roman"/>
+                <w:sz w:val="28"/>
+                <w:szCs w:val="28"/>
+                <w:lang w:val="en-US"/>
+              </w:rPr>
+              <w:t>git add feature_file.txt</w:t>
+            </w:r>
+          </w:p>
+          <w:p>
+            <w:pPr>
+              <w:rPr>
+                <w:rFonts w:ascii="Times New Roman" w:hAnsi="Times New Roman" w:cs="Times New Roman"/>
+                <w:sz w:val="28"/>
+                <w:szCs w:val="28"/>
+                <w:lang w:val="en-US"/>
+              </w:rPr>
+            </w:pPr>
+            <w:r>
+              <w:rPr>
+                <w:rFonts w:ascii="Times New Roman" w:hAnsi="Times New Roman" w:cs="Times New Roman"/>
+                <w:sz w:val="28"/>
+                <w:szCs w:val="28"/>
+                <w:lang w:val="en-US"/>
+              </w:rPr>
+              <w:t>git commit -m "Add commit 2 to feature branch"</w:t>
+            </w:r>
+          </w:p>
+        </w:tc>
+      </w:tr>
+    </w:tbl>
+    <w:p>
+      <w:pPr>
+        <w:rPr>
+          <w:rFonts w:ascii="Times New Roman" w:hAnsi="Times New Roman" w:cs="Times New Roman"/>
+          <w:sz w:val="28"/>
+          <w:szCs w:val="28"/>
+          <w:lang w:val="en-US"/>
+        </w:rPr>
+      </w:pPr>
+    </w:p>
+    <w:p>
+      <w:pPr>
+        <w:rPr>
+          <w:rFonts w:ascii="Times New Roman" w:hAnsi="Times New Roman" w:cs="Times New Roman"/>
+          <w:sz w:val="28"/>
+          <w:szCs w:val="28"/>
+        </w:rPr>
+      </w:pPr>
+      <w:r>
+        <w:rPr>
+          <w:rFonts w:ascii="Times New Roman" w:hAnsi="Times New Roman" w:cs="Times New Roman"/>
+          <w:sz w:val="28"/>
+          <w:szCs w:val="28"/>
+        </w:rPr>
+        <w:lastRenderedPageBreak/>
         <w:t xml:space="preserve">3. </w:t>
       </w:r>
       <w:proofErr w:type="spellStart"/>
@@ -2616,6 +2973,645 @@
         </w:rPr>
         <w:t xml:space="preserve"> в </w:t>
       </w:r>
+      <w:r>
+        <w:rPr>
+          <w:rFonts w:ascii="Times New Roman" w:hAnsi="Times New Roman" w:cs="Times New Roman"/>
+          <w:sz w:val="28"/>
+          <w:szCs w:val="28"/>
+          <w:lang w:val="en-US"/>
+        </w:rPr>
+        <w:t>main</w:t>
+      </w:r>
+    </w:p>
+    <w:tbl>
+      <w:tblPr>
+        <w:tblStyle w:val="a3"/>
+        <w:tblW w:w="0" w:type="auto"/>
+        <w:tblLook w:val="04A0" w:firstRow="1" w:lastRow="0" w:firstColumn="1" w:lastColumn="0" w:noHBand="0" w:noVBand="1"/>
+      </w:tblPr>
+      <w:tblGrid>
+        <w:gridCol w:w="9345"/>
+      </w:tblGrid>
+      <w:tr>
+        <w:tc>
+          <w:tcPr>
+            <w:tcW w:w="9345" w:type="dxa"/>
+          </w:tcPr>
+          <w:p>
+            <w:pPr>
+              <w:rPr>
+                <w:rFonts w:ascii="Times New Roman" w:hAnsi="Times New Roman" w:cs="Times New Roman"/>
+                <w:sz w:val="28"/>
+                <w:szCs w:val="28"/>
+                <w:lang w:val="en-US"/>
+              </w:rPr>
+            </w:pPr>
+            <w:r>
+              <w:rPr>
+                <w:rFonts w:ascii="Times New Roman" w:hAnsi="Times New Roman" w:cs="Times New Roman"/>
+                <w:sz w:val="28"/>
+                <w:szCs w:val="28"/>
+                <w:lang w:val="en-US"/>
+              </w:rPr>
+              <w:t xml:space="preserve">git checkout </w:t>
+            </w:r>
+            <w:r>
+              <w:rPr>
+                <w:rFonts w:ascii="Times New Roman" w:hAnsi="Times New Roman" w:cs="Times New Roman"/>
+                <w:sz w:val="28"/>
+                <w:szCs w:val="28"/>
+                <w:lang w:val="en-US"/>
+              </w:rPr>
+              <w:t>main</w:t>
+            </w:r>
+          </w:p>
+          <w:p>
+            <w:pPr>
+              <w:rPr>
+                <w:rFonts w:ascii="Times New Roman" w:hAnsi="Times New Roman" w:cs="Times New Roman"/>
+                <w:sz w:val="28"/>
+                <w:szCs w:val="28"/>
+                <w:lang w:val="en-US"/>
+              </w:rPr>
+            </w:pPr>
+            <w:r>
+              <w:rPr>
+                <w:rFonts w:ascii="Times New Roman" w:hAnsi="Times New Roman" w:cs="Times New Roman"/>
+                <w:sz w:val="28"/>
+                <w:szCs w:val="28"/>
+                <w:lang w:val="en-US"/>
+              </w:rPr>
+              <w:t>git merge feature</w:t>
+            </w:r>
+          </w:p>
+        </w:tc>
+      </w:tr>
+    </w:tbl>
+    <w:p>
+      <w:pPr>
+        <w:rPr>
+          <w:rFonts w:ascii="Times New Roman" w:hAnsi="Times New Roman" w:cs="Times New Roman"/>
+          <w:sz w:val="28"/>
+          <w:szCs w:val="28"/>
+          <w:lang w:val="en-US"/>
+        </w:rPr>
+      </w:pPr>
+    </w:p>
+    <w:p>
+      <w:pPr>
+        <w:rPr>
+          <w:rFonts w:ascii="Times New Roman" w:hAnsi="Times New Roman" w:cs="Times New Roman"/>
+          <w:sz w:val="28"/>
+          <w:szCs w:val="28"/>
+        </w:rPr>
+      </w:pPr>
+      <w:r>
+        <w:rPr>
+          <w:rFonts w:ascii="Times New Roman" w:hAnsi="Times New Roman" w:cs="Times New Roman"/>
+          <w:sz w:val="28"/>
+          <w:szCs w:val="28"/>
+        </w:rPr>
+        <w:t xml:space="preserve">4. Вернитесь в </w:t>
+      </w:r>
+      <w:proofErr w:type="spellStart"/>
+      <w:r>
+        <w:rPr>
+          <w:rFonts w:ascii="Times New Roman" w:hAnsi="Times New Roman" w:cs="Times New Roman"/>
+          <w:sz w:val="28"/>
+          <w:szCs w:val="28"/>
+        </w:rPr>
+        <w:t>feature</w:t>
+      </w:r>
+      <w:proofErr w:type="spellEnd"/>
+      <w:r>
+        <w:rPr>
+          <w:rFonts w:ascii="Times New Roman" w:hAnsi="Times New Roman" w:cs="Times New Roman"/>
+          <w:sz w:val="28"/>
+          <w:szCs w:val="28"/>
+        </w:rPr>
+        <w:t xml:space="preserve"> и создайте файл arrows.txt </w:t>
+      </w:r>
+      <w:proofErr w:type="spellStart"/>
+      <w:r>
+        <w:rPr>
+          <w:rFonts w:ascii="Times New Roman" w:hAnsi="Times New Roman" w:cs="Times New Roman"/>
+          <w:sz w:val="28"/>
+          <w:szCs w:val="28"/>
+        </w:rPr>
+        <w:t>cледующего</w:t>
+      </w:r>
+      <w:proofErr w:type="spellEnd"/>
+      <w:r>
+        <w:rPr>
+          <w:rFonts w:ascii="Times New Roman" w:hAnsi="Times New Roman" w:cs="Times New Roman"/>
+          <w:sz w:val="28"/>
+          <w:szCs w:val="28"/>
+        </w:rPr>
+        <w:t xml:space="preserve"> содержания:</w:t>
+      </w:r>
+    </w:p>
+    <w:p>
+      <w:pPr>
+        <w:rPr>
+          <w:rFonts w:ascii="Times New Roman" w:hAnsi="Times New Roman" w:cs="Times New Roman"/>
+          <w:sz w:val="28"/>
+          <w:szCs w:val="28"/>
+          <w:lang w:val="en-US"/>
+        </w:rPr>
+      </w:pPr>
+      <w:r>
+        <w:rPr>
+          <w:rFonts w:ascii="Times New Roman" w:hAnsi="Times New Roman" w:cs="Times New Roman"/>
+          <w:sz w:val="28"/>
+          <w:szCs w:val="28"/>
+          <w:lang w:val="en-US"/>
+        </w:rPr>
+        <w:t>The ship glides gently on the waves</w:t>
+      </w:r>
+    </w:p>
+    <w:p>
+      <w:pPr>
+        <w:rPr>
+          <w:rFonts w:ascii="Times New Roman" w:hAnsi="Times New Roman" w:cs="Times New Roman"/>
+          <w:sz w:val="28"/>
+          <w:szCs w:val="28"/>
+          <w:lang w:val="en-US"/>
+        </w:rPr>
+      </w:pPr>
+      <w:r>
+        <w:rPr>
+          <w:rFonts w:ascii="Times New Roman" w:hAnsi="Times New Roman" w:cs="Times New Roman"/>
+          <w:sz w:val="28"/>
+          <w:szCs w:val="28"/>
+          <w:lang w:val="en-US"/>
+        </w:rPr>
+        <w:t>As day turns into night</w:t>
+      </w:r>
+    </w:p>
+    <w:p>
+      <w:pPr>
+        <w:rPr>
+          <w:rFonts w:ascii="Times New Roman" w:hAnsi="Times New Roman" w:cs="Times New Roman"/>
+          <w:sz w:val="28"/>
+          <w:szCs w:val="28"/>
+          <w:lang w:val="en-US"/>
+        </w:rPr>
+      </w:pPr>
+      <w:r>
+        <w:rPr>
+          <w:rFonts w:ascii="Times New Roman" w:hAnsi="Times New Roman" w:cs="Times New Roman"/>
+          <w:sz w:val="28"/>
+          <w:szCs w:val="28"/>
+        </w:rPr>
+        <w:t>Выполните</w:t>
+      </w:r>
+      <w:r>
+        <w:rPr>
+          <w:rFonts w:ascii="Times New Roman" w:hAnsi="Times New Roman" w:cs="Times New Roman"/>
+          <w:sz w:val="28"/>
+          <w:szCs w:val="28"/>
+          <w:lang w:val="en-US"/>
+        </w:rPr>
+        <w:t xml:space="preserve"> </w:t>
+      </w:r>
+      <w:r>
+        <w:rPr>
+          <w:rFonts w:ascii="Times New Roman" w:hAnsi="Times New Roman" w:cs="Times New Roman"/>
+          <w:sz w:val="28"/>
+          <w:szCs w:val="28"/>
+        </w:rPr>
+        <w:t>коммит</w:t>
+      </w:r>
+      <w:r>
+        <w:rPr>
+          <w:rFonts w:ascii="Times New Roman" w:hAnsi="Times New Roman" w:cs="Times New Roman"/>
+          <w:sz w:val="28"/>
+          <w:szCs w:val="28"/>
+          <w:lang w:val="en-US"/>
+        </w:rPr>
+        <w:t>.</w:t>
+      </w:r>
+    </w:p>
+    <w:tbl>
+      <w:tblPr>
+        <w:tblStyle w:val="a3"/>
+        <w:tblW w:w="0" w:type="auto"/>
+        <w:tblLook w:val="04A0" w:firstRow="1" w:lastRow="0" w:firstColumn="1" w:lastColumn="0" w:noHBand="0" w:noVBand="1"/>
+      </w:tblPr>
+      <w:tblGrid>
+        <w:gridCol w:w="9345"/>
+      </w:tblGrid>
+      <w:tr>
+        <w:tc>
+          <w:tcPr>
+            <w:tcW w:w="9345" w:type="dxa"/>
+          </w:tcPr>
+          <w:p>
+            <w:pPr>
+              <w:rPr>
+                <w:rFonts w:ascii="Times New Roman" w:hAnsi="Times New Roman" w:cs="Times New Roman"/>
+                <w:sz w:val="28"/>
+                <w:szCs w:val="28"/>
+                <w:lang w:val="en-US"/>
+              </w:rPr>
+            </w:pPr>
+            <w:r>
+              <w:rPr>
+                <w:rFonts w:ascii="Times New Roman" w:hAnsi="Times New Roman" w:cs="Times New Roman"/>
+                <w:sz w:val="28"/>
+                <w:szCs w:val="28"/>
+                <w:lang w:val="en-US"/>
+              </w:rPr>
+              <w:t>git checkout feature</w:t>
+            </w:r>
+            <w:r>
+              <w:rPr>
+                <w:rFonts w:ascii="Times New Roman" w:hAnsi="Times New Roman" w:cs="Times New Roman"/>
+                <w:sz w:val="28"/>
+                <w:szCs w:val="28"/>
+                <w:lang w:val="en-US"/>
+              </w:rPr>
+              <w:br/>
+            </w:r>
+            <w:r>
+              <w:rPr>
+                <w:rFonts w:ascii="Times New Roman" w:hAnsi="Times New Roman" w:cs="Times New Roman"/>
+                <w:sz w:val="28"/>
+                <w:szCs w:val="28"/>
+                <w:lang w:val="en-US"/>
+              </w:rPr>
+              <w:t>echo "The ship glides gently on the waves" &gt; arrows.txt</w:t>
+            </w:r>
+          </w:p>
+          <w:p>
+            <w:pPr>
+              <w:rPr>
+                <w:rFonts w:ascii="Times New Roman" w:hAnsi="Times New Roman" w:cs="Times New Roman"/>
+                <w:sz w:val="28"/>
+                <w:szCs w:val="28"/>
+                <w:lang w:val="en-US"/>
+              </w:rPr>
+            </w:pPr>
+            <w:r>
+              <w:rPr>
+                <w:rFonts w:ascii="Times New Roman" w:hAnsi="Times New Roman" w:cs="Times New Roman"/>
+                <w:sz w:val="28"/>
+                <w:szCs w:val="28"/>
+                <w:lang w:val="en-US"/>
+              </w:rPr>
+              <w:t>echo "As day turns into night" &gt;&gt; arrows.txt</w:t>
+            </w:r>
+          </w:p>
+          <w:p>
+            <w:pPr>
+              <w:rPr>
+                <w:rFonts w:ascii="Times New Roman" w:hAnsi="Times New Roman" w:cs="Times New Roman"/>
+                <w:sz w:val="28"/>
+                <w:szCs w:val="28"/>
+                <w:lang w:val="en-US"/>
+              </w:rPr>
+            </w:pPr>
+            <w:r>
+              <w:rPr>
+                <w:rFonts w:ascii="Times New Roman" w:hAnsi="Times New Roman" w:cs="Times New Roman"/>
+                <w:sz w:val="28"/>
+                <w:szCs w:val="28"/>
+                <w:lang w:val="en-US"/>
+              </w:rPr>
+              <w:t>git add arrows.txt</w:t>
+            </w:r>
+          </w:p>
+          <w:p>
+            <w:pPr>
+              <w:rPr>
+                <w:rFonts w:ascii="Times New Roman" w:hAnsi="Times New Roman" w:cs="Times New Roman"/>
+                <w:sz w:val="28"/>
+                <w:szCs w:val="28"/>
+                <w:lang w:val="en-US"/>
+              </w:rPr>
+            </w:pPr>
+            <w:r>
+              <w:rPr>
+                <w:rFonts w:ascii="Times New Roman" w:hAnsi="Times New Roman" w:cs="Times New Roman"/>
+                <w:sz w:val="28"/>
+                <w:szCs w:val="28"/>
+                <w:lang w:val="en-US"/>
+              </w:rPr>
+              <w:t>git commit -m "Add arrows.txt in feature branch"</w:t>
+            </w:r>
+          </w:p>
+        </w:tc>
+      </w:tr>
+    </w:tbl>
+    <w:p>
+      <w:pPr>
+        <w:rPr>
+          <w:rFonts w:ascii="Times New Roman" w:hAnsi="Times New Roman" w:cs="Times New Roman"/>
+          <w:sz w:val="28"/>
+          <w:szCs w:val="28"/>
+          <w:lang w:val="en-US"/>
+        </w:rPr>
+      </w:pPr>
+    </w:p>
+    <w:p>
+      <w:pPr>
+        <w:rPr>
+          <w:rFonts w:ascii="Times New Roman" w:hAnsi="Times New Roman" w:cs="Times New Roman"/>
+          <w:sz w:val="28"/>
+          <w:szCs w:val="28"/>
+        </w:rPr>
+      </w:pPr>
+      <w:r>
+        <w:rPr>
+          <w:rFonts w:ascii="Times New Roman" w:hAnsi="Times New Roman" w:cs="Times New Roman"/>
+          <w:sz w:val="28"/>
+          <w:szCs w:val="28"/>
+        </w:rPr>
+        <w:t xml:space="preserve">5. Перейдите в </w:t>
+      </w:r>
+      <w:r>
+        <w:rPr>
+          <w:rFonts w:ascii="Times New Roman" w:hAnsi="Times New Roman" w:cs="Times New Roman"/>
+          <w:sz w:val="28"/>
+          <w:szCs w:val="28"/>
+          <w:lang w:val="en-US"/>
+        </w:rPr>
+        <w:t>main</w:t>
+      </w:r>
+      <w:r>
+        <w:rPr>
+          <w:rFonts w:ascii="Times New Roman" w:hAnsi="Times New Roman" w:cs="Times New Roman"/>
+          <w:sz w:val="28"/>
+          <w:szCs w:val="28"/>
+        </w:rPr>
+        <w:t>. Создайте там файл arrows.txt и добавьте следующий текст:</w:t>
+      </w:r>
+    </w:p>
+    <w:p>
+      <w:pPr>
+        <w:rPr>
+          <w:rFonts w:ascii="Times New Roman" w:hAnsi="Times New Roman" w:cs="Times New Roman"/>
+          <w:sz w:val="28"/>
+          <w:szCs w:val="28"/>
+          <w:lang w:val="en-US"/>
+        </w:rPr>
+      </w:pPr>
+      <w:r>
+        <w:rPr>
+          <w:rFonts w:ascii="Times New Roman" w:hAnsi="Times New Roman" w:cs="Times New Roman"/>
+          <w:sz w:val="28"/>
+          <w:szCs w:val="28"/>
+          <w:lang w:val="en-US"/>
+        </w:rPr>
+        <w:t>One thousand burning arrows</w:t>
+      </w:r>
+    </w:p>
+    <w:p>
+      <w:pPr>
+        <w:rPr>
+          <w:rFonts w:ascii="Times New Roman" w:hAnsi="Times New Roman" w:cs="Times New Roman"/>
+          <w:sz w:val="28"/>
+          <w:szCs w:val="28"/>
+          <w:lang w:val="en-US"/>
+        </w:rPr>
+      </w:pPr>
+      <w:r>
+        <w:rPr>
+          <w:rFonts w:ascii="Times New Roman" w:hAnsi="Times New Roman" w:cs="Times New Roman"/>
+          <w:sz w:val="28"/>
+          <w:szCs w:val="28"/>
+          <w:lang w:val="en-US"/>
+        </w:rPr>
+        <w:t>Fill the starlit sky</w:t>
+      </w:r>
+    </w:p>
+    <w:p>
+      <w:pPr>
+        <w:rPr>
+          <w:rFonts w:ascii="Times New Roman" w:hAnsi="Times New Roman" w:cs="Times New Roman"/>
+          <w:sz w:val="28"/>
+          <w:szCs w:val="28"/>
+        </w:rPr>
+      </w:pPr>
+      <w:r>
+        <w:rPr>
+          <w:rFonts w:ascii="Times New Roman" w:hAnsi="Times New Roman" w:cs="Times New Roman"/>
+          <w:sz w:val="28"/>
+          <w:szCs w:val="28"/>
+        </w:rPr>
+        <w:t>Выполните коммит.</w:t>
+      </w:r>
+    </w:p>
+    <w:p>
+      <w:pPr>
+        <w:rPr>
+          <w:rFonts w:ascii="Times New Roman" w:hAnsi="Times New Roman" w:cs="Times New Roman"/>
+          <w:sz w:val="28"/>
+          <w:szCs w:val="28"/>
+        </w:rPr>
+      </w:pPr>
+    </w:p>
+    <w:tbl>
+      <w:tblPr>
+        <w:tblStyle w:val="a3"/>
+        <w:tblW w:w="0" w:type="auto"/>
+        <w:tblLook w:val="04A0" w:firstRow="1" w:lastRow="0" w:firstColumn="1" w:lastColumn="0" w:noHBand="0" w:noVBand="1"/>
+      </w:tblPr>
+      <w:tblGrid>
+        <w:gridCol w:w="9345"/>
+      </w:tblGrid>
+      <w:tr>
+        <w:tc>
+          <w:tcPr>
+            <w:tcW w:w="9345" w:type="dxa"/>
+          </w:tcPr>
+          <w:p>
+            <w:pPr>
+              <w:rPr>
+                <w:rFonts w:ascii="Times New Roman" w:hAnsi="Times New Roman" w:cs="Times New Roman"/>
+                <w:sz w:val="28"/>
+                <w:szCs w:val="28"/>
+                <w:lang w:val="en-US"/>
+              </w:rPr>
+            </w:pPr>
+            <w:r>
+              <w:rPr>
+                <w:rFonts w:ascii="Times New Roman" w:hAnsi="Times New Roman" w:cs="Times New Roman"/>
+                <w:sz w:val="28"/>
+                <w:szCs w:val="28"/>
+                <w:lang w:val="en-US"/>
+              </w:rPr>
+              <w:t xml:space="preserve">git checkout </w:t>
+            </w:r>
+            <w:r>
+              <w:rPr>
+                <w:rFonts w:ascii="Times New Roman" w:hAnsi="Times New Roman" w:cs="Times New Roman"/>
+                <w:sz w:val="28"/>
+                <w:szCs w:val="28"/>
+                <w:lang w:val="en-US"/>
+              </w:rPr>
+              <w:t>main</w:t>
+            </w:r>
+          </w:p>
+          <w:p>
+            <w:pPr>
+              <w:rPr>
+                <w:rFonts w:ascii="Times New Roman" w:hAnsi="Times New Roman" w:cs="Times New Roman"/>
+                <w:sz w:val="28"/>
+                <w:szCs w:val="28"/>
+                <w:lang w:val="en-US"/>
+              </w:rPr>
+            </w:pPr>
+            <w:r>
+              <w:rPr>
+                <w:rFonts w:ascii="Times New Roman" w:hAnsi="Times New Roman" w:cs="Times New Roman"/>
+                <w:sz w:val="28"/>
+                <w:szCs w:val="28"/>
+                <w:lang w:val="en-US"/>
+              </w:rPr>
+              <w:t>echo "One thousand burning arrows" &gt; arrows.txt</w:t>
+            </w:r>
+          </w:p>
+          <w:p>
+            <w:pPr>
+              <w:rPr>
+                <w:rFonts w:ascii="Times New Roman" w:hAnsi="Times New Roman" w:cs="Times New Roman"/>
+                <w:sz w:val="28"/>
+                <w:szCs w:val="28"/>
+                <w:lang w:val="en-US"/>
+              </w:rPr>
+            </w:pPr>
+            <w:r>
+              <w:rPr>
+                <w:rFonts w:ascii="Times New Roman" w:hAnsi="Times New Roman" w:cs="Times New Roman"/>
+                <w:sz w:val="28"/>
+                <w:szCs w:val="28"/>
+                <w:lang w:val="en-US"/>
+              </w:rPr>
+              <w:t>echo "Fill the starlit sky" &gt;&gt; arrows.txt</w:t>
+            </w:r>
+          </w:p>
+          <w:p>
+            <w:pPr>
+              <w:rPr>
+                <w:rFonts w:ascii="Times New Roman" w:hAnsi="Times New Roman" w:cs="Times New Roman"/>
+                <w:sz w:val="28"/>
+                <w:szCs w:val="28"/>
+                <w:lang w:val="en-US"/>
+              </w:rPr>
+            </w:pPr>
+            <w:r>
+              <w:rPr>
+                <w:rFonts w:ascii="Times New Roman" w:hAnsi="Times New Roman" w:cs="Times New Roman"/>
+                <w:sz w:val="28"/>
+                <w:szCs w:val="28"/>
+                <w:lang w:val="en-US"/>
+              </w:rPr>
+              <w:t>git add arrows.txt</w:t>
+            </w:r>
+          </w:p>
+          <w:p>
+            <w:pPr>
+              <w:rPr>
+                <w:rFonts w:ascii="Times New Roman" w:hAnsi="Times New Roman" w:cs="Times New Roman"/>
+                <w:sz w:val="28"/>
+                <w:szCs w:val="28"/>
+                <w:lang w:val="en-US"/>
+              </w:rPr>
+            </w:pPr>
+            <w:r>
+              <w:rPr>
+                <w:rFonts w:ascii="Times New Roman" w:hAnsi="Times New Roman" w:cs="Times New Roman"/>
+                <w:sz w:val="28"/>
+                <w:szCs w:val="28"/>
+                <w:lang w:val="en-US"/>
+              </w:rPr>
+              <w:t xml:space="preserve">git commit -m "Add arrows.txt in </w:t>
+            </w:r>
+            <w:r>
+              <w:rPr>
+                <w:rFonts w:ascii="Times New Roman" w:hAnsi="Times New Roman" w:cs="Times New Roman"/>
+                <w:sz w:val="28"/>
+                <w:szCs w:val="28"/>
+                <w:lang w:val="en-US"/>
+              </w:rPr>
+              <w:t>main</w:t>
+            </w:r>
+            <w:r>
+              <w:rPr>
+                <w:rFonts w:ascii="Times New Roman" w:hAnsi="Times New Roman" w:cs="Times New Roman"/>
+                <w:sz w:val="28"/>
+                <w:szCs w:val="28"/>
+                <w:lang w:val="en-US"/>
+              </w:rPr>
+              <w:t xml:space="preserve"> branch"</w:t>
+            </w:r>
+          </w:p>
+        </w:tc>
+      </w:tr>
+    </w:tbl>
+    <w:p>
+      <w:pPr>
+        <w:rPr>
+          <w:rFonts w:ascii="Times New Roman" w:hAnsi="Times New Roman" w:cs="Times New Roman"/>
+          <w:sz w:val="28"/>
+          <w:szCs w:val="28"/>
+          <w:lang w:val="en-US"/>
+        </w:rPr>
+      </w:pPr>
+    </w:p>
+    <w:p>
+      <w:pPr>
+        <w:rPr>
+          <w:rFonts w:ascii="Times New Roman" w:hAnsi="Times New Roman" w:cs="Times New Roman"/>
+          <w:sz w:val="28"/>
+          <w:szCs w:val="28"/>
+        </w:rPr>
+      </w:pPr>
+      <w:r>
+        <w:rPr>
+          <w:rFonts w:ascii="Times New Roman" w:hAnsi="Times New Roman" w:cs="Times New Roman"/>
+          <w:sz w:val="28"/>
+          <w:szCs w:val="28"/>
+        </w:rPr>
+        <w:t xml:space="preserve">6. </w:t>
+      </w:r>
+      <w:proofErr w:type="spellStart"/>
+      <w:r>
+        <w:rPr>
+          <w:rFonts w:ascii="Times New Roman" w:hAnsi="Times New Roman" w:cs="Times New Roman"/>
+          <w:sz w:val="28"/>
+          <w:szCs w:val="28"/>
+        </w:rPr>
+        <w:t>Смержите</w:t>
+      </w:r>
+      <w:proofErr w:type="spellEnd"/>
+      <w:r>
+        <w:rPr>
+          <w:rFonts w:ascii="Times New Roman" w:hAnsi="Times New Roman" w:cs="Times New Roman"/>
+          <w:sz w:val="28"/>
+          <w:szCs w:val="28"/>
+        </w:rPr>
+        <w:t xml:space="preserve"> </w:t>
+      </w:r>
+      <w:proofErr w:type="spellStart"/>
+      <w:r>
+        <w:rPr>
+          <w:rFonts w:ascii="Times New Roman" w:hAnsi="Times New Roman" w:cs="Times New Roman"/>
+          <w:sz w:val="28"/>
+          <w:szCs w:val="28"/>
+        </w:rPr>
+        <w:t>feature</w:t>
+      </w:r>
+      <w:proofErr w:type="spellEnd"/>
+      <w:r>
+        <w:rPr>
+          <w:rFonts w:ascii="Times New Roman" w:hAnsi="Times New Roman" w:cs="Times New Roman"/>
+          <w:sz w:val="28"/>
+          <w:szCs w:val="28"/>
+        </w:rPr>
+        <w:t xml:space="preserve"> в </w:t>
+      </w:r>
       <w:proofErr w:type="spellStart"/>
       <w:r>
         <w:rPr>
@@ -2626,96 +3622,636 @@
         <w:t>master</w:t>
       </w:r>
       <w:proofErr w:type="spellEnd"/>
-    </w:p>
-    <w:p>
-      <w:pPr>
-        <w:rPr>
-          <w:rFonts w:ascii="Times New Roman" w:hAnsi="Times New Roman" w:cs="Times New Roman"/>
-          <w:sz w:val="28"/>
-          <w:szCs w:val="28"/>
-        </w:rPr>
-      </w:pPr>
-      <w:r>
-        <w:rPr>
-          <w:rFonts w:ascii="Times New Roman" w:hAnsi="Times New Roman" w:cs="Times New Roman"/>
-          <w:sz w:val="28"/>
-          <w:szCs w:val="28"/>
-        </w:rPr>
-        <w:t xml:space="preserve">4. Вернитесь в </w:t>
-      </w:r>
-      <w:proofErr w:type="spellStart"/>
-      <w:r>
-        <w:rPr>
-          <w:rFonts w:ascii="Times New Roman" w:hAnsi="Times New Roman" w:cs="Times New Roman"/>
-          <w:sz w:val="28"/>
-          <w:szCs w:val="28"/>
-        </w:rPr>
-        <w:t>feature</w:t>
-      </w:r>
-      <w:proofErr w:type="spellEnd"/>
-      <w:r>
-        <w:rPr>
-          <w:rFonts w:ascii="Times New Roman" w:hAnsi="Times New Roman" w:cs="Times New Roman"/>
-          <w:sz w:val="28"/>
-          <w:szCs w:val="28"/>
-        </w:rPr>
-        <w:t xml:space="preserve"> и создайте файл arrows.txt </w:t>
-      </w:r>
-      <w:proofErr w:type="spellStart"/>
-      <w:r>
-        <w:rPr>
-          <w:rFonts w:ascii="Times New Roman" w:hAnsi="Times New Roman" w:cs="Times New Roman"/>
-          <w:sz w:val="28"/>
-          <w:szCs w:val="28"/>
-        </w:rPr>
-        <w:t>cледующего</w:t>
-      </w:r>
-      <w:proofErr w:type="spellEnd"/>
-      <w:r>
-        <w:rPr>
-          <w:rFonts w:ascii="Times New Roman" w:hAnsi="Times New Roman" w:cs="Times New Roman"/>
-          <w:sz w:val="28"/>
-          <w:szCs w:val="28"/>
-        </w:rPr>
-        <w:t xml:space="preserve"> содержания:</w:t>
-      </w:r>
-    </w:p>
-    <w:p>
-      <w:pPr>
-        <w:rPr>
-          <w:rFonts w:ascii="Times New Roman" w:hAnsi="Times New Roman" w:cs="Times New Roman"/>
-          <w:sz w:val="28"/>
-          <w:szCs w:val="28"/>
-          <w:lang w:val="en-US"/>
-        </w:rPr>
-      </w:pPr>
-      <w:r>
-        <w:rPr>
-          <w:rFonts w:ascii="Times New Roman" w:hAnsi="Times New Roman" w:cs="Times New Roman"/>
-          <w:sz w:val="28"/>
-          <w:szCs w:val="28"/>
-          <w:lang w:val="en-US"/>
-        </w:rPr>
-        <w:t>The ship glides gently on the waves</w:t>
-      </w:r>
-    </w:p>
-    <w:p>
-      <w:pPr>
-        <w:rPr>
-          <w:rFonts w:ascii="Times New Roman" w:hAnsi="Times New Roman" w:cs="Times New Roman"/>
-          <w:sz w:val="28"/>
-          <w:szCs w:val="28"/>
-          <w:lang w:val="en-US"/>
-        </w:rPr>
-      </w:pPr>
-      <w:r>
-        <w:rPr>
-          <w:rFonts w:ascii="Times New Roman" w:hAnsi="Times New Roman" w:cs="Times New Roman"/>
-          <w:sz w:val="28"/>
-          <w:szCs w:val="28"/>
-          <w:lang w:val="en-US"/>
-        </w:rPr>
-        <w:t>As day turns into night</w:t>
+      <w:r>
+        <w:rPr>
+          <w:rFonts w:ascii="Times New Roman" w:hAnsi="Times New Roman" w:cs="Times New Roman"/>
+          <w:sz w:val="28"/>
+          <w:szCs w:val="28"/>
+        </w:rPr>
+        <w:t xml:space="preserve"> решив конфликт: сохраните все 4 строки в файле arrows.txt в порядке их добавления в пунктах 4 и 5.</w:t>
+      </w:r>
+    </w:p>
+    <w:p>
+      <w:pPr>
+        <w:rPr>
+          <w:rFonts w:ascii="Times New Roman" w:hAnsi="Times New Roman" w:cs="Times New Roman"/>
+          <w:sz w:val="28"/>
+          <w:szCs w:val="28"/>
+        </w:rPr>
+      </w:pPr>
+      <w:r>
+        <w:rPr>
+          <w:rFonts w:ascii="Times New Roman" w:hAnsi="Times New Roman" w:cs="Times New Roman"/>
+          <w:sz w:val="28"/>
+          <w:szCs w:val="28"/>
+        </w:rPr>
+        <w:lastRenderedPageBreak/>
+        <w:drawing>
+          <wp:inline distT="0" distB="0" distL="0" distR="0" wp14:anchorId="02F6AFB6" wp14:editId="4CBF86F9">
+            <wp:extent cx="3802710" cy="2171888"/>
+            <wp:effectExtent l="0" t="0" r="7620" b="0"/>
+            <wp:docPr id="7" name="Рисунок 7"/>
+            <wp:cNvGraphicFramePr>
+              <a:graphicFrameLocks xmlns:a="http://schemas.openxmlformats.org/drawingml/2006/main" noChangeAspect="1"/>
+            </wp:cNvGraphicFramePr>
+            <a:graphic xmlns:a="http://schemas.openxmlformats.org/drawingml/2006/main">
+              <a:graphicData uri="http://schemas.openxmlformats.org/drawingml/2006/picture">
+                <pic:pic xmlns:pic="http://schemas.openxmlformats.org/drawingml/2006/picture">
+                  <pic:nvPicPr>
+                    <pic:cNvPr id="1" name=""/>
+                    <pic:cNvPicPr/>
+                  </pic:nvPicPr>
+                  <pic:blipFill>
+                    <a:blip r:embed="rId10"/>
+                    <a:stretch>
+                      <a:fillRect/>
+                    </a:stretch>
+                  </pic:blipFill>
+                  <pic:spPr>
+                    <a:xfrm>
+                      <a:off x="0" y="0"/>
+                      <a:ext cx="3802710" cy="2171888"/>
+                    </a:xfrm>
+                    <a:prstGeom prst="rect">
+                      <a:avLst/>
+                    </a:prstGeom>
+                  </pic:spPr>
+                </pic:pic>
+              </a:graphicData>
+            </a:graphic>
+          </wp:inline>
+        </w:drawing>
+      </w:r>
+      <w:r>
+        <w:rPr>
+          <w:noProof/>
+        </w:rPr>
+        <w:t xml:space="preserve"> </w:t>
+      </w:r>
+      <w:r>
+        <w:rPr>
+          <w:rFonts w:ascii="Times New Roman" w:hAnsi="Times New Roman" w:cs="Times New Roman"/>
+          <w:sz w:val="28"/>
+          <w:szCs w:val="28"/>
+        </w:rPr>
+        <w:drawing>
+          <wp:inline distT="0" distB="0" distL="0" distR="0" wp14:anchorId="28561C86" wp14:editId="0A910DDC">
+            <wp:extent cx="2888230" cy="2209992"/>
+            <wp:effectExtent l="0" t="0" r="7620" b="0"/>
+            <wp:docPr id="8" name="Рисунок 8"/>
+            <wp:cNvGraphicFramePr>
+              <a:graphicFrameLocks xmlns:a="http://schemas.openxmlformats.org/drawingml/2006/main" noChangeAspect="1"/>
+            </wp:cNvGraphicFramePr>
+            <a:graphic xmlns:a="http://schemas.openxmlformats.org/drawingml/2006/main">
+              <a:graphicData uri="http://schemas.openxmlformats.org/drawingml/2006/picture">
+                <pic:pic xmlns:pic="http://schemas.openxmlformats.org/drawingml/2006/picture">
+                  <pic:nvPicPr>
+                    <pic:cNvPr id="1" name=""/>
+                    <pic:cNvPicPr/>
+                  </pic:nvPicPr>
+                  <pic:blipFill>
+                    <a:blip r:embed="rId11"/>
+                    <a:stretch>
+                      <a:fillRect/>
+                    </a:stretch>
+                  </pic:blipFill>
+                  <pic:spPr>
+                    <a:xfrm>
+                      <a:off x="0" y="0"/>
+                      <a:ext cx="2888230" cy="2209992"/>
+                    </a:xfrm>
+                    <a:prstGeom prst="rect">
+                      <a:avLst/>
+                    </a:prstGeom>
+                  </pic:spPr>
+                </pic:pic>
+              </a:graphicData>
+            </a:graphic>
+          </wp:inline>
+        </w:drawing>
+      </w:r>
+      <w:r>
+        <w:rPr>
+          <w:noProof/>
+        </w:rPr>
+        <w:t xml:space="preserve"> </w:t>
+      </w:r>
+      <w:r>
+        <w:rPr>
+          <w:noProof/>
+        </w:rPr>
+        <w:drawing>
+          <wp:inline distT="0" distB="0" distL="0" distR="0" wp14:anchorId="5BB0153E" wp14:editId="7C97EB51">
+            <wp:extent cx="5940425" cy="3303270"/>
+            <wp:effectExtent l="0" t="0" r="3175" b="0"/>
+            <wp:docPr id="9" name="Рисунок 9"/>
+            <wp:cNvGraphicFramePr>
+              <a:graphicFrameLocks xmlns:a="http://schemas.openxmlformats.org/drawingml/2006/main" noChangeAspect="1"/>
+            </wp:cNvGraphicFramePr>
+            <a:graphic xmlns:a="http://schemas.openxmlformats.org/drawingml/2006/main">
+              <a:graphicData uri="http://schemas.openxmlformats.org/drawingml/2006/picture">
+                <pic:pic xmlns:pic="http://schemas.openxmlformats.org/drawingml/2006/picture">
+                  <pic:nvPicPr>
+                    <pic:cNvPr id="1" name=""/>
+                    <pic:cNvPicPr/>
+                  </pic:nvPicPr>
+                  <pic:blipFill>
+                    <a:blip r:embed="rId12"/>
+                    <a:stretch>
+                      <a:fillRect/>
+                    </a:stretch>
+                  </pic:blipFill>
+                  <pic:spPr>
+                    <a:xfrm>
+                      <a:off x="0" y="0"/>
+                      <a:ext cx="5940425" cy="3303270"/>
+                    </a:xfrm>
+                    <a:prstGeom prst="rect">
+                      <a:avLst/>
+                    </a:prstGeom>
+                  </pic:spPr>
+                </pic:pic>
+              </a:graphicData>
+            </a:graphic>
+          </wp:inline>
+        </w:drawing>
+      </w:r>
+    </w:p>
+    <w:tbl>
+      <w:tblPr>
+        <w:tblStyle w:val="a3"/>
+        <w:tblW w:w="0" w:type="auto"/>
+        <w:tblLook w:val="04A0" w:firstRow="1" w:lastRow="0" w:firstColumn="1" w:lastColumn="0" w:noHBand="0" w:noVBand="1"/>
+      </w:tblPr>
+      <w:tblGrid>
+        <w:gridCol w:w="9345"/>
+      </w:tblGrid>
+      <w:tr>
+        <w:tc>
+          <w:tcPr>
+            <w:tcW w:w="9345" w:type="dxa"/>
+          </w:tcPr>
+          <w:p>
+            <w:pPr>
+              <w:rPr>
+                <w:rFonts w:ascii="Times New Roman" w:hAnsi="Times New Roman" w:cs="Times New Roman"/>
+                <w:sz w:val="28"/>
+                <w:szCs w:val="28"/>
+                <w:lang w:val="en-US"/>
+              </w:rPr>
+            </w:pPr>
+          </w:p>
+        </w:tc>
+      </w:tr>
+    </w:tbl>
+    <w:p>
+      <w:pPr>
+        <w:rPr>
+          <w:rFonts w:ascii="Times New Roman" w:hAnsi="Times New Roman" w:cs="Times New Roman"/>
+          <w:sz w:val="28"/>
+          <w:szCs w:val="28"/>
+        </w:rPr>
+      </w:pPr>
+    </w:p>
+    <w:p>
+      <w:pPr>
+        <w:rPr>
+          <w:rFonts w:ascii="Times New Roman" w:hAnsi="Times New Roman" w:cs="Times New Roman"/>
+          <w:sz w:val="28"/>
+          <w:szCs w:val="28"/>
+        </w:rPr>
+      </w:pPr>
+    </w:p>
+    <w:p>
+      <w:pPr>
+        <w:rPr>
+          <w:rFonts w:ascii="Times New Roman" w:hAnsi="Times New Roman" w:cs="Times New Roman"/>
+          <w:sz w:val="28"/>
+          <w:szCs w:val="28"/>
+        </w:rPr>
+      </w:pPr>
+    </w:p>
+    <w:p>
+      <w:pPr>
+        <w:rPr>
+          <w:rFonts w:ascii="Times New Roman" w:hAnsi="Times New Roman" w:cs="Times New Roman"/>
+          <w:sz w:val="28"/>
+          <w:szCs w:val="28"/>
+        </w:rPr>
+      </w:pPr>
+    </w:p>
+    <w:p>
+      <w:pPr>
+        <w:rPr>
+          <w:rFonts w:ascii="Times New Roman" w:hAnsi="Times New Roman" w:cs="Times New Roman"/>
+          <w:sz w:val="28"/>
+          <w:szCs w:val="28"/>
+        </w:rPr>
+      </w:pPr>
+      <w:proofErr w:type="spellStart"/>
+      <w:r>
+        <w:rPr>
+          <w:rFonts w:ascii="Times New Roman" w:hAnsi="Times New Roman" w:cs="Times New Roman"/>
+          <w:sz w:val="28"/>
+          <w:szCs w:val="28"/>
+        </w:rPr>
+        <w:lastRenderedPageBreak/>
+        <w:t>Hurt</w:t>
+      </w:r>
+      <w:proofErr w:type="spellEnd"/>
+      <w:r>
+        <w:rPr>
+          <w:rFonts w:ascii="Times New Roman" w:hAnsi="Times New Roman" w:cs="Times New Roman"/>
+          <w:sz w:val="28"/>
+          <w:szCs w:val="28"/>
+        </w:rPr>
+        <w:t xml:space="preserve"> Me </w:t>
+      </w:r>
+      <w:proofErr w:type="spellStart"/>
+      <w:r>
+        <w:rPr>
+          <w:rFonts w:ascii="Times New Roman" w:hAnsi="Times New Roman" w:cs="Times New Roman"/>
+          <w:sz w:val="28"/>
+          <w:szCs w:val="28"/>
+        </w:rPr>
+        <w:t>Plenty</w:t>
+      </w:r>
+      <w:proofErr w:type="spellEnd"/>
+    </w:p>
+    <w:p>
+      <w:pPr>
+        <w:rPr>
+          <w:rFonts w:ascii="Times New Roman" w:hAnsi="Times New Roman" w:cs="Times New Roman"/>
+          <w:sz w:val="28"/>
+          <w:szCs w:val="28"/>
+        </w:rPr>
+      </w:pPr>
+      <w:r>
+        <w:rPr>
+          <w:rFonts w:ascii="Times New Roman" w:hAnsi="Times New Roman" w:cs="Times New Roman"/>
+          <w:sz w:val="28"/>
+          <w:szCs w:val="28"/>
+        </w:rPr>
+        <w:t>Данное задание выполняется после предыдущего (</w:t>
+      </w:r>
+      <w:proofErr w:type="spellStart"/>
+      <w:r>
+        <w:rPr>
+          <w:rFonts w:ascii="Times New Roman" w:hAnsi="Times New Roman" w:cs="Times New Roman"/>
+          <w:sz w:val="28"/>
+          <w:szCs w:val="28"/>
+        </w:rPr>
+        <w:t>Bring</w:t>
+      </w:r>
+      <w:proofErr w:type="spellEnd"/>
+      <w:r>
+        <w:rPr>
+          <w:rFonts w:ascii="Times New Roman" w:hAnsi="Times New Roman" w:cs="Times New Roman"/>
+          <w:sz w:val="28"/>
+          <w:szCs w:val="28"/>
+        </w:rPr>
+        <w:t xml:space="preserve"> It On).</w:t>
+      </w:r>
+    </w:p>
+    <w:p>
+      <w:pPr>
+        <w:rPr>
+          <w:rFonts w:ascii="Times New Roman" w:hAnsi="Times New Roman" w:cs="Times New Roman"/>
+          <w:sz w:val="28"/>
+          <w:szCs w:val="28"/>
+        </w:rPr>
+      </w:pPr>
+      <w:r>
+        <w:rPr>
+          <w:rFonts w:ascii="Times New Roman" w:hAnsi="Times New Roman" w:cs="Times New Roman"/>
+          <w:sz w:val="28"/>
+          <w:szCs w:val="28"/>
+        </w:rPr>
+        <w:t xml:space="preserve">1. Создайте ветку </w:t>
+      </w:r>
+      <w:proofErr w:type="spellStart"/>
+      <w:r>
+        <w:rPr>
+          <w:rFonts w:ascii="Times New Roman" w:hAnsi="Times New Roman" w:cs="Times New Roman"/>
+          <w:sz w:val="28"/>
+          <w:szCs w:val="28"/>
+        </w:rPr>
+        <w:t>storm</w:t>
+      </w:r>
+      <w:proofErr w:type="spellEnd"/>
+      <w:r>
+        <w:rPr>
+          <w:rFonts w:ascii="Times New Roman" w:hAnsi="Times New Roman" w:cs="Times New Roman"/>
+          <w:sz w:val="28"/>
+          <w:szCs w:val="28"/>
+        </w:rPr>
+        <w:t xml:space="preserve"> и добавьте коммит в файл storm.txt:</w:t>
+      </w:r>
+    </w:p>
+    <w:p>
+      <w:pPr>
+        <w:rPr>
+          <w:rFonts w:ascii="Times New Roman" w:hAnsi="Times New Roman" w:cs="Times New Roman"/>
+          <w:sz w:val="28"/>
+          <w:szCs w:val="28"/>
+          <w:lang w:val="en-US"/>
+        </w:rPr>
+      </w:pPr>
+      <w:r>
+        <w:rPr>
+          <w:rFonts w:ascii="Times New Roman" w:hAnsi="Times New Roman" w:cs="Times New Roman"/>
+          <w:sz w:val="28"/>
+          <w:szCs w:val="28"/>
+          <w:lang w:val="en-US"/>
+        </w:rPr>
+        <w:t>Twenty ships with Norsemen braves</w:t>
+      </w:r>
+    </w:p>
+    <w:p>
+      <w:pPr>
+        <w:rPr>
+          <w:rFonts w:ascii="Times New Roman" w:hAnsi="Times New Roman" w:cs="Times New Roman"/>
+          <w:sz w:val="28"/>
+          <w:szCs w:val="28"/>
+          <w:lang w:val="en-US"/>
+        </w:rPr>
+      </w:pPr>
+      <w:r>
+        <w:rPr>
+          <w:rFonts w:ascii="Times New Roman" w:hAnsi="Times New Roman" w:cs="Times New Roman"/>
+          <w:sz w:val="28"/>
+          <w:szCs w:val="28"/>
+          <w:lang w:val="en-US"/>
+        </w:rPr>
+        <w:t>Riding the northern wind</w:t>
+      </w:r>
+    </w:p>
+    <w:tbl>
+      <w:tblPr>
+        <w:tblStyle w:val="a3"/>
+        <w:tblW w:w="0" w:type="auto"/>
+        <w:tblLook w:val="04A0" w:firstRow="1" w:lastRow="0" w:firstColumn="1" w:lastColumn="0" w:noHBand="0" w:noVBand="1"/>
+      </w:tblPr>
+      <w:tblGrid>
+        <w:gridCol w:w="9345"/>
+      </w:tblGrid>
+      <w:tr>
+        <w:tc>
+          <w:tcPr>
+            <w:tcW w:w="9345" w:type="dxa"/>
+          </w:tcPr>
+          <w:p>
+            <w:pPr>
+              <w:rPr>
+                <w:rFonts w:ascii="Times New Roman" w:hAnsi="Times New Roman" w:cs="Times New Roman"/>
+                <w:sz w:val="28"/>
+                <w:szCs w:val="28"/>
+                <w:lang w:val="en-US"/>
+              </w:rPr>
+            </w:pPr>
+            <w:r>
+              <w:rPr>
+                <w:rFonts w:ascii="Times New Roman" w:hAnsi="Times New Roman" w:cs="Times New Roman"/>
+                <w:sz w:val="28"/>
+                <w:szCs w:val="28"/>
+                <w:lang w:val="en-US"/>
+              </w:rPr>
+              <w:t>git checkout -b storm</w:t>
+            </w:r>
+          </w:p>
+          <w:p>
+            <w:pPr>
+              <w:rPr>
+                <w:rFonts w:ascii="Times New Roman" w:hAnsi="Times New Roman" w:cs="Times New Roman"/>
+                <w:sz w:val="28"/>
+                <w:szCs w:val="28"/>
+                <w:lang w:val="en-US"/>
+              </w:rPr>
+            </w:pPr>
+            <w:r>
+              <w:rPr>
+                <w:rFonts w:ascii="Times New Roman" w:hAnsi="Times New Roman" w:cs="Times New Roman"/>
+                <w:sz w:val="28"/>
+                <w:szCs w:val="28"/>
+                <w:lang w:val="en-US"/>
+              </w:rPr>
+              <w:t>git add storm.txt</w:t>
+            </w:r>
+          </w:p>
+          <w:p>
+            <w:pPr>
+              <w:rPr>
+                <w:rFonts w:ascii="Times New Roman" w:hAnsi="Times New Roman" w:cs="Times New Roman"/>
+                <w:sz w:val="28"/>
+                <w:szCs w:val="28"/>
+                <w:lang w:val="en-US"/>
+              </w:rPr>
+            </w:pPr>
+            <w:r>
+              <w:rPr>
+                <w:rFonts w:ascii="Times New Roman" w:hAnsi="Times New Roman" w:cs="Times New Roman"/>
+                <w:sz w:val="28"/>
+                <w:szCs w:val="28"/>
+                <w:lang w:val="en-US"/>
+              </w:rPr>
+              <w:t>git commit -m "Add initial line to storm.txt in storm branch"</w:t>
+            </w:r>
+          </w:p>
+        </w:tc>
+      </w:tr>
+    </w:tbl>
+    <w:p>
+      <w:pPr>
+        <w:rPr>
+          <w:rFonts w:ascii="Times New Roman" w:hAnsi="Times New Roman" w:cs="Times New Roman"/>
+          <w:sz w:val="28"/>
+          <w:szCs w:val="28"/>
+          <w:lang w:val="en-US"/>
+        </w:rPr>
+      </w:pPr>
+    </w:p>
+    <w:p>
+      <w:pPr>
+        <w:rPr>
+          <w:rFonts w:ascii="Times New Roman" w:hAnsi="Times New Roman" w:cs="Times New Roman"/>
+          <w:sz w:val="28"/>
+          <w:szCs w:val="28"/>
+          <w:lang w:val="en-US"/>
+        </w:rPr>
+      </w:pPr>
+    </w:p>
+    <w:p>
+      <w:pPr>
+        <w:rPr>
+          <w:rFonts w:ascii="Times New Roman" w:hAnsi="Times New Roman" w:cs="Times New Roman"/>
+          <w:sz w:val="28"/>
+          <w:szCs w:val="28"/>
+        </w:rPr>
+      </w:pPr>
+      <w:r>
+        <w:rPr>
+          <w:rFonts w:ascii="Times New Roman" w:hAnsi="Times New Roman" w:cs="Times New Roman"/>
+          <w:sz w:val="28"/>
+          <w:szCs w:val="28"/>
+        </w:rPr>
+        <w:t>2. Добавьте еще 2 строки в storm.txt и сделайте еще один коммит:</w:t>
+      </w:r>
+    </w:p>
+    <w:p>
+      <w:pPr>
+        <w:rPr>
+          <w:rFonts w:ascii="Times New Roman" w:hAnsi="Times New Roman" w:cs="Times New Roman"/>
+          <w:sz w:val="28"/>
+          <w:szCs w:val="28"/>
+          <w:lang w:val="en-US"/>
+        </w:rPr>
+      </w:pPr>
+      <w:r>
+        <w:rPr>
+          <w:rFonts w:ascii="Times New Roman" w:hAnsi="Times New Roman" w:cs="Times New Roman"/>
+          <w:sz w:val="28"/>
+          <w:szCs w:val="28"/>
+          <w:lang w:val="en-US"/>
+        </w:rPr>
+        <w:t>They left their shores at early dawn</w:t>
+      </w:r>
+    </w:p>
+    <w:p>
+      <w:pPr>
+        <w:rPr>
+          <w:rFonts w:ascii="Times New Roman" w:hAnsi="Times New Roman" w:cs="Times New Roman"/>
+          <w:sz w:val="28"/>
+          <w:szCs w:val="28"/>
+          <w:lang w:val="en-US"/>
+        </w:rPr>
+      </w:pPr>
+      <w:r>
+        <w:rPr>
+          <w:rFonts w:ascii="Times New Roman" w:hAnsi="Times New Roman" w:cs="Times New Roman"/>
+          <w:sz w:val="28"/>
+          <w:szCs w:val="28"/>
+          <w:lang w:val="en-US"/>
+        </w:rPr>
+        <w:t>As a red sun was rising in the east</w:t>
+      </w:r>
+    </w:p>
+    <w:p>
+      <w:pPr>
+        <w:rPr>
+          <w:rFonts w:ascii="Times New Roman" w:hAnsi="Times New Roman" w:cs="Times New Roman"/>
+          <w:sz w:val="28"/>
+          <w:szCs w:val="28"/>
+        </w:rPr>
+      </w:pPr>
+    </w:p>
+    <w:p>
+      <w:pPr>
+        <w:rPr>
+          <w:rFonts w:ascii="Times New Roman" w:hAnsi="Times New Roman" w:cs="Times New Roman"/>
+          <w:sz w:val="28"/>
+          <w:szCs w:val="28"/>
+        </w:rPr>
+      </w:pPr>
+      <w:r>
+        <w:rPr>
+          <w:rFonts w:ascii="Times New Roman" w:hAnsi="Times New Roman" w:cs="Times New Roman"/>
+          <w:sz w:val="28"/>
+          <w:szCs w:val="28"/>
+        </w:rPr>
+        <w:t xml:space="preserve">3. Вернитесь в </w:t>
+      </w:r>
+      <w:r>
+        <w:rPr>
+          <w:rFonts w:ascii="Times New Roman" w:hAnsi="Times New Roman" w:cs="Times New Roman"/>
+          <w:sz w:val="28"/>
+          <w:szCs w:val="28"/>
+          <w:lang w:val="en-US"/>
+        </w:rPr>
+        <w:t>main</w:t>
+      </w:r>
+      <w:r>
+        <w:rPr>
+          <w:rFonts w:ascii="Times New Roman" w:hAnsi="Times New Roman" w:cs="Times New Roman"/>
+          <w:sz w:val="28"/>
+          <w:szCs w:val="28"/>
+        </w:rPr>
+        <w:t xml:space="preserve"> и создайте файл pursuit.txt с текстом ниже:</w:t>
+      </w:r>
+    </w:p>
+    <w:p>
+      <w:pPr>
+        <w:rPr>
+          <w:rFonts w:ascii="Times New Roman" w:hAnsi="Times New Roman" w:cs="Times New Roman"/>
+          <w:sz w:val="28"/>
+          <w:szCs w:val="28"/>
+          <w:lang w:val="en-US"/>
+        </w:rPr>
+      </w:pPr>
+      <w:r>
+        <w:rPr>
+          <w:rFonts w:ascii="Times New Roman" w:hAnsi="Times New Roman" w:cs="Times New Roman"/>
+          <w:sz w:val="28"/>
+          <w:szCs w:val="28"/>
+          <w:lang w:val="en-US"/>
+        </w:rPr>
+        <w:t>The warming sun returns again</w:t>
+      </w:r>
+    </w:p>
+    <w:p>
+      <w:pPr>
+        <w:rPr>
+          <w:rFonts w:ascii="Times New Roman" w:hAnsi="Times New Roman" w:cs="Times New Roman"/>
+          <w:sz w:val="28"/>
+          <w:szCs w:val="28"/>
+          <w:lang w:val="en-US"/>
+        </w:rPr>
+      </w:pPr>
+      <w:r>
+        <w:rPr>
+          <w:rFonts w:ascii="Times New Roman" w:hAnsi="Times New Roman" w:cs="Times New Roman"/>
+          <w:sz w:val="28"/>
+          <w:szCs w:val="28"/>
+          <w:lang w:val="en-US"/>
+        </w:rPr>
+        <w:t>And melts away the snow</w:t>
+      </w:r>
+    </w:p>
+    <w:p>
+      <w:pPr>
+        <w:rPr>
+          <w:rFonts w:ascii="Times New Roman" w:hAnsi="Times New Roman" w:cs="Times New Roman"/>
+          <w:sz w:val="28"/>
+          <w:szCs w:val="28"/>
+          <w:lang w:val="en-US"/>
+        </w:rPr>
+      </w:pPr>
+      <w:r>
+        <w:rPr>
+          <w:rFonts w:ascii="Times New Roman" w:hAnsi="Times New Roman" w:cs="Times New Roman"/>
+          <w:sz w:val="28"/>
+          <w:szCs w:val="28"/>
+          <w:lang w:val="en-US"/>
+        </w:rPr>
+        <w:t>The sea is freed from icy chains</w:t>
+      </w:r>
+    </w:p>
+    <w:p>
+      <w:pPr>
+        <w:rPr>
+          <w:rFonts w:ascii="Times New Roman" w:hAnsi="Times New Roman" w:cs="Times New Roman"/>
+          <w:sz w:val="28"/>
+          <w:szCs w:val="28"/>
+          <w:lang w:val="en-US"/>
+        </w:rPr>
+      </w:pPr>
+      <w:r>
+        <w:rPr>
+          <w:rFonts w:ascii="Times New Roman" w:hAnsi="Times New Roman" w:cs="Times New Roman"/>
+          <w:sz w:val="28"/>
+          <w:szCs w:val="28"/>
+          <w:lang w:val="en-US"/>
+        </w:rPr>
+        <w:t>Winter is letting go</w:t>
       </w:r>
     </w:p>
     <w:p>
@@ -2768,116 +4304,27 @@
           <w:rFonts w:ascii="Times New Roman" w:hAnsi="Times New Roman" w:cs="Times New Roman"/>
           <w:sz w:val="28"/>
           <w:szCs w:val="28"/>
-        </w:rPr>
-      </w:pPr>
-      <w:r>
-        <w:rPr>
-          <w:rFonts w:ascii="Times New Roman" w:hAnsi="Times New Roman" w:cs="Times New Roman"/>
-          <w:sz w:val="28"/>
-          <w:szCs w:val="28"/>
-        </w:rPr>
-        <w:t xml:space="preserve">5. Перейдите в </w:t>
-      </w:r>
-      <w:proofErr w:type="spellStart"/>
-      <w:r>
-        <w:rPr>
-          <w:rFonts w:ascii="Times New Roman" w:hAnsi="Times New Roman" w:cs="Times New Roman"/>
-          <w:sz w:val="28"/>
-          <w:szCs w:val="28"/>
-        </w:rPr>
-        <w:t>master</w:t>
-      </w:r>
-      <w:proofErr w:type="spellEnd"/>
-      <w:r>
-        <w:rPr>
-          <w:rFonts w:ascii="Times New Roman" w:hAnsi="Times New Roman" w:cs="Times New Roman"/>
-          <w:sz w:val="28"/>
-          <w:szCs w:val="28"/>
-        </w:rPr>
-        <w:t>. Создайте там файл arrows.txt и добавьте следующий текст:</w:t>
-      </w:r>
-    </w:p>
-    <w:p>
-      <w:pPr>
-        <w:rPr>
-          <w:rFonts w:ascii="Times New Roman" w:hAnsi="Times New Roman" w:cs="Times New Roman"/>
-          <w:sz w:val="28"/>
-          <w:szCs w:val="28"/>
-          <w:lang w:val="en-US"/>
-        </w:rPr>
-      </w:pPr>
-      <w:r>
-        <w:rPr>
-          <w:rFonts w:ascii="Times New Roman" w:hAnsi="Times New Roman" w:cs="Times New Roman"/>
-          <w:sz w:val="28"/>
-          <w:szCs w:val="28"/>
-          <w:lang w:val="en-US"/>
-        </w:rPr>
-        <w:t>One thousand burning arrows</w:t>
-      </w:r>
-    </w:p>
-    <w:p>
-      <w:pPr>
-        <w:rPr>
-          <w:rFonts w:ascii="Times New Roman" w:hAnsi="Times New Roman" w:cs="Times New Roman"/>
-          <w:sz w:val="28"/>
-          <w:szCs w:val="28"/>
-          <w:lang w:val="en-US"/>
-        </w:rPr>
-      </w:pPr>
-      <w:r>
-        <w:rPr>
-          <w:rFonts w:ascii="Times New Roman" w:hAnsi="Times New Roman" w:cs="Times New Roman"/>
-          <w:sz w:val="28"/>
-          <w:szCs w:val="28"/>
-          <w:lang w:val="en-US"/>
-        </w:rPr>
-        <w:t>Fill the starlit sky</w:t>
-      </w:r>
-    </w:p>
-    <w:p>
-      <w:pPr>
-        <w:rPr>
-          <w:rFonts w:ascii="Times New Roman" w:hAnsi="Times New Roman" w:cs="Times New Roman"/>
-          <w:sz w:val="28"/>
-          <w:szCs w:val="28"/>
-        </w:rPr>
-      </w:pPr>
-      <w:r>
-        <w:rPr>
-          <w:rFonts w:ascii="Times New Roman" w:hAnsi="Times New Roman" w:cs="Times New Roman"/>
-          <w:sz w:val="28"/>
-          <w:szCs w:val="28"/>
-        </w:rPr>
-        <w:t>Выполните коммит.</w:t>
-      </w:r>
-    </w:p>
-    <w:p>
-      <w:pPr>
-        <w:rPr>
-          <w:rFonts w:ascii="Times New Roman" w:hAnsi="Times New Roman" w:cs="Times New Roman"/>
-          <w:sz w:val="28"/>
-          <w:szCs w:val="28"/>
-        </w:rPr>
-      </w:pPr>
-      <w:r>
-        <w:rPr>
-          <w:rFonts w:ascii="Times New Roman" w:hAnsi="Times New Roman" w:cs="Times New Roman"/>
-          <w:sz w:val="28"/>
-          <w:szCs w:val="28"/>
-        </w:rPr>
-        <w:t xml:space="preserve">6. </w:t>
-      </w:r>
-      <w:proofErr w:type="spellStart"/>
-      <w:r>
-        <w:rPr>
-          <w:rFonts w:ascii="Times New Roman" w:hAnsi="Times New Roman" w:cs="Times New Roman"/>
-          <w:sz w:val="28"/>
-          <w:szCs w:val="28"/>
-        </w:rPr>
-        <w:t>Смержите</w:t>
-      </w:r>
-      <w:proofErr w:type="spellEnd"/>
+          <w:lang w:val="en-US"/>
+        </w:rPr>
+      </w:pPr>
+    </w:p>
+    <w:p>
+      <w:pPr>
+        <w:rPr>
+          <w:rFonts w:ascii="Times New Roman" w:hAnsi="Times New Roman" w:cs="Times New Roman"/>
+          <w:sz w:val="28"/>
+          <w:szCs w:val="28"/>
+        </w:rPr>
+      </w:pPr>
+      <w:r>
+        <w:rPr>
+          <w:rFonts w:ascii="Times New Roman" w:hAnsi="Times New Roman" w:cs="Times New Roman"/>
+          <w:sz w:val="28"/>
+          <w:szCs w:val="28"/>
+          <w:lang w:val="en-US"/>
+        </w:rPr>
+        <w:t>Git</w:t>
+      </w:r>
       <w:r>
         <w:rPr>
           <w:rFonts w:ascii="Times New Roman" w:hAnsi="Times New Roman" w:cs="Times New Roman"/>
@@ -2886,51 +4333,131 @@
         </w:rPr>
         <w:t xml:space="preserve"> </w:t>
       </w:r>
-      <w:proofErr w:type="spellStart"/>
-      <w:r>
-        <w:rPr>
-          <w:rFonts w:ascii="Times New Roman" w:hAnsi="Times New Roman" w:cs="Times New Roman"/>
-          <w:sz w:val="28"/>
-          <w:szCs w:val="28"/>
-        </w:rPr>
-        <w:t>feature</w:t>
-      </w:r>
-      <w:proofErr w:type="spellEnd"/>
-      <w:r>
-        <w:rPr>
-          <w:rFonts w:ascii="Times New Roman" w:hAnsi="Times New Roman" w:cs="Times New Roman"/>
-          <w:sz w:val="28"/>
-          <w:szCs w:val="28"/>
-        </w:rPr>
-        <w:t xml:space="preserve"> в </w:t>
-      </w:r>
-      <w:proofErr w:type="spellStart"/>
-      <w:r>
-        <w:rPr>
-          <w:rFonts w:ascii="Times New Roman" w:hAnsi="Times New Roman" w:cs="Times New Roman"/>
-          <w:sz w:val="28"/>
-          <w:szCs w:val="28"/>
-        </w:rPr>
-        <w:t>master</w:t>
-      </w:r>
-      <w:proofErr w:type="spellEnd"/>
-      <w:r>
-        <w:rPr>
-          <w:rFonts w:ascii="Times New Roman" w:hAnsi="Times New Roman" w:cs="Times New Roman"/>
-          <w:sz w:val="28"/>
-          <w:szCs w:val="28"/>
-        </w:rPr>
-        <w:t xml:space="preserve"> решив конфликт: сохраните все 4 строки в файле arrows.txt в порядке их добавления в пунктах 4 и 5.</w:t>
-      </w:r>
-    </w:p>
-    <w:p>
-      <w:pPr>
-        <w:rPr>
-          <w:rFonts w:ascii="Times New Roman" w:hAnsi="Times New Roman" w:cs="Times New Roman"/>
-          <w:sz w:val="28"/>
-          <w:szCs w:val="28"/>
-        </w:rPr>
-      </w:pPr>
+      <w:r>
+        <w:rPr>
+          <w:rFonts w:ascii="Times New Roman" w:hAnsi="Times New Roman" w:cs="Times New Roman"/>
+          <w:sz w:val="28"/>
+          <w:szCs w:val="28"/>
+          <w:lang w:val="en-US"/>
+        </w:rPr>
+        <w:t xml:space="preserve">checkout main </w:t>
+      </w:r>
+    </w:p>
+    <w:p>
+      <w:pPr>
+        <w:rPr>
+          <w:rFonts w:ascii="Times New Roman" w:hAnsi="Times New Roman" w:cs="Times New Roman"/>
+          <w:sz w:val="28"/>
+          <w:szCs w:val="28"/>
+        </w:rPr>
+      </w:pPr>
+      <w:r>
+        <w:rPr>
+          <w:rFonts w:ascii="Times New Roman" w:hAnsi="Times New Roman" w:cs="Times New Roman"/>
+          <w:sz w:val="28"/>
+          <w:szCs w:val="28"/>
+        </w:rPr>
+        <w:t xml:space="preserve">4. Отметьте коммит тегом session1 и перейдите в ветку </w:t>
+      </w:r>
+      <w:proofErr w:type="spellStart"/>
+      <w:r>
+        <w:rPr>
+          <w:rFonts w:ascii="Times New Roman" w:hAnsi="Times New Roman" w:cs="Times New Roman"/>
+          <w:sz w:val="28"/>
+          <w:szCs w:val="28"/>
+        </w:rPr>
+        <w:t>storm</w:t>
+      </w:r>
+      <w:proofErr w:type="spellEnd"/>
+    </w:p>
+    <w:p>
+      <w:pPr>
+        <w:rPr>
+          <w:rFonts w:ascii="Times New Roman" w:hAnsi="Times New Roman" w:cs="Times New Roman"/>
+          <w:sz w:val="28"/>
+          <w:szCs w:val="28"/>
+        </w:rPr>
+      </w:pPr>
+      <w:r>
+        <w:rPr>
+          <w:rFonts w:ascii="Times New Roman" w:hAnsi="Times New Roman" w:cs="Times New Roman"/>
+          <w:sz w:val="28"/>
+          <w:szCs w:val="28"/>
+        </w:rPr>
+        <w:t xml:space="preserve">5. Сделайте </w:t>
+      </w:r>
+      <w:proofErr w:type="spellStart"/>
+      <w:r>
+        <w:rPr>
+          <w:rFonts w:ascii="Times New Roman" w:hAnsi="Times New Roman" w:cs="Times New Roman"/>
+          <w:sz w:val="28"/>
+          <w:szCs w:val="28"/>
+        </w:rPr>
+        <w:t>rebase</w:t>
+      </w:r>
+      <w:proofErr w:type="spellEnd"/>
+      <w:r>
+        <w:rPr>
+          <w:rFonts w:ascii="Times New Roman" w:hAnsi="Times New Roman" w:cs="Times New Roman"/>
+          <w:sz w:val="28"/>
+          <w:szCs w:val="28"/>
+        </w:rPr>
+        <w:t xml:space="preserve"> ветки </w:t>
+      </w:r>
+      <w:proofErr w:type="spellStart"/>
+      <w:r>
+        <w:rPr>
+          <w:rFonts w:ascii="Times New Roman" w:hAnsi="Times New Roman" w:cs="Times New Roman"/>
+          <w:sz w:val="28"/>
+          <w:szCs w:val="28"/>
+        </w:rPr>
+        <w:t>storm</w:t>
+      </w:r>
+      <w:proofErr w:type="spellEnd"/>
+      <w:r>
+        <w:rPr>
+          <w:rFonts w:ascii="Times New Roman" w:hAnsi="Times New Roman" w:cs="Times New Roman"/>
+          <w:sz w:val="28"/>
+          <w:szCs w:val="28"/>
+        </w:rPr>
+        <w:t xml:space="preserve"> так чтобы она содержала последний коммит из мастера.</w:t>
+      </w:r>
+    </w:p>
+    <w:p>
+      <w:pPr>
+        <w:rPr>
+          <w:rFonts w:ascii="Times New Roman" w:hAnsi="Times New Roman" w:cs="Times New Roman"/>
+          <w:sz w:val="28"/>
+          <w:szCs w:val="28"/>
+        </w:rPr>
+      </w:pPr>
+      <w:proofErr w:type="spellStart"/>
+      <w:r>
+        <w:rPr>
+          <w:rFonts w:ascii="Times New Roman" w:hAnsi="Times New Roman" w:cs="Times New Roman"/>
+          <w:sz w:val="28"/>
+          <w:szCs w:val="28"/>
+        </w:rPr>
+        <w:t>Hardcore</w:t>
+      </w:r>
+      <w:proofErr w:type="spellEnd"/>
+    </w:p>
+    <w:p>
+      <w:pPr>
+        <w:rPr>
+          <w:rFonts w:ascii="Times New Roman" w:hAnsi="Times New Roman" w:cs="Times New Roman"/>
+          <w:sz w:val="28"/>
+          <w:szCs w:val="28"/>
+        </w:rPr>
+      </w:pPr>
+      <w:r>
+        <w:rPr>
+          <w:rFonts w:ascii="Times New Roman" w:hAnsi="Times New Roman" w:cs="Times New Roman"/>
+          <w:sz w:val="28"/>
+          <w:szCs w:val="28"/>
+        </w:rPr>
+        <w:t>Данное задание выполняется сразу после предыдущего (</w:t>
+      </w:r>
       <w:proofErr w:type="spellStart"/>
       <w:r>
         <w:rPr>
@@ -2959,168 +4486,101 @@
         <w:t>Plenty</w:t>
       </w:r>
       <w:proofErr w:type="spellEnd"/>
-    </w:p>
-    <w:p>
-      <w:pPr>
-        <w:rPr>
-          <w:rFonts w:ascii="Times New Roman" w:hAnsi="Times New Roman" w:cs="Times New Roman"/>
-          <w:sz w:val="28"/>
-          <w:szCs w:val="28"/>
-        </w:rPr>
-      </w:pPr>
-      <w:r>
-        <w:rPr>
-          <w:rFonts w:ascii="Times New Roman" w:hAnsi="Times New Roman" w:cs="Times New Roman"/>
-          <w:sz w:val="28"/>
-          <w:szCs w:val="28"/>
-        </w:rPr>
-        <w:t>Данное задание выполняется после предыдущего (</w:t>
-      </w:r>
-      <w:proofErr w:type="spellStart"/>
-      <w:r>
-        <w:rPr>
-          <w:rFonts w:ascii="Times New Roman" w:hAnsi="Times New Roman" w:cs="Times New Roman"/>
-          <w:sz w:val="28"/>
-          <w:szCs w:val="28"/>
-        </w:rPr>
-        <w:t>Bring</w:t>
-      </w:r>
-      <w:proofErr w:type="spellEnd"/>
-      <w:r>
-        <w:rPr>
-          <w:rFonts w:ascii="Times New Roman" w:hAnsi="Times New Roman" w:cs="Times New Roman"/>
-          <w:sz w:val="28"/>
-          <w:szCs w:val="28"/>
-        </w:rPr>
-        <w:t xml:space="preserve"> It On).</w:t>
-      </w:r>
-    </w:p>
-    <w:p>
-      <w:pPr>
-        <w:rPr>
-          <w:rFonts w:ascii="Times New Roman" w:hAnsi="Times New Roman" w:cs="Times New Roman"/>
-          <w:sz w:val="28"/>
-          <w:szCs w:val="28"/>
-        </w:rPr>
-      </w:pPr>
-      <w:r>
-        <w:rPr>
-          <w:rFonts w:ascii="Times New Roman" w:hAnsi="Times New Roman" w:cs="Times New Roman"/>
-          <w:sz w:val="28"/>
-          <w:szCs w:val="28"/>
-        </w:rPr>
-        <w:t xml:space="preserve">1. Создайте ветку </w:t>
-      </w:r>
-      <w:proofErr w:type="spellStart"/>
-      <w:r>
-        <w:rPr>
-          <w:rFonts w:ascii="Times New Roman" w:hAnsi="Times New Roman" w:cs="Times New Roman"/>
-          <w:sz w:val="28"/>
-          <w:szCs w:val="28"/>
-        </w:rPr>
-        <w:t>storm</w:t>
-      </w:r>
-      <w:proofErr w:type="spellEnd"/>
-      <w:r>
-        <w:rPr>
-          <w:rFonts w:ascii="Times New Roman" w:hAnsi="Times New Roman" w:cs="Times New Roman"/>
-          <w:sz w:val="28"/>
-          <w:szCs w:val="28"/>
-        </w:rPr>
-        <w:t xml:space="preserve"> и добавьте коммит в файл storm.txt:</w:t>
-      </w:r>
-    </w:p>
-    <w:p>
-      <w:pPr>
-        <w:rPr>
-          <w:rFonts w:ascii="Times New Roman" w:hAnsi="Times New Roman" w:cs="Times New Roman"/>
-          <w:sz w:val="28"/>
-          <w:szCs w:val="28"/>
-          <w:lang w:val="en-US"/>
-        </w:rPr>
-      </w:pPr>
-      <w:r>
-        <w:rPr>
-          <w:rFonts w:ascii="Times New Roman" w:hAnsi="Times New Roman" w:cs="Times New Roman"/>
-          <w:sz w:val="28"/>
-          <w:szCs w:val="28"/>
-          <w:lang w:val="en-US"/>
-        </w:rPr>
-        <w:t>Twenty ships with Norsemen braves</w:t>
-      </w:r>
-    </w:p>
-    <w:p>
-      <w:pPr>
-        <w:rPr>
-          <w:rFonts w:ascii="Times New Roman" w:hAnsi="Times New Roman" w:cs="Times New Roman"/>
-          <w:sz w:val="28"/>
-          <w:szCs w:val="28"/>
-          <w:lang w:val="en-US"/>
-        </w:rPr>
-      </w:pPr>
-      <w:r>
-        <w:rPr>
-          <w:rFonts w:ascii="Times New Roman" w:hAnsi="Times New Roman" w:cs="Times New Roman"/>
-          <w:sz w:val="28"/>
-          <w:szCs w:val="28"/>
-          <w:lang w:val="en-US"/>
-        </w:rPr>
-        <w:t>Riding the northern wind</w:t>
-      </w:r>
-    </w:p>
-    <w:p>
-      <w:pPr>
-        <w:rPr>
-          <w:rFonts w:ascii="Times New Roman" w:hAnsi="Times New Roman" w:cs="Times New Roman"/>
-          <w:sz w:val="28"/>
-          <w:szCs w:val="28"/>
-        </w:rPr>
-      </w:pPr>
-      <w:r>
-        <w:rPr>
-          <w:rFonts w:ascii="Times New Roman" w:hAnsi="Times New Roman" w:cs="Times New Roman"/>
-          <w:sz w:val="28"/>
-          <w:szCs w:val="28"/>
-        </w:rPr>
-        <w:t>2. Добавьте еще 2 строки в storm.txt и сделайте еще один коммит:</w:t>
-      </w:r>
-    </w:p>
-    <w:p>
-      <w:pPr>
-        <w:rPr>
-          <w:rFonts w:ascii="Times New Roman" w:hAnsi="Times New Roman" w:cs="Times New Roman"/>
-          <w:sz w:val="28"/>
-          <w:szCs w:val="28"/>
-          <w:lang w:val="en-US"/>
-        </w:rPr>
-      </w:pPr>
-      <w:r>
-        <w:rPr>
-          <w:rFonts w:ascii="Times New Roman" w:hAnsi="Times New Roman" w:cs="Times New Roman"/>
-          <w:sz w:val="28"/>
-          <w:szCs w:val="28"/>
-          <w:lang w:val="en-US"/>
-        </w:rPr>
-        <w:t>They left their shores at early dawn</w:t>
-      </w:r>
-    </w:p>
-    <w:p>
-      <w:pPr>
-        <w:rPr>
-          <w:rFonts w:ascii="Times New Roman" w:hAnsi="Times New Roman" w:cs="Times New Roman"/>
-          <w:sz w:val="28"/>
-          <w:szCs w:val="28"/>
-          <w:lang w:val="en-US"/>
-        </w:rPr>
-      </w:pPr>
-      <w:r>
-        <w:rPr>
-          <w:rFonts w:ascii="Times New Roman" w:hAnsi="Times New Roman" w:cs="Times New Roman"/>
-          <w:sz w:val="28"/>
-          <w:szCs w:val="28"/>
-          <w:lang w:val="en-US"/>
-        </w:rPr>
-        <w:t>As a red sun was rising in the east</w:t>
+      <w:r>
+        <w:rPr>
+          <w:rFonts w:ascii="Times New Roman" w:hAnsi="Times New Roman" w:cs="Times New Roman"/>
+          <w:sz w:val="28"/>
+          <w:szCs w:val="28"/>
+        </w:rPr>
+        <w:t>).</w:t>
+      </w:r>
+    </w:p>
+    <w:p>
+      <w:pPr>
+        <w:rPr>
+          <w:rFonts w:ascii="Times New Roman" w:hAnsi="Times New Roman" w:cs="Times New Roman"/>
+          <w:sz w:val="28"/>
+          <w:szCs w:val="28"/>
+        </w:rPr>
+      </w:pPr>
+      <w:r>
+        <w:rPr>
+          <w:rFonts w:ascii="Times New Roman" w:hAnsi="Times New Roman" w:cs="Times New Roman"/>
+          <w:sz w:val="28"/>
+          <w:szCs w:val="28"/>
+        </w:rPr>
+        <w:t xml:space="preserve">1. Сделайте </w:t>
+      </w:r>
+      <w:proofErr w:type="spellStart"/>
+      <w:r>
+        <w:rPr>
+          <w:rFonts w:ascii="Times New Roman" w:hAnsi="Times New Roman" w:cs="Times New Roman"/>
+          <w:sz w:val="28"/>
+          <w:szCs w:val="28"/>
+        </w:rPr>
+        <w:t>push</w:t>
+      </w:r>
+      <w:proofErr w:type="spellEnd"/>
+      <w:r>
+        <w:rPr>
+          <w:rFonts w:ascii="Times New Roman" w:hAnsi="Times New Roman" w:cs="Times New Roman"/>
+          <w:sz w:val="28"/>
+          <w:szCs w:val="28"/>
+        </w:rPr>
+        <w:t xml:space="preserve"> вашего репозитория и убедитесь, что все коммиты есть на </w:t>
+      </w:r>
+      <w:proofErr w:type="spellStart"/>
+      <w:r>
+        <w:rPr>
+          <w:rFonts w:ascii="Times New Roman" w:hAnsi="Times New Roman" w:cs="Times New Roman"/>
+          <w:sz w:val="28"/>
+          <w:szCs w:val="28"/>
+        </w:rPr>
+        <w:t>github</w:t>
+      </w:r>
+      <w:proofErr w:type="spellEnd"/>
+      <w:r>
+        <w:rPr>
+          <w:rFonts w:ascii="Times New Roman" w:hAnsi="Times New Roman" w:cs="Times New Roman"/>
+          <w:sz w:val="28"/>
+          <w:szCs w:val="28"/>
+        </w:rPr>
+        <w:t>.</w:t>
+      </w:r>
+    </w:p>
+    <w:p>
+      <w:pPr>
+        <w:rPr>
+          <w:rFonts w:ascii="Times New Roman" w:hAnsi="Times New Roman" w:cs="Times New Roman"/>
+          <w:sz w:val="28"/>
+          <w:szCs w:val="28"/>
+        </w:rPr>
+      </w:pPr>
+      <w:r>
+        <w:rPr>
+          <w:rFonts w:ascii="Times New Roman" w:hAnsi="Times New Roman" w:cs="Times New Roman"/>
+          <w:sz w:val="28"/>
+          <w:szCs w:val="28"/>
+        </w:rPr>
+        <w:t xml:space="preserve">2. Сделайте новый репозиторий на </w:t>
+      </w:r>
+      <w:proofErr w:type="spellStart"/>
+      <w:r>
+        <w:rPr>
+          <w:rFonts w:ascii="Times New Roman" w:hAnsi="Times New Roman" w:cs="Times New Roman"/>
+          <w:sz w:val="28"/>
+          <w:szCs w:val="28"/>
+        </w:rPr>
+        <w:t>github</w:t>
+      </w:r>
+      <w:proofErr w:type="spellEnd"/>
+      <w:r>
+        <w:rPr>
+          <w:rFonts w:ascii="Times New Roman" w:hAnsi="Times New Roman" w:cs="Times New Roman"/>
+          <w:sz w:val="28"/>
+          <w:szCs w:val="28"/>
+        </w:rPr>
+        <w:t>.</w:t>
       </w:r>
     </w:p>
     <w:p>
@@ -3138,401 +4598,6 @@
           <w:szCs w:val="28"/>
         </w:rPr>
         <w:lastRenderedPageBreak/>
-        <w:t xml:space="preserve">3. Вернитесь в </w:t>
-      </w:r>
-      <w:proofErr w:type="spellStart"/>
-      <w:r>
-        <w:rPr>
-          <w:rFonts w:ascii="Times New Roman" w:hAnsi="Times New Roman" w:cs="Times New Roman"/>
-          <w:sz w:val="28"/>
-          <w:szCs w:val="28"/>
-        </w:rPr>
-        <w:t>master</w:t>
-      </w:r>
-      <w:proofErr w:type="spellEnd"/>
-      <w:r>
-        <w:rPr>
-          <w:rFonts w:ascii="Times New Roman" w:hAnsi="Times New Roman" w:cs="Times New Roman"/>
-          <w:sz w:val="28"/>
-          <w:szCs w:val="28"/>
-        </w:rPr>
-        <w:t xml:space="preserve"> и создайте файл pursuit.txt с текстом ниже:</w:t>
-      </w:r>
-    </w:p>
-    <w:p>
-      <w:pPr>
-        <w:rPr>
-          <w:rFonts w:ascii="Times New Roman" w:hAnsi="Times New Roman" w:cs="Times New Roman"/>
-          <w:sz w:val="28"/>
-          <w:szCs w:val="28"/>
-          <w:lang w:val="en-US"/>
-        </w:rPr>
-      </w:pPr>
-      <w:r>
-        <w:rPr>
-          <w:rFonts w:ascii="Times New Roman" w:hAnsi="Times New Roman" w:cs="Times New Roman"/>
-          <w:sz w:val="28"/>
-          <w:szCs w:val="28"/>
-          <w:lang w:val="en-US"/>
-        </w:rPr>
-        <w:t>The warming sun returns again</w:t>
-      </w:r>
-    </w:p>
-    <w:p>
-      <w:pPr>
-        <w:rPr>
-          <w:rFonts w:ascii="Times New Roman" w:hAnsi="Times New Roman" w:cs="Times New Roman"/>
-          <w:sz w:val="28"/>
-          <w:szCs w:val="28"/>
-          <w:lang w:val="en-US"/>
-        </w:rPr>
-      </w:pPr>
-      <w:r>
-        <w:rPr>
-          <w:rFonts w:ascii="Times New Roman" w:hAnsi="Times New Roman" w:cs="Times New Roman"/>
-          <w:sz w:val="28"/>
-          <w:szCs w:val="28"/>
-          <w:lang w:val="en-US"/>
-        </w:rPr>
-        <w:t>And melts away the snow</w:t>
-      </w:r>
-    </w:p>
-    <w:p>
-      <w:pPr>
-        <w:rPr>
-          <w:rFonts w:ascii="Times New Roman" w:hAnsi="Times New Roman" w:cs="Times New Roman"/>
-          <w:sz w:val="28"/>
-          <w:szCs w:val="28"/>
-          <w:lang w:val="en-US"/>
-        </w:rPr>
-      </w:pPr>
-      <w:r>
-        <w:rPr>
-          <w:rFonts w:ascii="Times New Roman" w:hAnsi="Times New Roman" w:cs="Times New Roman"/>
-          <w:sz w:val="28"/>
-          <w:szCs w:val="28"/>
-          <w:lang w:val="en-US"/>
-        </w:rPr>
-        <w:t>The sea is freed from icy chains</w:t>
-      </w:r>
-    </w:p>
-    <w:p>
-      <w:pPr>
-        <w:rPr>
-          <w:rFonts w:ascii="Times New Roman" w:hAnsi="Times New Roman" w:cs="Times New Roman"/>
-          <w:sz w:val="28"/>
-          <w:szCs w:val="28"/>
-          <w:lang w:val="en-US"/>
-        </w:rPr>
-      </w:pPr>
-      <w:r>
-        <w:rPr>
-          <w:rFonts w:ascii="Times New Roman" w:hAnsi="Times New Roman" w:cs="Times New Roman"/>
-          <w:sz w:val="28"/>
-          <w:szCs w:val="28"/>
-          <w:lang w:val="en-US"/>
-        </w:rPr>
-        <w:t>Winter is letting go</w:t>
-      </w:r>
-    </w:p>
-    <w:p>
-      <w:pPr>
-        <w:rPr>
-          <w:rFonts w:ascii="Times New Roman" w:hAnsi="Times New Roman" w:cs="Times New Roman"/>
-          <w:sz w:val="28"/>
-          <w:szCs w:val="28"/>
-          <w:lang w:val="en-US"/>
-        </w:rPr>
-      </w:pPr>
-      <w:r>
-        <w:rPr>
-          <w:rFonts w:ascii="Times New Roman" w:hAnsi="Times New Roman" w:cs="Times New Roman"/>
-          <w:sz w:val="28"/>
-          <w:szCs w:val="28"/>
-        </w:rPr>
-        <w:t>Выполните</w:t>
-      </w:r>
-      <w:r>
-        <w:rPr>
-          <w:rFonts w:ascii="Times New Roman" w:hAnsi="Times New Roman" w:cs="Times New Roman"/>
-          <w:sz w:val="28"/>
-          <w:szCs w:val="28"/>
-          <w:lang w:val="en-US"/>
-        </w:rPr>
-        <w:t xml:space="preserve"> </w:t>
-      </w:r>
-      <w:r>
-        <w:rPr>
-          <w:rFonts w:ascii="Times New Roman" w:hAnsi="Times New Roman" w:cs="Times New Roman"/>
-          <w:sz w:val="28"/>
-          <w:szCs w:val="28"/>
-        </w:rPr>
-        <w:t>коммит</w:t>
-      </w:r>
-      <w:r>
-        <w:rPr>
-          <w:rFonts w:ascii="Times New Roman" w:hAnsi="Times New Roman" w:cs="Times New Roman"/>
-          <w:sz w:val="28"/>
-          <w:szCs w:val="28"/>
-          <w:lang w:val="en-US"/>
-        </w:rPr>
-        <w:t>.</w:t>
-      </w:r>
-    </w:p>
-    <w:p>
-      <w:pPr>
-        <w:rPr>
-          <w:rFonts w:ascii="Times New Roman" w:hAnsi="Times New Roman" w:cs="Times New Roman"/>
-          <w:sz w:val="28"/>
-          <w:szCs w:val="28"/>
-        </w:rPr>
-      </w:pPr>
-      <w:r>
-        <w:rPr>
-          <w:rFonts w:ascii="Times New Roman" w:hAnsi="Times New Roman" w:cs="Times New Roman"/>
-          <w:sz w:val="28"/>
-          <w:szCs w:val="28"/>
-        </w:rPr>
-        <w:t xml:space="preserve">4. Отметьте коммит тегом session1 и перейдите в ветку </w:t>
-      </w:r>
-      <w:proofErr w:type="spellStart"/>
-      <w:r>
-        <w:rPr>
-          <w:rFonts w:ascii="Times New Roman" w:hAnsi="Times New Roman" w:cs="Times New Roman"/>
-          <w:sz w:val="28"/>
-          <w:szCs w:val="28"/>
-        </w:rPr>
-        <w:t>storm</w:t>
-      </w:r>
-      <w:proofErr w:type="spellEnd"/>
-    </w:p>
-    <w:p>
-      <w:pPr>
-        <w:rPr>
-          <w:rFonts w:ascii="Times New Roman" w:hAnsi="Times New Roman" w:cs="Times New Roman"/>
-          <w:sz w:val="28"/>
-          <w:szCs w:val="28"/>
-        </w:rPr>
-      </w:pPr>
-      <w:r>
-        <w:rPr>
-          <w:rFonts w:ascii="Times New Roman" w:hAnsi="Times New Roman" w:cs="Times New Roman"/>
-          <w:sz w:val="28"/>
-          <w:szCs w:val="28"/>
-        </w:rPr>
-        <w:t xml:space="preserve">5. Сделайте </w:t>
-      </w:r>
-      <w:proofErr w:type="spellStart"/>
-      <w:r>
-        <w:rPr>
-          <w:rFonts w:ascii="Times New Roman" w:hAnsi="Times New Roman" w:cs="Times New Roman"/>
-          <w:sz w:val="28"/>
-          <w:szCs w:val="28"/>
-        </w:rPr>
-        <w:t>rebase</w:t>
-      </w:r>
-      <w:proofErr w:type="spellEnd"/>
-      <w:r>
-        <w:rPr>
-          <w:rFonts w:ascii="Times New Roman" w:hAnsi="Times New Roman" w:cs="Times New Roman"/>
-          <w:sz w:val="28"/>
-          <w:szCs w:val="28"/>
-        </w:rPr>
-        <w:t xml:space="preserve"> ветки </w:t>
-      </w:r>
-      <w:proofErr w:type="spellStart"/>
-      <w:r>
-        <w:rPr>
-          <w:rFonts w:ascii="Times New Roman" w:hAnsi="Times New Roman" w:cs="Times New Roman"/>
-          <w:sz w:val="28"/>
-          <w:szCs w:val="28"/>
-        </w:rPr>
-        <w:t>storm</w:t>
-      </w:r>
-      <w:proofErr w:type="spellEnd"/>
-      <w:r>
-        <w:rPr>
-          <w:rFonts w:ascii="Times New Roman" w:hAnsi="Times New Roman" w:cs="Times New Roman"/>
-          <w:sz w:val="28"/>
-          <w:szCs w:val="28"/>
-        </w:rPr>
-        <w:t xml:space="preserve"> так чтобы она содержала последний коммит из мастера.</w:t>
-      </w:r>
-    </w:p>
-    <w:p>
-      <w:pPr>
-        <w:rPr>
-          <w:rFonts w:ascii="Times New Roman" w:hAnsi="Times New Roman" w:cs="Times New Roman"/>
-          <w:sz w:val="28"/>
-          <w:szCs w:val="28"/>
-        </w:rPr>
-      </w:pPr>
-      <w:proofErr w:type="spellStart"/>
-      <w:r>
-        <w:rPr>
-          <w:rFonts w:ascii="Times New Roman" w:hAnsi="Times New Roman" w:cs="Times New Roman"/>
-          <w:sz w:val="28"/>
-          <w:szCs w:val="28"/>
-        </w:rPr>
-        <w:t>Hardcore</w:t>
-      </w:r>
-      <w:proofErr w:type="spellEnd"/>
-    </w:p>
-    <w:p>
-      <w:pPr>
-        <w:rPr>
-          <w:rFonts w:ascii="Times New Roman" w:hAnsi="Times New Roman" w:cs="Times New Roman"/>
-          <w:sz w:val="28"/>
-          <w:szCs w:val="28"/>
-        </w:rPr>
-      </w:pPr>
-      <w:r>
-        <w:rPr>
-          <w:rFonts w:ascii="Times New Roman" w:hAnsi="Times New Roman" w:cs="Times New Roman"/>
-          <w:sz w:val="28"/>
-          <w:szCs w:val="28"/>
-        </w:rPr>
-        <w:t>Данное задание выполняется сразу после предыдущего (</w:t>
-      </w:r>
-      <w:proofErr w:type="spellStart"/>
-      <w:r>
-        <w:rPr>
-          <w:rFonts w:ascii="Times New Roman" w:hAnsi="Times New Roman" w:cs="Times New Roman"/>
-          <w:sz w:val="28"/>
-          <w:szCs w:val="28"/>
-        </w:rPr>
-        <w:t>Hurt</w:t>
-      </w:r>
-      <w:proofErr w:type="spellEnd"/>
-      <w:r>
-        <w:rPr>
-          <w:rFonts w:ascii="Times New Roman" w:hAnsi="Times New Roman" w:cs="Times New Roman"/>
-          <w:sz w:val="28"/>
-          <w:szCs w:val="28"/>
-        </w:rPr>
-        <w:t xml:space="preserve"> Me </w:t>
-      </w:r>
-      <w:proofErr w:type="spellStart"/>
-      <w:r>
-        <w:rPr>
-          <w:rFonts w:ascii="Times New Roman" w:hAnsi="Times New Roman" w:cs="Times New Roman"/>
-          <w:sz w:val="28"/>
-          <w:szCs w:val="28"/>
-        </w:rPr>
-        <w:t>Plenty</w:t>
-      </w:r>
-      <w:proofErr w:type="spellEnd"/>
-      <w:r>
-        <w:rPr>
-          <w:rFonts w:ascii="Times New Roman" w:hAnsi="Times New Roman" w:cs="Times New Roman"/>
-          <w:sz w:val="28"/>
-          <w:szCs w:val="28"/>
-        </w:rPr>
-        <w:t>).</w:t>
-      </w:r>
-    </w:p>
-    <w:p>
-      <w:pPr>
-        <w:rPr>
-          <w:rFonts w:ascii="Times New Roman" w:hAnsi="Times New Roman" w:cs="Times New Roman"/>
-          <w:sz w:val="28"/>
-          <w:szCs w:val="28"/>
-        </w:rPr>
-      </w:pPr>
-      <w:r>
-        <w:rPr>
-          <w:rFonts w:ascii="Times New Roman" w:hAnsi="Times New Roman" w:cs="Times New Roman"/>
-          <w:sz w:val="28"/>
-          <w:szCs w:val="28"/>
-        </w:rPr>
-        <w:t xml:space="preserve">1. Сделайте </w:t>
-      </w:r>
-      <w:proofErr w:type="spellStart"/>
-      <w:r>
-        <w:rPr>
-          <w:rFonts w:ascii="Times New Roman" w:hAnsi="Times New Roman" w:cs="Times New Roman"/>
-          <w:sz w:val="28"/>
-          <w:szCs w:val="28"/>
-        </w:rPr>
-        <w:t>push</w:t>
-      </w:r>
-      <w:proofErr w:type="spellEnd"/>
-      <w:r>
-        <w:rPr>
-          <w:rFonts w:ascii="Times New Roman" w:hAnsi="Times New Roman" w:cs="Times New Roman"/>
-          <w:sz w:val="28"/>
-          <w:szCs w:val="28"/>
-        </w:rPr>
-        <w:t xml:space="preserve"> вашего репозитория и убедитесь, что все коммиты есть на </w:t>
-      </w:r>
-      <w:proofErr w:type="spellStart"/>
-      <w:r>
-        <w:rPr>
-          <w:rFonts w:ascii="Times New Roman" w:hAnsi="Times New Roman" w:cs="Times New Roman"/>
-          <w:sz w:val="28"/>
-          <w:szCs w:val="28"/>
-        </w:rPr>
-        <w:t>github</w:t>
-      </w:r>
-      <w:proofErr w:type="spellEnd"/>
-      <w:r>
-        <w:rPr>
-          <w:rFonts w:ascii="Times New Roman" w:hAnsi="Times New Roman" w:cs="Times New Roman"/>
-          <w:sz w:val="28"/>
-          <w:szCs w:val="28"/>
-        </w:rPr>
-        <w:t>.</w:t>
-      </w:r>
-    </w:p>
-    <w:p>
-      <w:pPr>
-        <w:rPr>
-          <w:rFonts w:ascii="Times New Roman" w:hAnsi="Times New Roman" w:cs="Times New Roman"/>
-          <w:sz w:val="28"/>
-          <w:szCs w:val="28"/>
-        </w:rPr>
-      </w:pPr>
-      <w:r>
-        <w:rPr>
-          <w:rFonts w:ascii="Times New Roman" w:hAnsi="Times New Roman" w:cs="Times New Roman"/>
-          <w:sz w:val="28"/>
-          <w:szCs w:val="28"/>
-        </w:rPr>
-        <w:t xml:space="preserve">2. Сделайте новый репозиторий на </w:t>
-      </w:r>
-      <w:proofErr w:type="spellStart"/>
-      <w:r>
-        <w:rPr>
-          <w:rFonts w:ascii="Times New Roman" w:hAnsi="Times New Roman" w:cs="Times New Roman"/>
-          <w:sz w:val="28"/>
-          <w:szCs w:val="28"/>
-        </w:rPr>
-        <w:t>github</w:t>
-      </w:r>
-      <w:proofErr w:type="spellEnd"/>
-      <w:r>
-        <w:rPr>
-          <w:rFonts w:ascii="Times New Roman" w:hAnsi="Times New Roman" w:cs="Times New Roman"/>
-          <w:sz w:val="28"/>
-          <w:szCs w:val="28"/>
-        </w:rPr>
-        <w:t>.</w:t>
-      </w:r>
-    </w:p>
-    <w:p>
-      <w:pPr>
-        <w:rPr>
-          <w:rFonts w:ascii="Times New Roman" w:hAnsi="Times New Roman" w:cs="Times New Roman"/>
-          <w:sz w:val="28"/>
-          <w:szCs w:val="28"/>
-        </w:rPr>
-      </w:pPr>
-      <w:r>
-        <w:rPr>
-          <w:rFonts w:ascii="Times New Roman" w:hAnsi="Times New Roman" w:cs="Times New Roman"/>
-          <w:sz w:val="28"/>
-          <w:szCs w:val="28"/>
-        </w:rPr>
         <w:t xml:space="preserve">3. Смените </w:t>
       </w:r>
       <w:proofErr w:type="spellStart"/>
@@ -4406,6 +5471,17 @@
       </w:tblBorders>
     </w:tblPr>
   </w:style>
+  <w:style w:type="paragraph" w:styleId="a4">
+    <w:name w:val="List Paragraph"/>
+    <w:basedOn w:val="a"/>
+    <w:uiPriority w:val="34"/>
+    <w:qFormat/>
+    <w:rsid w:val="00F059E0"/>
+    <w:pPr>
+      <w:ind w:left="720"/>
+      <w:contextualSpacing/>
+    </w:pPr>
+  </w:style>
 </w:styles>
 </file>
 

</xml_diff>